<commit_message>
Stationssuche und Vorschläge in bearbeitung.
</commit_message>
<xml_diff>
--- a/doc/Dokumentation_Luca_Rickenbach.docx
+++ b/doc/Dokumentation_Luca_Rickenbach.docx
@@ -1773,6 +1773,19 @@
         <w:rPr>
           <w:lang w:val="de-DE"/>
         </w:rPr>
+        <w:t>In diesem Modul lernen wir das Objektorientierte Programmieren kennen. Die meisten von uns hatten schon Erfahrungen mit diesem Thema. Jedoch haben wir auch noch neues gelernt, wie z.B. Testing mit Unit-Tests.</w:t>
+      </w:r>
+    </w:p>
+    <w:p>
+      <w:pPr>
+        <w:rPr>
+          <w:lang w:val="de-DE"/>
+        </w:rPr>
+      </w:pPr>
+      <w:r>
+        <w:rPr>
+          <w:lang w:val="de-DE"/>
+        </w:rPr>
         <w:t xml:space="preserve">Diese Dokumentation beschreibt ein Projekt, welches wir im ÜK-318 gemacht haben. Dieses Projekt müssen wir am Ende des ÜK dem Instruktor abgeben. Er </w:t>
       </w:r>
       <w:r>
@@ -2127,7 +2140,7 @@
           <w:rFonts w:eastAsia="Times New Roman" w:cs="Arial"/>
           <w:lang w:val="de-DE"/>
         </w:rPr>
-        <w:t>Es müssen mindestens die nächsten 4 Verbindungen angezeigt werden. Wenn möglich alle von dem eingegebenen Datum.</w:t>
+        <w:t xml:space="preserve">Es müssen mindestens die nächsten 4 Verbindungen angezeigt werden. </w:t>
       </w:r>
     </w:p>
     <w:p>
@@ -2190,7 +2203,6 @@
           <w:rFonts w:eastAsia="Times New Roman" w:cs="Arial"/>
           <w:b/>
           <w:bCs/>
-          <w:color w:val="92D050"/>
           <w:lang w:val="de-DE"/>
         </w:rPr>
       </w:pPr>
@@ -2201,6 +2213,7 @@
           <w:bCs/>
           <w:lang w:val="de-DE"/>
         </w:rPr>
+        <w:lastRenderedPageBreak/>
         <w:t xml:space="preserve">Status: </w:t>
       </w:r>
       <w:r>
@@ -2230,7 +2243,6 @@
           <w:rFonts w:ascii="Arial" w:eastAsia="Times New Roman" w:hAnsi="Arial" w:cs="Arial"/>
           <w:lang w:val="de-DE"/>
         </w:rPr>
-        <w:lastRenderedPageBreak/>
         <w:t>3</w:t>
       </w:r>
       <w:r>
@@ -3242,8 +3254,6 @@
           </wp:inline>
         </w:drawing>
       </w:r>
-      <w:bookmarkStart w:id="13" w:name="_GoBack"/>
-      <w:bookmarkEnd w:id="13"/>
     </w:p>
     <w:p>
       <w:pPr>
@@ -3408,7 +3418,7 @@
         <w:pStyle w:val="berschrift1"/>
         <w:ind w:left="360"/>
       </w:pPr>
-      <w:bookmarkStart w:id="14" w:name="_Toc58918554"/>
+      <w:bookmarkStart w:id="13" w:name="_Toc58918554"/>
     </w:p>
     <w:p>
       <w:pPr>
@@ -3421,9 +3431,58 @@
       <w:r>
         <w:t>Testfälle</w:t>
       </w:r>
+      <w:bookmarkEnd w:id="13"/>
+    </w:p>
+    <w:p>
+      <w:pPr>
+        <w:pStyle w:val="berschrift2"/>
+      </w:pPr>
+      <w:r>
+        <w:t>6.1 Story02</w:t>
+      </w:r>
+    </w:p>
+    <w:p>
+      <w:r>
+        <w:t>Als ich das GUI fertiggestellt habe, habe ich mit der Story02 begonnen. Dafür habe ich den Code in «ITransport» und «Transport» angepasst und den benötigten Code für den Button geschrieben. Anschliessend habe ich es das erste Mal getestet. Es hat funktioniert. Jedoch habe ich fürs erste nur das Datum, die Start-Station und die End-Station ausgegeben. Die Zeit hat noch nicht funktioniert. Danach habe ich Kolonnen in der Tabelle hinzugefügt und im Code noch den Rest ergänzt. Danach gab es zusätzlich noch die Plattform, Ankunftszeit und Reisezeit aus. Es hat funktioniert!</w:t>
+      </w:r>
+    </w:p>
+    <w:p>
+      <w:pPr>
+        <w:pStyle w:val="berschrift2"/>
+      </w:pPr>
+      <w:r>
+        <w:t>6.2 Story03</w:t>
+      </w:r>
+    </w:p>
+    <w:p>
+      <w:r>
+        <w:t xml:space="preserve">Anschliessend habe ich mit der Story03 begonnen. Diese war ähnlich wie die Story02. Ich musste nur kleine Änderungen vornehmen und dann hat diese ebenfalls schon funktioniert. Das Programm gibt nun das Datum, die Start-Station, End-Station und der Name des Zuges aus. Dies hat ebenfalls funktioniert. </w:t>
+      </w:r>
+      <w:r>
+        <w:t>Im Anschluss habe ich mich noch dafür entschieden, dies in einer separaten Form zu machen.</w:t>
+      </w:r>
+    </w:p>
+    <w:p>
+      <w:pPr>
+        <w:pStyle w:val="berschrift2"/>
+      </w:pPr>
+      <w:r>
+        <w:t>6.3 Story05</w:t>
+      </w:r>
+    </w:p>
+    <w:p>
+      <w:r>
+        <w:t>Anschliessend</w:t>
+      </w:r>
+      <w:r>
+        <w:t xml:space="preserve"> hatte</w:t>
+      </w:r>
+      <w:r>
+        <w:t xml:space="preserve"> ich noch Probleme mit der Zeiteingabe. Als ich es zum ersten Mal getestet haben, hat es das Datum wie immer übernommen, aber die Zeit war falsch. Ich habe gemerkt das ich die Zeit in einem string gespeichert hatte. Ich habe dies dann zu «DateTime» gewechselt und das «ToString()» mit «Value» ersetzt. Danach hat es bei der Verbindungen Suchen funktioniert. Jedoch nicht bei der Abfahrtstafel. Ich habe es mehrmals kontrolliert und verglichen, jedoch konnte ich keinen Fehler entdecken. Darum habe ich es so eingestellt, dass es einfach immer die jetzige Zeit nimmt.</w:t>
+      </w:r>
+      <w:bookmarkStart w:id="14" w:name="_GoBack"/>
       <w:bookmarkEnd w:id="14"/>
     </w:p>
-    <w:p/>
     <w:p/>
     <w:p/>
     <w:p/>
@@ -3435,13 +3494,13 @@
           <w:numId w:val="10"/>
         </w:numPr>
         <w:rPr>
-          <w:lang w:val="en-US"/>
+          <w:lang w:val="de-DE"/>
         </w:rPr>
       </w:pPr>
       <w:bookmarkStart w:id="15" w:name="_Toc58918555"/>
       <w:r>
         <w:rPr>
-          <w:lang w:val="en-US"/>
+          <w:lang w:val="de-DE"/>
         </w:rPr>
         <w:t>Testprotokoll</w:t>
       </w:r>
@@ -3516,7 +3575,7 @@
             <w:noProof/>
             <w:lang w:val="de-DE"/>
           </w:rPr>
-          <w:t>4</w:t>
+          <w:t>6</w:t>
         </w:r>
         <w:r>
           <w:fldChar w:fldCharType="end"/>
@@ -5687,7 +5746,7 @@
 </file>
 
 <file path=customXml/itemProps2.xml><?xml version="1.0" encoding="utf-8"?>
-<ds:datastoreItem xmlns:ds="http://schemas.openxmlformats.org/officeDocument/2006/customXml" ds:itemID="{6364721F-0D44-4338-BBF3-0F428EA1ED81}">
+<ds:datastoreItem xmlns:ds="http://schemas.openxmlformats.org/officeDocument/2006/customXml" ds:itemID="{87BD41D9-3C32-4C12-92C7-D440B9A1776B}">
   <ds:schemaRefs>
     <ds:schemaRef ds:uri="http://schemas.openxmlformats.org/officeDocument/2006/bibliography"/>
   </ds:schemaRefs>

</xml_diff>

<commit_message>
Vorschläge und Stationssuche fertiggestellt.
</commit_message>
<xml_diff>
--- a/doc/Dokumentation_Luca_Rickenbach.docx
+++ b/doc/Dokumentation_Luca_Rickenbach.docx
@@ -2021,10 +2021,10 @@
           <w:rFonts w:eastAsia="Times New Roman" w:cs="Arial"/>
           <w:b/>
           <w:bCs/>
-          <w:color w:val="FF0000"/>
-          <w:lang w:val="de-DE"/>
-        </w:rPr>
-        <w:t>In bearbeitung</w:t>
+          <w:color w:val="92D050"/>
+          <w:lang w:val="de-DE"/>
+        </w:rPr>
+        <w:t>Fertig</w:t>
       </w:r>
     </w:p>
     <w:p>
@@ -2164,7 +2164,7 @@
           <w:szCs w:val="21"/>
           <w:lang w:val="de-DE"/>
         </w:rPr>
-        <w:t>In diese Tabelle oder ein separates Feld, muss das Resultat der Stationssuche – Story01 ausgegeben werde</w:t>
+        <w:t>In diese Tabelle, muss das Resultat der Stationssuche – Story01 ausgegeben werde</w:t>
       </w:r>
       <w:r>
         <w:rPr>
@@ -2213,7 +2213,6 @@
           <w:bCs/>
           <w:lang w:val="de-DE"/>
         </w:rPr>
-        <w:lastRenderedPageBreak/>
         <w:t xml:space="preserve">Status: </w:t>
       </w:r>
       <w:r>
@@ -2243,6 +2242,7 @@
           <w:rFonts w:ascii="Arial" w:eastAsia="Times New Roman" w:hAnsi="Arial" w:cs="Arial"/>
           <w:lang w:val="de-DE"/>
         </w:rPr>
+        <w:lastRenderedPageBreak/>
         <w:t>3</w:t>
       </w:r>
       <w:r>
@@ -2515,6 +2515,37 @@
     </w:p>
     <w:p>
       <w:pPr>
+        <w:spacing w:before="100" w:beforeAutospacing="1" w:after="100" w:afterAutospacing="1" w:line="240" w:lineRule="auto"/>
+        <w:rPr>
+          <w:rFonts w:eastAsia="Times New Roman" w:cs="Arial"/>
+          <w:b/>
+          <w:bCs/>
+          <w:color w:val="92D050"/>
+          <w:lang w:val="de-DE"/>
+        </w:rPr>
+      </w:pPr>
+      <w:r>
+        <w:rPr>
+          <w:rFonts w:eastAsia="Times New Roman" w:cs="Arial"/>
+          <w:b/>
+          <w:bCs/>
+          <w:lang w:val="de-DE"/>
+        </w:rPr>
+        <w:t xml:space="preserve">Status: </w:t>
+      </w:r>
+      <w:r>
+        <w:rPr>
+          <w:rFonts w:eastAsia="Times New Roman" w:cs="Arial"/>
+          <w:b/>
+          <w:bCs/>
+          <w:color w:val="92D050"/>
+          <w:lang w:val="de-DE"/>
+        </w:rPr>
+        <w:t>Fertig</w:t>
+      </w:r>
+    </w:p>
+    <w:p>
+      <w:pPr>
         <w:pStyle w:val="berschrift2"/>
         <w:rPr>
           <w:rFonts w:ascii="Arial" w:eastAsia="Times New Roman" w:hAnsi="Arial" w:cs="Arial"/>
@@ -3060,6 +3091,37 @@
     </w:p>
     <w:p>
       <w:pPr>
+        <w:spacing w:before="100" w:beforeAutospacing="1" w:after="100" w:afterAutospacing="1" w:line="240" w:lineRule="auto"/>
+        <w:rPr>
+          <w:rFonts w:eastAsia="Times New Roman" w:cs="Arial"/>
+          <w:b/>
+          <w:bCs/>
+          <w:color w:val="FF0000"/>
+          <w:lang w:val="de-DE"/>
+        </w:rPr>
+      </w:pPr>
+      <w:r>
+        <w:rPr>
+          <w:rFonts w:eastAsia="Times New Roman" w:cs="Arial"/>
+          <w:b/>
+          <w:bCs/>
+          <w:lang w:val="de-DE"/>
+        </w:rPr>
+        <w:t xml:space="preserve">Status: </w:t>
+      </w:r>
+      <w:r>
+        <w:rPr>
+          <w:rFonts w:eastAsia="Times New Roman" w:cs="Arial"/>
+          <w:b/>
+          <w:bCs/>
+          <w:color w:val="FFC000"/>
+          <w:lang w:val="de-DE"/>
+        </w:rPr>
+        <w:t>In Bearbeitung</w:t>
+      </w:r>
+    </w:p>
+    <w:p>
+      <w:pPr>
         <w:pStyle w:val="berschrift2"/>
         <w:rPr>
           <w:rFonts w:ascii="Arial" w:eastAsia="Times New Roman" w:hAnsi="Arial" w:cs="Arial"/>
@@ -3181,6 +3243,85 @@
     </w:p>
     <w:p>
       <w:pPr>
+        <w:spacing w:before="100" w:beforeAutospacing="1" w:after="100" w:afterAutospacing="1" w:line="240" w:lineRule="auto"/>
+        <w:rPr>
+          <w:rFonts w:eastAsia="Times New Roman" w:cs="Arial"/>
+          <w:b/>
+          <w:bCs/>
+          <w:color w:val="FFC000"/>
+          <w:lang w:val="de-DE"/>
+        </w:rPr>
+      </w:pPr>
+      <w:r>
+        <w:rPr>
+          <w:rFonts w:eastAsia="Times New Roman" w:cs="Arial"/>
+          <w:b/>
+          <w:bCs/>
+          <w:lang w:val="de-DE"/>
+        </w:rPr>
+        <w:t>Status</w:t>
+      </w:r>
+      <w:r>
+        <w:rPr>
+          <w:rFonts w:eastAsia="Times New Roman" w:cs="Arial"/>
+          <w:b/>
+          <w:bCs/>
+          <w:color w:val="FFC000"/>
+          <w:lang w:val="de-DE"/>
+        </w:rPr>
+        <w:t>: In Bearbeitung</w:t>
+      </w:r>
+    </w:p>
+    <w:p>
+      <w:pPr>
+        <w:spacing w:before="100" w:beforeAutospacing="1" w:after="100" w:afterAutospacing="1" w:line="240" w:lineRule="auto"/>
+        <w:rPr>
+          <w:rFonts w:eastAsia="Times New Roman" w:cs="Arial"/>
+          <w:b/>
+          <w:bCs/>
+          <w:color w:val="FFC000"/>
+          <w:lang w:val="de-DE"/>
+        </w:rPr>
+      </w:pPr>
+    </w:p>
+    <w:p>
+      <w:pPr>
+        <w:spacing w:before="100" w:beforeAutospacing="1" w:after="100" w:afterAutospacing="1" w:line="240" w:lineRule="auto"/>
+        <w:rPr>
+          <w:rFonts w:eastAsia="Times New Roman" w:cs="Arial"/>
+          <w:b/>
+          <w:bCs/>
+          <w:color w:val="FFC000"/>
+          <w:lang w:val="de-DE"/>
+        </w:rPr>
+      </w:pPr>
+    </w:p>
+    <w:p>
+      <w:pPr>
+        <w:spacing w:before="100" w:beforeAutospacing="1" w:after="100" w:afterAutospacing="1" w:line="240" w:lineRule="auto"/>
+        <w:rPr>
+          <w:rFonts w:eastAsia="Times New Roman" w:cs="Arial"/>
+          <w:b/>
+          <w:bCs/>
+          <w:color w:val="FFC000"/>
+          <w:lang w:val="de-DE"/>
+        </w:rPr>
+      </w:pPr>
+    </w:p>
+    <w:p>
+      <w:pPr>
+        <w:spacing w:before="100" w:beforeAutospacing="1" w:after="100" w:afterAutospacing="1" w:line="240" w:lineRule="auto"/>
+        <w:rPr>
+          <w:rFonts w:eastAsia="Times New Roman" w:cs="Arial"/>
+          <w:b/>
+          <w:bCs/>
+          <w:color w:val="FF0000"/>
+          <w:lang w:val="de-DE"/>
+        </w:rPr>
+      </w:pPr>
+    </w:p>
+    <w:p>
+      <w:pPr>
         <w:pStyle w:val="berschrift1"/>
         <w:numPr>
           <w:ilvl w:val="0"/>
@@ -3197,31 +3338,55 @@
           <w:rFonts w:ascii="Arial" w:hAnsi="Arial" w:cs="Arial"/>
           <w:lang w:val="de-DE"/>
         </w:rPr>
+        <w:lastRenderedPageBreak/>
         <w:t>Aktivitätsdiagramm zu Story01</w:t>
       </w:r>
       <w:bookmarkEnd w:id="12"/>
     </w:p>
     <w:p>
       <w:pPr>
-        <w:rPr>
-          <w:lang w:val="de-DE"/>
-        </w:rPr>
-      </w:pPr>
-      <w:r>
-        <w:rPr>
-          <w:lang w:val="de-DE"/>
-        </w:rPr>
-        <w:t>Das Aktivitätsdiagramm zeigt kurz auf wie das Programm funktionieren soll. Es dient als Hilfe, dass sich der Entwickler während dem Programmieren besser vorstellen kann, wie er vorgehen muss.</w:t>
-      </w:r>
-      <w:r>
         <w:rPr>
           <w:noProof/>
           <w:lang w:val="en-US"/>
         </w:rPr>
+      </w:pPr>
+      <w:r>
+        <w:rPr>
+          <w:lang w:val="de-DE"/>
+        </w:rPr>
+        <w:t>Das Aktivitätsdiagramm zeigt kurz auf wie das Programm funktionieren soll. Es dient als Hilfe, dass sich der Entwickler während dem Programmieren besser vorstellen kann, wie er vorgehen muss.</w:t>
+      </w:r>
+    </w:p>
+    <w:p>
+      <w:pPr>
+        <w:rPr>
+          <w:lang w:val="de-DE"/>
+        </w:rPr>
+      </w:pPr>
+    </w:p>
+    <w:p>
+      <w:pPr>
+        <w:rPr>
+          <w:lang w:val="de-DE"/>
+        </w:rPr>
+      </w:pPr>
+      <w:r>
+        <w:rPr>
+          <w:noProof/>
+          <w:lang w:val="en-US"/>
+        </w:rPr>
         <w:drawing>
-          <wp:inline distT="0" distB="0" distL="0" distR="0" wp14:anchorId="7EC3AFB3" wp14:editId="3C658279">
-            <wp:extent cx="4916383" cy="1752600"/>
+          <wp:anchor distT="0" distB="0" distL="114300" distR="114300" simplePos="0" relativeHeight="251658240" behindDoc="0" locked="0" layoutInCell="1" allowOverlap="1">
+            <wp:simplePos x="0" y="0"/>
+            <wp:positionH relativeFrom="column">
+              <wp:posOffset>-469265</wp:posOffset>
+            </wp:positionH>
+            <wp:positionV relativeFrom="paragraph">
+              <wp:posOffset>474345</wp:posOffset>
+            </wp:positionV>
+            <wp:extent cx="6920230" cy="2466975"/>
             <wp:effectExtent l="0" t="0" r="0" b="0"/>
+            <wp:wrapSquare wrapText="bothSides"/>
             <wp:docPr id="1" name="Grafik 1"/>
             <wp:cNvGraphicFramePr>
               <a:graphicFrameLocks xmlns:a="http://schemas.openxmlformats.org/drawingml/2006/main" noChangeAspect="1"/>
@@ -3234,7 +3399,13 @@
                     <pic:cNvPicPr/>
                   </pic:nvPicPr>
                   <pic:blipFill>
-                    <a:blip r:embed="rId9"/>
+                    <a:blip r:embed="rId9">
+                      <a:extLst>
+                        <a:ext uri="{28A0092B-C50C-407E-A947-70E740481C1C}">
+                          <a14:useLocalDpi xmlns:a14="http://schemas.microsoft.com/office/drawing/2010/main" val="0"/>
+                        </a:ext>
+                      </a:extLst>
+                    </a:blip>
                     <a:stretch>
                       <a:fillRect/>
                     </a:stretch>
@@ -3242,7 +3413,7 @@
                   <pic:spPr>
                     <a:xfrm>
                       <a:off x="0" y="0"/>
-                      <a:ext cx="4962942" cy="1769197"/>
+                      <a:ext cx="6920230" cy="2466975"/>
                     </a:xfrm>
                     <a:prstGeom prst="rect">
                       <a:avLst/>
@@ -3251,9 +3422,107 @@
                 </pic:pic>
               </a:graphicData>
             </a:graphic>
-          </wp:inline>
+          </wp:anchor>
         </w:drawing>
       </w:r>
+    </w:p>
+    <w:p>
+      <w:pPr>
+        <w:rPr>
+          <w:lang w:val="de-DE"/>
+        </w:rPr>
+      </w:pPr>
+    </w:p>
+    <w:p>
+      <w:pPr>
+        <w:rPr>
+          <w:lang w:val="de-DE"/>
+        </w:rPr>
+      </w:pPr>
+    </w:p>
+    <w:p>
+      <w:pPr>
+        <w:rPr>
+          <w:lang w:val="de-DE"/>
+        </w:rPr>
+      </w:pPr>
+    </w:p>
+    <w:p>
+      <w:pPr>
+        <w:rPr>
+          <w:lang w:val="de-DE"/>
+        </w:rPr>
+      </w:pPr>
+    </w:p>
+    <w:p>
+      <w:pPr>
+        <w:rPr>
+          <w:lang w:val="de-DE"/>
+        </w:rPr>
+      </w:pPr>
+    </w:p>
+    <w:p>
+      <w:pPr>
+        <w:rPr>
+          <w:lang w:val="de-DE"/>
+        </w:rPr>
+      </w:pPr>
+    </w:p>
+    <w:p>
+      <w:pPr>
+        <w:rPr>
+          <w:lang w:val="de-DE"/>
+        </w:rPr>
+      </w:pPr>
+    </w:p>
+    <w:p>
+      <w:pPr>
+        <w:rPr>
+          <w:lang w:val="de-DE"/>
+        </w:rPr>
+      </w:pPr>
+    </w:p>
+    <w:p>
+      <w:pPr>
+        <w:rPr>
+          <w:lang w:val="de-DE"/>
+        </w:rPr>
+      </w:pPr>
+    </w:p>
+    <w:p>
+      <w:pPr>
+        <w:rPr>
+          <w:lang w:val="de-DE"/>
+        </w:rPr>
+      </w:pPr>
+    </w:p>
+    <w:p>
+      <w:pPr>
+        <w:rPr>
+          <w:lang w:val="de-DE"/>
+        </w:rPr>
+      </w:pPr>
+    </w:p>
+    <w:p>
+      <w:pPr>
+        <w:rPr>
+          <w:lang w:val="de-DE"/>
+        </w:rPr>
+      </w:pPr>
+    </w:p>
+    <w:p>
+      <w:pPr>
+        <w:rPr>
+          <w:lang w:val="de-DE"/>
+        </w:rPr>
+      </w:pPr>
+    </w:p>
+    <w:p>
+      <w:pPr>
+        <w:rPr>
+          <w:lang w:val="de-DE"/>
+        </w:rPr>
+      </w:pPr>
     </w:p>
     <w:p>
       <w:pPr>
@@ -3412,13 +3681,9 @@
           </wp:inline>
         </w:drawing>
       </w:r>
-    </w:p>
-    <w:p>
-      <w:pPr>
-        <w:pStyle w:val="berschrift1"/>
-        <w:ind w:left="360"/>
-      </w:pPr>
       <w:bookmarkStart w:id="13" w:name="_Toc58918554"/>
+      <w:bookmarkStart w:id="14" w:name="_GoBack"/>
+      <w:bookmarkEnd w:id="14"/>
     </w:p>
     <w:p>
       <w:pPr>
@@ -3429,6 +3694,7 @@
         </w:numPr>
       </w:pPr>
       <w:r>
+        <w:lastRenderedPageBreak/>
         <w:t>Testfälle</w:t>
       </w:r>
       <w:bookmarkEnd w:id="13"/>
@@ -3480,12 +3746,7 @@
       <w:r>
         <w:t xml:space="preserve"> ich noch Probleme mit der Zeiteingabe. Als ich es zum ersten Mal getestet haben, hat es das Datum wie immer übernommen, aber die Zeit war falsch. Ich habe gemerkt das ich die Zeit in einem string gespeichert hatte. Ich habe dies dann zu «DateTime» gewechselt und das «ToString()» mit «Value» ersetzt. Danach hat es bei der Verbindungen Suchen funktioniert. Jedoch nicht bei der Abfahrtstafel. Ich habe es mehrmals kontrolliert und verglichen, jedoch konnte ich keinen Fehler entdecken. Darum habe ich es so eingestellt, dass es einfach immer die jetzige Zeit nimmt.</w:t>
       </w:r>
-      <w:bookmarkStart w:id="14" w:name="_GoBack"/>
-      <w:bookmarkEnd w:id="14"/>
-    </w:p>
-    <w:p/>
-    <w:p/>
-    <w:p/>
+    </w:p>
     <w:p>
       <w:pPr>
         <w:pStyle w:val="berschrift1"/>
@@ -3505,9 +3766,49 @@
         <w:t>Testprotokoll</w:t>
       </w:r>
       <w:bookmarkEnd w:id="15"/>
+      <w:r>
+        <w:rPr>
+          <w:lang w:val="de-DE"/>
+        </w:rPr>
+        <w:pict>
+          <v:shapetype id="_x0000_t75" coordsize="21600,21600" o:spt="75" o:preferrelative="t" path="m@4@5l@4@11@9@11@9@5xe" filled="f" stroked="f">
+            <v:stroke joinstyle="miter"/>
+            <v:formulas>
+              <v:f eqn="if lineDrawn pixelLineWidth 0"/>
+              <v:f eqn="sum @0 1 0"/>
+              <v:f eqn="sum 0 0 @1"/>
+              <v:f eqn="prod @2 1 2"/>
+              <v:f eqn="prod @3 21600 pixelWidth"/>
+              <v:f eqn="prod @3 21600 pixelHeight"/>
+              <v:f eqn="sum @0 0 1"/>
+              <v:f eqn="prod @6 1 2"/>
+              <v:f eqn="prod @7 21600 pixelWidth"/>
+              <v:f eqn="sum @8 21600 0"/>
+              <v:f eqn="prod @7 21600 pixelHeight"/>
+              <v:f eqn="sum @10 21600 0"/>
+            </v:formulas>
+            <v:path o:extrusionok="f" gradientshapeok="t" o:connecttype="rect"/>
+            <o:lock v:ext="edit" aspectratio="t"/>
+          </v:shapetype>
+          <v:shape id="_x0000_i1025" type="#_x0000_t75" style="width:453pt;height:273pt">
+            <v:imagedata r:id="rId12" o:title="Testfälle_Verbindung suchen"/>
+          </v:shape>
+        </w:pict>
+      </w:r>
+      <w:r>
+        <w:rPr>
+          <w:lang w:val="de-DE"/>
+        </w:rPr>
+        <w:pict>
+          <v:shape id="_x0000_i1026" type="#_x0000_t75" style="width:453pt;height:18pt">
+            <v:imagedata r:id="rId13" o:title="fehler_Verbindungsuchen"/>
+          </v:shape>
+        </w:pict>
+      </w:r>
     </w:p>
     <w:sectPr>
-      <w:footerReference w:type="default" r:id="rId12"/>
+      <w:headerReference w:type="default" r:id="rId14"/>
+      <w:footerReference w:type="default" r:id="rId15"/>
       <w:pgSz w:w="11906" w:h="16838"/>
       <w:pgMar w:top="1417" w:right="1417" w:bottom="1134" w:left="1417" w:header="708" w:footer="708" w:gutter="0"/>
       <w:pgNumType w:start="0"/>
@@ -3575,7 +3876,7 @@
             <w:noProof/>
             <w:lang w:val="de-DE"/>
           </w:rPr>
-          <w:t>6</w:t>
+          <w:t>7</w:t>
         </w:r>
         <w:r>
           <w:fldChar w:fldCharType="end"/>
@@ -3617,6 +3918,27 @@
     </w:p>
   </w:footnote>
 </w:footnotes>
+</file>
+
+<file path=word/header1.xml><?xml version="1.0" encoding="utf-8"?>
+<w:hdr xmlns:wpc="http://schemas.microsoft.com/office/word/2010/wordprocessingCanvas" xmlns:cx="http://schemas.microsoft.com/office/drawing/2014/chartex" xmlns:cx1="http://schemas.microsoft.com/office/drawing/2015/9/8/chartex" xmlns:mc="http://schemas.openxmlformats.org/markup-compatibility/2006" xmlns:o="urn:schemas-microsoft-com:office:office" xmlns:r="http://schemas.openxmlformats.org/officeDocument/2006/relationships" xmlns:m="http://schemas.openxmlformats.org/officeDocument/2006/math" xmlns:v="urn:schemas-microsoft-com:vml" xmlns:wp14="http://schemas.microsoft.com/office/word/2010/wordprocessingDrawing" xmlns:wp="http://schemas.openxmlformats.org/drawingml/2006/wordprocessingDrawing" xmlns:w10="urn:schemas-microsoft-com:office:word" xmlns:w="http://schemas.openxmlformats.org/wordprocessingml/2006/main" xmlns:w14="http://schemas.microsoft.com/office/word/2010/wordml" xmlns:w15="http://schemas.microsoft.com/office/word/2012/wordml" xmlns:w16se="http://schemas.microsoft.com/office/word/2015/wordml/symex" xmlns:wpg="http://schemas.microsoft.com/office/word/2010/wordprocessingGroup" xmlns:wpi="http://schemas.microsoft.com/office/word/2010/wordprocessingInk" xmlns:wne="http://schemas.microsoft.com/office/word/2006/wordml" xmlns:wps="http://schemas.microsoft.com/office/word/2010/wordprocessingShape" mc:Ignorable="w14 w15 w16se wp14">
+  <w:p>
+    <w:pPr>
+      <w:pStyle w:val="Kopfzeile"/>
+      <w:jc w:val="right"/>
+    </w:pPr>
+    <w:r>
+      <w:t>ÜK318</w:t>
+    </w:r>
+    <w:r>
+      <w:tab/>
+    </w:r>
+    <w:r>
+      <w:tab/>
+      <w:t>17.12.2002</w:t>
+    </w:r>
+  </w:p>
+</w:hdr>
 </file>
 
 <file path=word/numbering.xml><?xml version="1.0" encoding="utf-8"?>
@@ -5746,7 +6068,7 @@
 </file>
 
 <file path=customXml/itemProps2.xml><?xml version="1.0" encoding="utf-8"?>
-<ds:datastoreItem xmlns:ds="http://schemas.openxmlformats.org/officeDocument/2006/customXml" ds:itemID="{87BD41D9-3C32-4C12-92C7-D440B9A1776B}">
+<ds:datastoreItem xmlns:ds="http://schemas.openxmlformats.org/officeDocument/2006/customXml" ds:itemID="{2C1DBFF7-1708-47BD-B192-7CFFD1D9C25D}">
   <ds:schemaRefs>
     <ds:schemaRef ds:uri="http://schemas.openxmlformats.org/officeDocument/2006/bibliography"/>
   </ds:schemaRefs>

</xml_diff>

<commit_message>
Testprotokoll erstellt und kleine Änderungen am GUI vorgenommen.
</commit_message>
<xml_diff>
--- a/doc/Dokumentation_Luca_Rickenbach.docx
+++ b/doc/Dokumentation_Luca_Rickenbach.docx
@@ -1854,1540 +1854,59 @@
           <w:numId w:val="10"/>
         </w:numPr>
         <w:rPr>
-          <w:rFonts w:ascii="Arial" w:eastAsia="Times New Roman" w:hAnsi="Arial" w:cs="Arial"/>
-          <w:lang w:val="de-DE"/>
-        </w:rPr>
-      </w:pPr>
-      <w:bookmarkStart w:id="2" w:name="_Toc58918542"/>
-      <w:r>
-        <w:rPr>
-          <w:rFonts w:ascii="Arial" w:eastAsia="Times New Roman" w:hAnsi="Arial" w:cs="Arial"/>
-          <w:lang w:val="de-DE"/>
-        </w:rPr>
-        <w:t>U</w:t>
-      </w:r>
-      <w:r>
-        <w:rPr>
-          <w:rFonts w:ascii="Arial" w:eastAsia="Times New Roman" w:hAnsi="Arial" w:cs="Arial"/>
-          <w:lang w:val="de-DE"/>
-        </w:rPr>
-        <w:t>serStory</w:t>
-      </w:r>
-      <w:bookmarkEnd w:id="2"/>
-      <w:r>
-        <w:rPr>
-          <w:rFonts w:ascii="Arial" w:eastAsia="Times New Roman" w:hAnsi="Arial" w:cs="Arial"/>
-          <w:lang w:val="de-DE"/>
-        </w:rPr>
-        <w:t xml:space="preserve"> </w:t>
-      </w:r>
-    </w:p>
-    <w:p>
-      <w:pPr>
-        <w:pStyle w:val="berschrift2"/>
-        <w:rPr>
-          <w:rFonts w:ascii="Arial" w:eastAsia="Times New Roman" w:hAnsi="Arial" w:cs="Arial"/>
-          <w:sz w:val="21"/>
-          <w:szCs w:val="21"/>
-          <w:lang w:val="de-DE"/>
-        </w:rPr>
-      </w:pPr>
-      <w:bookmarkStart w:id="3" w:name="_Toc58918543"/>
-      <w:r>
-        <w:rPr>
-          <w:rFonts w:ascii="Arial" w:eastAsia="Times New Roman" w:hAnsi="Arial" w:cs="Arial"/>
-          <w:lang w:val="de-DE"/>
-        </w:rPr>
-        <w:t>3</w:t>
-      </w:r>
-      <w:r>
-        <w:rPr>
-          <w:rFonts w:ascii="Arial" w:eastAsia="Times New Roman" w:hAnsi="Arial" w:cs="Arial"/>
-          <w:lang w:val="de-DE"/>
-        </w:rPr>
-        <w:t xml:space="preserve">.1 </w:t>
-      </w:r>
-      <w:r>
-        <w:rPr>
-          <w:rFonts w:ascii="Arial" w:eastAsia="Times New Roman" w:hAnsi="Arial" w:cs="Arial"/>
-          <w:lang w:val="de-DE"/>
-        </w:rPr>
-        <w:t>Stationssuche - Story01</w:t>
-      </w:r>
-      <w:bookmarkEnd w:id="3"/>
-    </w:p>
-    <w:p>
-      <w:pPr>
-        <w:spacing w:before="100" w:beforeAutospacing="1" w:after="100" w:afterAutospacing="1" w:line="240" w:lineRule="auto"/>
-        <w:rPr>
-          <w:rFonts w:eastAsia="Times New Roman" w:cs="Arial"/>
-          <w:lang w:val="de-DE"/>
-        </w:rPr>
-      </w:pPr>
-      <w:r>
-        <w:rPr>
-          <w:rFonts w:eastAsia="Times New Roman" w:cs="Arial"/>
-          <w:lang w:val="de-DE"/>
-        </w:rPr>
-        <w:t xml:space="preserve">Als User möchte ich herausfinden ob beim eingegebenen Standort, eine Station vorhanden ist, um sicher zu gehen, dass es den Standort oder Station gibt. </w:t>
-      </w:r>
-    </w:p>
-    <w:p>
-      <w:pPr>
-        <w:spacing w:before="100" w:beforeAutospacing="1" w:after="100" w:afterAutospacing="1" w:line="240" w:lineRule="auto"/>
-        <w:rPr>
-          <w:rFonts w:eastAsia="Times New Roman" w:cs="Arial"/>
-          <w:b/>
-          <w:bCs/>
-          <w:lang w:val="en-US"/>
-        </w:rPr>
-      </w:pPr>
-      <w:r>
-        <w:rPr>
-          <w:rFonts w:eastAsia="Times New Roman" w:cs="Arial"/>
-          <w:b/>
-          <w:bCs/>
-          <w:lang w:val="en-US"/>
-        </w:rPr>
-        <w:t xml:space="preserve">Abnahmekriterien </w:t>
+          <w:lang w:val="de-DE"/>
+        </w:rPr>
+      </w:pPr>
+      <w:r>
+        <w:rPr>
+          <w:lang w:val="de-DE"/>
+        </w:rPr>
+        <w:t>Mockup</w:t>
       </w:r>
     </w:p>
     <w:p>
       <w:pPr>
         <w:pStyle w:val="Listenabsatz"/>
-        <w:numPr>
-          <w:ilvl w:val="0"/>
-          <w:numId w:val="4"/>
-        </w:numPr>
-        <w:spacing w:before="100" w:beforeAutospacing="1" w:after="100" w:afterAutospacing="1" w:line="240" w:lineRule="auto"/>
-        <w:rPr>
-          <w:rFonts w:eastAsia="Times New Roman" w:cs="Arial"/>
-          <w:b/>
-          <w:bCs/>
-          <w:lang w:val="de-DE"/>
-        </w:rPr>
-      </w:pPr>
-      <w:r>
-        <w:rPr>
-          <w:rFonts w:eastAsia="Times New Roman" w:cs="Arial"/>
-          <w:bCs/>
-          <w:lang w:val="de-DE"/>
-        </w:rPr>
-        <w:t>Es muss ein Textfeld erhältlich sein, damit der User die Ortschaft eingeben kann.</w:t>
-      </w:r>
-    </w:p>
-    <w:p>
-      <w:pPr>
-        <w:spacing w:before="100" w:beforeAutospacing="1" w:after="100" w:afterAutospacing="1" w:line="240" w:lineRule="auto"/>
-        <w:rPr>
-          <w:rFonts w:eastAsia="Times New Roman" w:cs="Arial"/>
-          <w:b/>
-          <w:bCs/>
-          <w:lang w:val="de-DE"/>
-        </w:rPr>
-      </w:pPr>
-      <w:r>
-        <w:rPr>
-          <w:rFonts w:eastAsia="Times New Roman" w:cs="Arial"/>
-          <w:b/>
-          <w:bCs/>
-          <w:lang w:val="de-DE"/>
-        </w:rPr>
-        <w:t>Priorität: 1</w:t>
-      </w:r>
-    </w:p>
-    <w:p>
-      <w:pPr>
-        <w:spacing w:before="100" w:beforeAutospacing="1" w:after="100" w:afterAutospacing="1" w:line="240" w:lineRule="auto"/>
-        <w:rPr>
-          <w:rFonts w:eastAsia="Times New Roman" w:cs="Arial"/>
-          <w:b/>
-          <w:bCs/>
-          <w:color w:val="FF0000"/>
-          <w:lang w:val="de-DE"/>
-        </w:rPr>
-      </w:pPr>
-      <w:r>
-        <w:rPr>
-          <w:rFonts w:eastAsia="Times New Roman" w:cs="Arial"/>
-          <w:b/>
-          <w:bCs/>
-          <w:lang w:val="de-DE"/>
-        </w:rPr>
-        <w:t xml:space="preserve">Status: </w:t>
-      </w:r>
-      <w:r>
-        <w:rPr>
-          <w:rFonts w:eastAsia="Times New Roman" w:cs="Arial"/>
-          <w:b/>
-          <w:bCs/>
-          <w:color w:val="92D050"/>
-          <w:lang w:val="de-DE"/>
-        </w:rPr>
-        <w:t>Fertig</w:t>
-      </w:r>
-    </w:p>
-    <w:p>
-      <w:pPr>
-        <w:pStyle w:val="berschrift2"/>
-        <w:rPr>
-          <w:rFonts w:ascii="Arial" w:eastAsia="Times New Roman" w:hAnsi="Arial" w:cs="Arial"/>
-          <w:sz w:val="21"/>
-          <w:szCs w:val="21"/>
-          <w:lang w:val="de-DE"/>
-        </w:rPr>
-      </w:pPr>
-      <w:bookmarkStart w:id="4" w:name="_Toc58918544"/>
-      <w:r>
-        <w:rPr>
-          <w:rFonts w:ascii="Arial" w:eastAsia="Times New Roman" w:hAnsi="Arial" w:cs="Arial"/>
-          <w:lang w:val="de-DE"/>
-        </w:rPr>
-        <w:t>3</w:t>
-      </w:r>
-      <w:r>
-        <w:rPr>
-          <w:rFonts w:ascii="Arial" w:eastAsia="Times New Roman" w:hAnsi="Arial" w:cs="Arial"/>
-          <w:lang w:val="de-DE"/>
-        </w:rPr>
-        <w:t xml:space="preserve">.2 </w:t>
-      </w:r>
-      <w:r>
-        <w:rPr>
-          <w:rFonts w:ascii="Arial" w:eastAsia="Times New Roman" w:hAnsi="Arial" w:cs="Arial"/>
-          <w:lang w:val="de-DE"/>
-        </w:rPr>
-        <w:t>Verbindungen anzeigen - Story02</w:t>
-      </w:r>
-      <w:bookmarkEnd w:id="4"/>
-    </w:p>
-    <w:p>
-      <w:pPr>
-        <w:spacing w:before="100" w:beforeAutospacing="1" w:after="100" w:afterAutospacing="1" w:line="240" w:lineRule="auto"/>
-        <w:rPr>
-          <w:rFonts w:eastAsia="Times New Roman" w:cs="Arial"/>
-          <w:sz w:val="21"/>
-          <w:szCs w:val="21"/>
-          <w:lang w:val="de-DE"/>
-        </w:rPr>
-      </w:pPr>
-      <w:r>
-        <w:rPr>
-          <w:rFonts w:eastAsia="Times New Roman" w:cs="Arial"/>
-          <w:lang w:val="de-DE"/>
-        </w:rPr>
-        <w:t>Als User möchte ich eine Start-Station und eine End-Station eingeben können, um mir sicher die nächsten 4 Verbindungen anzeigen zu lassen.</w:t>
-      </w:r>
-    </w:p>
-    <w:p>
-      <w:pPr>
-        <w:spacing w:before="100" w:beforeAutospacing="1" w:after="100" w:afterAutospacing="1" w:line="240" w:lineRule="auto"/>
-        <w:rPr>
-          <w:rFonts w:eastAsia="Times New Roman" w:cs="Arial"/>
-          <w:sz w:val="21"/>
-          <w:szCs w:val="21"/>
-          <w:lang w:val="en-US"/>
-        </w:rPr>
-      </w:pPr>
-      <w:r>
-        <w:rPr>
-          <w:rFonts w:eastAsia="Times New Roman" w:cs="Arial"/>
-          <w:b/>
-          <w:bCs/>
-          <w:lang w:val="en-US"/>
-        </w:rPr>
-        <w:t xml:space="preserve">Abnahmekriterien </w:t>
-      </w:r>
-    </w:p>
-    <w:p>
-      <w:pPr>
-        <w:numPr>
-          <w:ilvl w:val="0"/>
-          <w:numId w:val="1"/>
-        </w:numPr>
-        <w:spacing w:before="100" w:beforeAutospacing="1" w:after="100" w:afterAutospacing="1" w:line="240" w:lineRule="auto"/>
-        <w:rPr>
-          <w:rFonts w:eastAsia="Times New Roman" w:cs="Arial"/>
-          <w:sz w:val="21"/>
-          <w:szCs w:val="21"/>
-          <w:lang w:val="de-DE"/>
-        </w:rPr>
-      </w:pPr>
-      <w:r>
-        <w:rPr>
-          <w:rFonts w:eastAsia="Times New Roman" w:cs="Arial"/>
-          <w:lang w:val="de-DE"/>
-        </w:rPr>
-        <w:t>Es muss eine Tabelle erhältlich sein, in der alle Verbindungen angezeigt werden.</w:t>
-      </w:r>
-    </w:p>
-    <w:p>
-      <w:pPr>
-        <w:numPr>
-          <w:ilvl w:val="0"/>
-          <w:numId w:val="1"/>
-        </w:numPr>
-        <w:spacing w:before="100" w:beforeAutospacing="1" w:after="100" w:afterAutospacing="1" w:line="240" w:lineRule="auto"/>
-        <w:rPr>
-          <w:rFonts w:eastAsia="Times New Roman" w:cs="Arial"/>
-          <w:sz w:val="21"/>
-          <w:szCs w:val="21"/>
-          <w:lang w:val="de-DE"/>
-        </w:rPr>
-      </w:pPr>
-      <w:r>
-        <w:rPr>
-          <w:rFonts w:eastAsia="Times New Roman" w:cs="Arial"/>
-          <w:lang w:val="de-DE"/>
-        </w:rPr>
-        <w:t xml:space="preserve">Es müssen mindestens die nächsten 4 Verbindungen angezeigt werden. </w:t>
-      </w:r>
-    </w:p>
-    <w:p>
-      <w:pPr>
-        <w:numPr>
-          <w:ilvl w:val="0"/>
-          <w:numId w:val="1"/>
-        </w:numPr>
-        <w:spacing w:before="100" w:beforeAutospacing="1" w:after="100" w:afterAutospacing="1" w:line="240" w:lineRule="auto"/>
-        <w:rPr>
-          <w:rFonts w:eastAsia="Times New Roman" w:cs="Arial"/>
-          <w:sz w:val="21"/>
-          <w:szCs w:val="21"/>
-          <w:lang w:val="de-DE"/>
-        </w:rPr>
-      </w:pPr>
-      <w:r>
-        <w:rPr>
-          <w:rFonts w:eastAsia="Times New Roman" w:cs="Arial"/>
-          <w:sz w:val="21"/>
-          <w:szCs w:val="21"/>
-          <w:lang w:val="de-DE"/>
-        </w:rPr>
-        <w:t>In diese Tabelle, muss das Resultat der Stationssuche – Story01 ausgegeben werde</w:t>
-      </w:r>
-      <w:r>
-        <w:rPr>
-          <w:rFonts w:eastAsia="Times New Roman" w:cs="Arial"/>
-          <w:sz w:val="21"/>
-          <w:szCs w:val="21"/>
-          <w:lang w:val="de-DE"/>
-        </w:rPr>
-        <w:t>n</w:t>
-      </w:r>
-    </w:p>
-    <w:p>
-      <w:pPr>
-        <w:spacing w:before="100" w:beforeAutospacing="1" w:after="100" w:afterAutospacing="1" w:line="240" w:lineRule="auto"/>
-        <w:rPr>
-          <w:rFonts w:eastAsia="Times New Roman" w:cs="Arial"/>
-          <w:b/>
-          <w:bCs/>
-          <w:lang w:val="de-DE"/>
-        </w:rPr>
-      </w:pPr>
-      <w:r>
-        <w:rPr>
-          <w:rFonts w:eastAsia="Times New Roman" w:cs="Arial"/>
-          <w:b/>
-          <w:bCs/>
-          <w:lang w:val="de-DE"/>
-        </w:rPr>
-        <w:t>Priorität: 1</w:t>
-      </w:r>
-    </w:p>
-    <w:p>
-      <w:pPr>
-        <w:spacing w:before="100" w:beforeAutospacing="1" w:after="100" w:afterAutospacing="1" w:line="240" w:lineRule="auto"/>
-        <w:rPr>
-          <w:rFonts w:eastAsia="Times New Roman" w:cs="Arial"/>
-          <w:b/>
-          <w:bCs/>
-          <w:lang w:val="de-DE"/>
-        </w:rPr>
-      </w:pPr>
-      <w:r>
-        <w:rPr>
-          <w:rFonts w:eastAsia="Times New Roman" w:cs="Arial"/>
-          <w:b/>
-          <w:bCs/>
-          <w:lang w:val="de-DE"/>
-        </w:rPr>
-        <w:t xml:space="preserve">Status: </w:t>
-      </w:r>
-      <w:r>
-        <w:rPr>
-          <w:rFonts w:eastAsia="Times New Roman" w:cs="Arial"/>
-          <w:b/>
-          <w:bCs/>
-          <w:color w:val="92D050"/>
-          <w:lang w:val="de-DE"/>
-        </w:rPr>
-        <w:t>Fertig</w:t>
-      </w:r>
-    </w:p>
-    <w:p>
-      <w:pPr>
-        <w:pStyle w:val="berschrift2"/>
-        <w:rPr>
-          <w:rFonts w:ascii="Arial" w:eastAsia="Times New Roman" w:hAnsi="Arial" w:cs="Arial"/>
-          <w:sz w:val="21"/>
-          <w:szCs w:val="21"/>
-          <w:lang w:val="de-DE"/>
-        </w:rPr>
-      </w:pPr>
-      <w:bookmarkStart w:id="5" w:name="_Toc58918545"/>
-      <w:r>
-        <w:rPr>
-          <w:rFonts w:ascii="Arial" w:eastAsia="Times New Roman" w:hAnsi="Arial" w:cs="Arial"/>
-          <w:lang w:val="de-DE"/>
-        </w:rPr>
-        <w:lastRenderedPageBreak/>
-        <w:t>3</w:t>
-      </w:r>
-      <w:r>
-        <w:rPr>
-          <w:rFonts w:ascii="Arial" w:eastAsia="Times New Roman" w:hAnsi="Arial" w:cs="Arial"/>
-          <w:lang w:val="de-DE"/>
-        </w:rPr>
-        <w:t xml:space="preserve">.3 </w:t>
-      </w:r>
-      <w:r>
-        <w:rPr>
-          <w:rFonts w:ascii="Arial" w:eastAsia="Times New Roman" w:hAnsi="Arial" w:cs="Arial"/>
-          <w:lang w:val="de-DE"/>
-        </w:rPr>
-        <w:t>Abfahrtstafel - Story03</w:t>
-      </w:r>
-      <w:bookmarkEnd w:id="5"/>
-    </w:p>
-    <w:p>
-      <w:pPr>
-        <w:spacing w:before="100" w:beforeAutospacing="1" w:after="100" w:afterAutospacing="1" w:line="240" w:lineRule="auto"/>
-        <w:rPr>
-          <w:rFonts w:eastAsia="Times New Roman" w:cs="Arial"/>
-          <w:lang w:val="de-DE"/>
-        </w:rPr>
-      </w:pPr>
-      <w:r>
-        <w:rPr>
-          <w:rFonts w:eastAsia="Times New Roman" w:cs="Arial"/>
-          <w:lang w:val="de-DE"/>
-        </w:rPr>
-        <w:t>Als User möchte ich alle Verbindungen ab der eingegebenen Station angezeigt bekommen, um alle Informationen über die Fahrt auf einen Blick zu sehen.</w:t>
-      </w:r>
-    </w:p>
-    <w:p>
-      <w:pPr>
-        <w:spacing w:before="100" w:beforeAutospacing="1" w:after="100" w:afterAutospacing="1" w:line="240" w:lineRule="auto"/>
-        <w:rPr>
-          <w:rFonts w:eastAsia="Times New Roman" w:cs="Arial"/>
-          <w:sz w:val="21"/>
-          <w:szCs w:val="21"/>
-          <w:lang w:val="en-US"/>
-        </w:rPr>
-      </w:pPr>
-      <w:r>
-        <w:rPr>
-          <w:rFonts w:eastAsia="Times New Roman" w:cs="Arial"/>
-          <w:b/>
-          <w:bCs/>
-          <w:lang w:val="en-US"/>
-        </w:rPr>
-        <w:t xml:space="preserve">Abnahmekriterien </w:t>
-      </w:r>
+        <w:rPr>
+          <w:noProof/>
+          <w:lang w:val="de-DE"/>
+        </w:rPr>
+      </w:pPr>
     </w:p>
     <w:p>
       <w:pPr>
         <w:pStyle w:val="Listenabsatz"/>
-        <w:numPr>
-          <w:ilvl w:val="0"/>
-          <w:numId w:val="5"/>
-        </w:numPr>
-        <w:spacing w:before="100" w:beforeAutospacing="1" w:after="100" w:afterAutospacing="1" w:line="240" w:lineRule="auto"/>
-        <w:rPr>
-          <w:rFonts w:eastAsia="Times New Roman" w:cs="Arial"/>
-          <w:sz w:val="21"/>
-          <w:szCs w:val="21"/>
-          <w:lang w:val="de-DE"/>
-        </w:rPr>
-      </w:pPr>
-      <w:r>
-        <w:rPr>
-          <w:rFonts w:eastAsia="Times New Roman" w:cs="Arial"/>
-          <w:sz w:val="21"/>
-          <w:szCs w:val="21"/>
-          <w:lang w:val="de-DE"/>
-        </w:rPr>
-        <w:t xml:space="preserve">Es muss eine Tabelle erhältlich sein, welche </w:t>
+        <w:rPr>
+          <w:noProof/>
+          <w:lang w:val="de-DE"/>
+        </w:rPr>
+      </w:pPr>
+      <w:r>
+        <w:rPr>
+          <w:noProof/>
+          <w:lang w:val="de-DE"/>
+        </w:rPr>
+        <w:t>Priority 1</w:t>
       </w:r>
     </w:p>
     <w:p>
       <w:pPr>
         <w:pStyle w:val="Listenabsatz"/>
-        <w:numPr>
-          <w:ilvl w:val="0"/>
-          <w:numId w:val="5"/>
-        </w:numPr>
-        <w:spacing w:before="100" w:beforeAutospacing="1" w:after="100" w:afterAutospacing="1" w:line="240" w:lineRule="auto"/>
-        <w:rPr>
-          <w:rFonts w:eastAsia="Times New Roman" w:cs="Arial"/>
-          <w:sz w:val="21"/>
-          <w:szCs w:val="21"/>
-          <w:lang w:val="de-DE"/>
-        </w:rPr>
-      </w:pPr>
-      <w:r>
-        <w:rPr>
-          <w:rFonts w:eastAsia="Times New Roman" w:cs="Arial"/>
-          <w:sz w:val="21"/>
-          <w:szCs w:val="21"/>
-          <w:lang w:val="de-DE"/>
-        </w:rPr>
-        <w:t>Die End-Station der Fahrten muss nicht angezeigt werden.</w:t>
-      </w:r>
-    </w:p>
-    <w:p>
-      <w:pPr>
-        <w:spacing w:before="100" w:beforeAutospacing="1" w:after="100" w:afterAutospacing="1" w:line="240" w:lineRule="auto"/>
-        <w:rPr>
-          <w:rFonts w:eastAsia="Times New Roman" w:cs="Arial"/>
-          <w:b/>
-          <w:bCs/>
-          <w:lang w:val="de-DE"/>
-        </w:rPr>
-      </w:pPr>
-      <w:r>
-        <w:rPr>
-          <w:rFonts w:eastAsia="Times New Roman" w:cs="Arial"/>
-          <w:b/>
-          <w:bCs/>
-          <w:lang w:val="de-DE"/>
-        </w:rPr>
-        <w:t>Priorität: 1</w:t>
-      </w:r>
-    </w:p>
-    <w:p>
-      <w:pPr>
-        <w:spacing w:before="100" w:beforeAutospacing="1" w:after="100" w:afterAutospacing="1" w:line="240" w:lineRule="auto"/>
-        <w:rPr>
-          <w:rFonts w:eastAsia="Times New Roman" w:cs="Arial"/>
-          <w:b/>
-          <w:bCs/>
-          <w:color w:val="92D050"/>
-          <w:lang w:val="de-DE"/>
-        </w:rPr>
-      </w:pPr>
-      <w:r>
-        <w:rPr>
-          <w:rFonts w:eastAsia="Times New Roman" w:cs="Arial"/>
-          <w:b/>
-          <w:bCs/>
-          <w:lang w:val="de-DE"/>
-        </w:rPr>
-        <w:t xml:space="preserve">Status: </w:t>
-      </w:r>
-      <w:r>
-        <w:rPr>
-          <w:rFonts w:eastAsia="Times New Roman" w:cs="Arial"/>
-          <w:b/>
-          <w:bCs/>
-          <w:color w:val="92D050"/>
-          <w:lang w:val="de-DE"/>
-        </w:rPr>
-        <w:t>Fertig</w:t>
-      </w:r>
-    </w:p>
-    <w:p>
-      <w:pPr>
-        <w:pStyle w:val="berschrift2"/>
-        <w:rPr>
-          <w:rFonts w:ascii="Arial" w:eastAsia="Times New Roman" w:hAnsi="Arial" w:cs="Arial"/>
-          <w:sz w:val="21"/>
-          <w:szCs w:val="21"/>
-          <w:lang w:val="de-DE"/>
-        </w:rPr>
-      </w:pPr>
-      <w:bookmarkStart w:id="6" w:name="_Toc58918546"/>
-      <w:r>
-        <w:rPr>
-          <w:rFonts w:ascii="Arial" w:eastAsia="Times New Roman" w:hAnsi="Arial" w:cs="Arial"/>
-          <w:lang w:val="de-DE"/>
-        </w:rPr>
-        <w:t>3</w:t>
-      </w:r>
-      <w:r>
-        <w:rPr>
-          <w:rFonts w:ascii="Arial" w:eastAsia="Times New Roman" w:hAnsi="Arial" w:cs="Arial"/>
-          <w:lang w:val="de-DE"/>
-        </w:rPr>
-        <w:t xml:space="preserve">.4 </w:t>
-      </w:r>
-      <w:r>
-        <w:rPr>
-          <w:rFonts w:ascii="Arial" w:eastAsia="Times New Roman" w:hAnsi="Arial" w:cs="Arial"/>
-          <w:lang w:val="de-DE"/>
-        </w:rPr>
-        <w:t>Vorschlag während dem eingeben von Ortschaft - Story04</w:t>
-      </w:r>
-      <w:bookmarkEnd w:id="6"/>
-    </w:p>
-    <w:p>
-      <w:pPr>
-        <w:spacing w:before="100" w:beforeAutospacing="1" w:after="100" w:afterAutospacing="1" w:line="240" w:lineRule="auto"/>
-        <w:rPr>
-          <w:rFonts w:eastAsia="Times New Roman" w:cs="Arial"/>
-          <w:lang w:val="de-DE"/>
-        </w:rPr>
-      </w:pPr>
-      <w:r>
-        <w:rPr>
-          <w:rFonts w:eastAsia="Times New Roman" w:cs="Arial"/>
-          <w:lang w:val="de-DE"/>
-        </w:rPr>
-        <w:t xml:space="preserve">Als User möchte ich beim Eingeben einer Station Vorschläge erhalten, um es mir leichter zu machen, den Namen einer Station zu finden. </w:t>
-      </w:r>
-    </w:p>
-    <w:p>
-      <w:pPr>
-        <w:spacing w:before="100" w:beforeAutospacing="1" w:after="100" w:afterAutospacing="1" w:line="240" w:lineRule="auto"/>
-        <w:rPr>
-          <w:rFonts w:eastAsia="Times New Roman" w:cs="Arial"/>
-          <w:b/>
-          <w:bCs/>
-          <w:lang w:val="en-US"/>
-        </w:rPr>
-      </w:pPr>
-      <w:r>
-        <w:rPr>
-          <w:rFonts w:eastAsia="Times New Roman" w:cs="Arial"/>
-          <w:b/>
-          <w:bCs/>
-          <w:lang w:val="en-US"/>
-        </w:rPr>
-        <w:t xml:space="preserve">Abnahmekriterien </w:t>
-      </w:r>
-    </w:p>
-    <w:p>
-      <w:pPr>
-        <w:pStyle w:val="Listenabsatz"/>
-        <w:numPr>
-          <w:ilvl w:val="0"/>
-          <w:numId w:val="8"/>
-        </w:numPr>
-        <w:spacing w:before="100" w:beforeAutospacing="1" w:after="100" w:afterAutospacing="1" w:line="240" w:lineRule="auto"/>
-        <w:rPr>
-          <w:rFonts w:eastAsia="Times New Roman" w:cs="Arial"/>
-          <w:sz w:val="21"/>
-          <w:szCs w:val="21"/>
-          <w:lang w:val="de-DE"/>
-        </w:rPr>
-      </w:pPr>
-      <w:r>
-        <w:rPr>
-          <w:rFonts w:eastAsia="Times New Roman" w:cs="Arial"/>
-          <w:sz w:val="21"/>
-          <w:szCs w:val="21"/>
-          <w:lang w:val="de-DE"/>
-        </w:rPr>
-        <w:t>Dafür verwenden wir die Textfelder in welcher wir die Ortschaften eingeben</w:t>
-      </w:r>
-    </w:p>
-    <w:p>
-      <w:pPr>
-        <w:spacing w:before="100" w:beforeAutospacing="1" w:after="100" w:afterAutospacing="1" w:line="240" w:lineRule="auto"/>
-        <w:rPr>
-          <w:rFonts w:eastAsia="Times New Roman" w:cs="Arial"/>
-          <w:b/>
-          <w:bCs/>
-          <w:lang w:val="de-DE"/>
-        </w:rPr>
-      </w:pPr>
-      <w:r>
-        <w:rPr>
-          <w:rFonts w:eastAsia="Times New Roman" w:cs="Arial"/>
-          <w:b/>
-          <w:bCs/>
-          <w:lang w:val="de-DE"/>
-        </w:rPr>
-        <w:t>Priorität: 2</w:t>
-      </w:r>
-    </w:p>
-    <w:p>
-      <w:pPr>
-        <w:spacing w:before="100" w:beforeAutospacing="1" w:after="100" w:afterAutospacing="1" w:line="240" w:lineRule="auto"/>
-        <w:rPr>
-          <w:rFonts w:eastAsia="Times New Roman" w:cs="Arial"/>
-          <w:b/>
-          <w:bCs/>
-          <w:color w:val="92D050"/>
-          <w:lang w:val="de-DE"/>
-        </w:rPr>
-      </w:pPr>
-      <w:r>
-        <w:rPr>
-          <w:rFonts w:eastAsia="Times New Roman" w:cs="Arial"/>
-          <w:b/>
-          <w:bCs/>
-          <w:lang w:val="de-DE"/>
-        </w:rPr>
-        <w:t xml:space="preserve">Status: </w:t>
-      </w:r>
-      <w:r>
-        <w:rPr>
-          <w:rFonts w:eastAsia="Times New Roman" w:cs="Arial"/>
-          <w:b/>
-          <w:bCs/>
-          <w:color w:val="92D050"/>
-          <w:lang w:val="de-DE"/>
-        </w:rPr>
-        <w:t>Fertig</w:t>
-      </w:r>
-    </w:p>
-    <w:p>
-      <w:pPr>
-        <w:pStyle w:val="berschrift2"/>
-        <w:rPr>
-          <w:rFonts w:ascii="Arial" w:eastAsia="Times New Roman" w:hAnsi="Arial" w:cs="Arial"/>
-          <w:lang w:val="de-DE"/>
-        </w:rPr>
-      </w:pPr>
-      <w:bookmarkStart w:id="7" w:name="_Toc58918547"/>
-      <w:r>
-        <w:rPr>
-          <w:rFonts w:ascii="Arial" w:eastAsia="Times New Roman" w:hAnsi="Arial" w:cs="Arial"/>
-          <w:lang w:val="de-DE"/>
-        </w:rPr>
-        <w:t>3</w:t>
-      </w:r>
-      <w:r>
-        <w:rPr>
-          <w:rFonts w:ascii="Arial" w:eastAsia="Times New Roman" w:hAnsi="Arial" w:cs="Arial"/>
-          <w:lang w:val="de-DE"/>
-        </w:rPr>
-        <w:t xml:space="preserve">.5 </w:t>
-      </w:r>
-      <w:r>
-        <w:rPr>
-          <w:rFonts w:ascii="Arial" w:eastAsia="Times New Roman" w:hAnsi="Arial" w:cs="Arial"/>
-          <w:lang w:val="de-DE"/>
-        </w:rPr>
-        <w:t>Datum und Zeit Eingabe, um Verbindungen in der Zukunft zu finden - Story05</w:t>
-      </w:r>
-      <w:bookmarkEnd w:id="7"/>
-    </w:p>
-    <w:p>
-      <w:pPr>
-        <w:spacing w:before="100" w:beforeAutospacing="1" w:after="100" w:afterAutospacing="1" w:line="240" w:lineRule="auto"/>
-        <w:rPr>
-          <w:rFonts w:eastAsia="Times New Roman" w:cs="Arial"/>
-          <w:lang w:val="de-DE"/>
-        </w:rPr>
-      </w:pPr>
-      <w:r>
-        <w:rPr>
-          <w:rFonts w:eastAsia="Times New Roman" w:cs="Arial"/>
-          <w:lang w:val="de-DE"/>
-        </w:rPr>
-        <w:t>Als User möchte ich eine Zeit und ein Datum eingeben können, um Verbindungen ab diesem Zeitpunkt zu finden.</w:t>
-      </w:r>
-    </w:p>
-    <w:p>
-      <w:pPr>
-        <w:spacing w:before="100" w:beforeAutospacing="1" w:after="100" w:afterAutospacing="1" w:line="240" w:lineRule="auto"/>
-        <w:rPr>
-          <w:rFonts w:eastAsia="Times New Roman" w:cs="Arial"/>
-          <w:sz w:val="21"/>
-          <w:szCs w:val="21"/>
-          <w:lang w:val="en-US"/>
-        </w:rPr>
-      </w:pPr>
-      <w:r>
-        <w:rPr>
-          <w:rFonts w:eastAsia="Times New Roman" w:cs="Arial"/>
-          <w:b/>
-          <w:bCs/>
-          <w:lang w:val="en-US"/>
-        </w:rPr>
-        <w:t xml:space="preserve">Abnahmekriterien </w:t>
-      </w:r>
-    </w:p>
-    <w:p>
-      <w:pPr>
-        <w:pStyle w:val="Listenabsatz"/>
-        <w:numPr>
-          <w:ilvl w:val="0"/>
-          <w:numId w:val="8"/>
-        </w:numPr>
-        <w:spacing w:before="100" w:beforeAutospacing="1" w:after="100" w:afterAutospacing="1" w:line="240" w:lineRule="auto"/>
-        <w:rPr>
-          <w:rFonts w:eastAsia="Times New Roman" w:cs="Arial"/>
-          <w:sz w:val="21"/>
-          <w:szCs w:val="21"/>
-          <w:lang w:val="de-DE"/>
-        </w:rPr>
-      </w:pPr>
-      <w:r>
-        <w:rPr>
-          <w:rFonts w:eastAsia="Times New Roman" w:cs="Arial"/>
-          <w:sz w:val="21"/>
-          <w:szCs w:val="21"/>
-          <w:lang w:val="de-DE"/>
-        </w:rPr>
-        <w:t>Eine Box, in der das Datum und die Zeit eingegeben werden kann.</w:t>
-      </w:r>
-    </w:p>
-    <w:p>
-      <w:pPr>
-        <w:spacing w:before="100" w:beforeAutospacing="1" w:after="100" w:afterAutospacing="1" w:line="240" w:lineRule="auto"/>
-        <w:rPr>
-          <w:rFonts w:eastAsia="Times New Roman" w:cs="Arial"/>
-          <w:b/>
-          <w:bCs/>
-          <w:lang w:val="de-DE"/>
-        </w:rPr>
-      </w:pPr>
-      <w:r>
-        <w:rPr>
-          <w:rFonts w:eastAsia="Times New Roman" w:cs="Arial"/>
-          <w:b/>
-          <w:bCs/>
-          <w:lang w:val="de-DE"/>
-        </w:rPr>
-        <w:t>Priorität: 2</w:t>
-      </w:r>
-    </w:p>
-    <w:p>
-      <w:pPr>
-        <w:spacing w:before="100" w:beforeAutospacing="1" w:after="100" w:afterAutospacing="1" w:line="240" w:lineRule="auto"/>
-        <w:rPr>
-          <w:rFonts w:eastAsia="Times New Roman" w:cs="Arial"/>
-          <w:b/>
-          <w:bCs/>
-          <w:color w:val="92D050"/>
-          <w:lang w:val="de-DE"/>
-        </w:rPr>
-      </w:pPr>
-      <w:r>
-        <w:rPr>
-          <w:rFonts w:eastAsia="Times New Roman" w:cs="Arial"/>
-          <w:b/>
-          <w:bCs/>
-          <w:lang w:val="de-DE"/>
-        </w:rPr>
-        <w:t xml:space="preserve">Status: </w:t>
-      </w:r>
-      <w:r>
-        <w:rPr>
-          <w:rFonts w:eastAsia="Times New Roman" w:cs="Arial"/>
-          <w:b/>
-          <w:bCs/>
-          <w:color w:val="92D050"/>
-          <w:lang w:val="de-DE"/>
-        </w:rPr>
-        <w:t>Fertig</w:t>
-      </w:r>
-    </w:p>
-    <w:p>
-      <w:pPr>
-        <w:pStyle w:val="berschrift2"/>
-        <w:rPr>
-          <w:rFonts w:ascii="Arial" w:eastAsia="Times New Roman" w:hAnsi="Arial" w:cs="Arial"/>
-          <w:sz w:val="21"/>
-          <w:szCs w:val="21"/>
-          <w:lang w:val="de-DE"/>
-        </w:rPr>
-      </w:pPr>
-      <w:bookmarkStart w:id="8" w:name="_Toc58918548"/>
-      <w:r>
-        <w:rPr>
-          <w:rFonts w:ascii="Arial" w:eastAsia="Times New Roman" w:hAnsi="Arial" w:cs="Arial"/>
-          <w:lang w:val="de-DE"/>
-        </w:rPr>
-        <w:t>3</w:t>
-      </w:r>
-      <w:r>
-        <w:rPr>
-          <w:rFonts w:ascii="Arial" w:eastAsia="Times New Roman" w:hAnsi="Arial" w:cs="Arial"/>
-          <w:lang w:val="de-DE"/>
-        </w:rPr>
-        <w:t xml:space="preserve">.6 </w:t>
-      </w:r>
-      <w:r>
-        <w:rPr>
-          <w:rFonts w:ascii="Arial" w:eastAsia="Times New Roman" w:hAnsi="Arial" w:cs="Arial"/>
-          <w:lang w:val="de-DE"/>
-        </w:rPr>
-        <w:t>Station auf der Karte anzeigen - Story06</w:t>
-      </w:r>
-      <w:bookmarkEnd w:id="8"/>
-    </w:p>
-    <w:p>
-      <w:pPr>
-        <w:spacing w:before="100" w:beforeAutospacing="1" w:after="100" w:afterAutospacing="1" w:line="240" w:lineRule="auto"/>
-        <w:rPr>
-          <w:rFonts w:eastAsia="Times New Roman" w:cs="Arial"/>
-          <w:lang w:val="de-DE"/>
-        </w:rPr>
-      </w:pPr>
-      <w:r>
-        <w:rPr>
-          <w:rFonts w:eastAsia="Times New Roman" w:cs="Arial"/>
-          <w:lang w:val="de-DE"/>
-        </w:rPr>
-        <w:t>Als User möchte ich die Angegebenen Stationen/Ortschaften auf einer Karte angezeigt bekommen, um zu sehen wo die Stationen/Orte liegen.</w:t>
-      </w:r>
-    </w:p>
-    <w:p>
-      <w:pPr>
-        <w:spacing w:before="100" w:beforeAutospacing="1" w:after="100" w:afterAutospacing="1" w:line="240" w:lineRule="auto"/>
-        <w:rPr>
-          <w:rFonts w:eastAsia="Times New Roman" w:cs="Arial"/>
-          <w:b/>
-          <w:bCs/>
-          <w:lang w:val="en-US"/>
-        </w:rPr>
-      </w:pPr>
-      <w:r>
-        <w:rPr>
-          <w:rFonts w:eastAsia="Times New Roman" w:cs="Arial"/>
-          <w:b/>
-          <w:bCs/>
-          <w:lang w:val="en-US"/>
-        </w:rPr>
-        <w:t xml:space="preserve">Abnahmekriterien </w:t>
-      </w:r>
-    </w:p>
-    <w:p>
-      <w:pPr>
-        <w:pStyle w:val="Listenabsatz"/>
-        <w:numPr>
-          <w:ilvl w:val="0"/>
-          <w:numId w:val="8"/>
-        </w:numPr>
-        <w:spacing w:before="100" w:beforeAutospacing="1" w:after="100" w:afterAutospacing="1" w:line="240" w:lineRule="auto"/>
-        <w:rPr>
-          <w:rFonts w:eastAsia="Times New Roman" w:cs="Arial"/>
-          <w:sz w:val="21"/>
-          <w:szCs w:val="21"/>
-          <w:lang w:val="de-DE"/>
-        </w:rPr>
-      </w:pPr>
-      <w:r>
-        <w:rPr>
-          <w:rFonts w:eastAsia="Times New Roman" w:cs="Arial"/>
-          <w:sz w:val="21"/>
-          <w:szCs w:val="21"/>
-          <w:lang w:val="de-DE"/>
-        </w:rPr>
-        <w:t>Ein Knopf der eine Karte öffnet, auf welcher der Standort der Station markiert ist.</w:t>
-      </w:r>
-    </w:p>
-    <w:p>
-      <w:pPr>
-        <w:spacing w:before="100" w:beforeAutospacing="1" w:after="100" w:afterAutospacing="1" w:line="240" w:lineRule="auto"/>
-        <w:rPr>
-          <w:rFonts w:eastAsia="Times New Roman" w:cs="Arial"/>
-          <w:b/>
-          <w:bCs/>
-          <w:lang w:val="de-DE"/>
-        </w:rPr>
-      </w:pPr>
-      <w:r>
-        <w:rPr>
-          <w:rFonts w:eastAsia="Times New Roman" w:cs="Arial"/>
-          <w:b/>
-          <w:bCs/>
-          <w:lang w:val="de-DE"/>
-        </w:rPr>
-        <w:t>Priorität:</w:t>
-      </w:r>
-      <w:r>
-        <w:rPr>
-          <w:rFonts w:eastAsia="Times New Roman" w:cs="Arial"/>
-          <w:b/>
-          <w:bCs/>
-          <w:lang w:val="de-DE"/>
-        </w:rPr>
-        <w:t xml:space="preserve"> 3</w:t>
-      </w:r>
-    </w:p>
-    <w:p>
-      <w:pPr>
-        <w:pStyle w:val="berschrift2"/>
-        <w:rPr>
-          <w:rFonts w:ascii="Arial" w:eastAsia="Times New Roman" w:hAnsi="Arial" w:cs="Arial"/>
-          <w:sz w:val="21"/>
-          <w:szCs w:val="21"/>
-          <w:lang w:val="de-DE"/>
-        </w:rPr>
-      </w:pPr>
-      <w:bookmarkStart w:id="9" w:name="_Toc58918549"/>
-      <w:r>
-        <w:rPr>
-          <w:rFonts w:ascii="Arial" w:eastAsia="Times New Roman" w:hAnsi="Arial" w:cs="Arial"/>
-          <w:lang w:val="de-DE"/>
-        </w:rPr>
-        <w:lastRenderedPageBreak/>
-        <w:t>3</w:t>
-      </w:r>
-      <w:r>
-        <w:rPr>
-          <w:rFonts w:ascii="Arial" w:eastAsia="Times New Roman" w:hAnsi="Arial" w:cs="Arial"/>
-          <w:lang w:val="de-DE"/>
-        </w:rPr>
-        <w:t xml:space="preserve">.7 </w:t>
-      </w:r>
-      <w:r>
-        <w:rPr>
-          <w:rFonts w:ascii="Arial" w:eastAsia="Times New Roman" w:hAnsi="Arial" w:cs="Arial"/>
-          <w:lang w:val="de-DE"/>
-        </w:rPr>
-        <w:t>Nächste Station anzeigen lassen - Story07</w:t>
-      </w:r>
-      <w:bookmarkEnd w:id="9"/>
-    </w:p>
-    <w:p>
-      <w:pPr>
-        <w:spacing w:before="100" w:beforeAutospacing="1" w:after="100" w:afterAutospacing="1" w:line="240" w:lineRule="auto"/>
-        <w:rPr>
-          <w:rFonts w:eastAsia="Times New Roman" w:cs="Arial"/>
-          <w:lang w:val="de-DE"/>
-        </w:rPr>
-      </w:pPr>
-      <w:r>
-        <w:rPr>
-          <w:rFonts w:eastAsia="Times New Roman" w:cs="Arial"/>
-          <w:lang w:val="de-DE"/>
-        </w:rPr>
-        <w:t>Als User möchte ich die naheliegendste Station angezeigt bekommen, um zu sehen welche Station die nächste ist.</w:t>
-      </w:r>
-    </w:p>
-    <w:p>
-      <w:pPr>
-        <w:spacing w:before="100" w:beforeAutospacing="1" w:after="100" w:afterAutospacing="1" w:line="240" w:lineRule="auto"/>
-        <w:rPr>
-          <w:rFonts w:eastAsia="Times New Roman" w:cs="Arial"/>
-          <w:b/>
-          <w:bCs/>
-          <w:lang w:val="en-US"/>
-        </w:rPr>
-      </w:pPr>
-      <w:r>
-        <w:rPr>
-          <w:rFonts w:eastAsia="Times New Roman" w:cs="Arial"/>
-          <w:b/>
-          <w:bCs/>
-          <w:lang w:val="en-US"/>
-        </w:rPr>
-        <w:t xml:space="preserve">Abnahmekriterien </w:t>
-      </w:r>
-    </w:p>
-    <w:p>
-      <w:pPr>
-        <w:pStyle w:val="Listenabsatz"/>
-        <w:numPr>
-          <w:ilvl w:val="0"/>
-          <w:numId w:val="8"/>
-        </w:numPr>
-        <w:spacing w:before="100" w:beforeAutospacing="1" w:after="100" w:afterAutospacing="1" w:line="240" w:lineRule="auto"/>
-        <w:rPr>
-          <w:rFonts w:eastAsia="Times New Roman" w:cs="Arial"/>
-          <w:sz w:val="21"/>
-          <w:szCs w:val="21"/>
-          <w:lang w:val="de-DE"/>
-        </w:rPr>
-      </w:pPr>
-      <w:r>
-        <w:rPr>
-          <w:rFonts w:eastAsia="Times New Roman" w:cs="Arial"/>
-          <w:sz w:val="21"/>
-          <w:szCs w:val="21"/>
-          <w:lang w:val="de-DE"/>
-        </w:rPr>
-        <w:t>Ein Knopf welcher entweder die Nächste Station einfach in ein Feld ausgibt, oder sogar auf der Karte anzeigt.</w:t>
-      </w:r>
-    </w:p>
-    <w:p>
-      <w:pPr>
-        <w:spacing w:before="100" w:beforeAutospacing="1" w:after="100" w:afterAutospacing="1" w:line="240" w:lineRule="auto"/>
-        <w:rPr>
-          <w:rFonts w:eastAsia="Times New Roman" w:cs="Arial"/>
-          <w:b/>
-          <w:bCs/>
-          <w:lang w:val="de-DE"/>
-        </w:rPr>
-      </w:pPr>
-      <w:r>
-        <w:rPr>
-          <w:rFonts w:eastAsia="Times New Roman" w:cs="Arial"/>
-          <w:b/>
-          <w:bCs/>
-          <w:lang w:val="de-DE"/>
-        </w:rPr>
-        <w:t>Priorität: 3</w:t>
-      </w:r>
-    </w:p>
-    <w:p>
-      <w:pPr>
-        <w:pStyle w:val="berschrift2"/>
-        <w:rPr>
-          <w:rFonts w:ascii="Arial" w:eastAsia="Times New Roman" w:hAnsi="Arial" w:cs="Arial"/>
-          <w:sz w:val="21"/>
-          <w:szCs w:val="21"/>
-          <w:lang w:val="de-DE"/>
-        </w:rPr>
-      </w:pPr>
-      <w:bookmarkStart w:id="10" w:name="_Toc58918550"/>
-      <w:r>
-        <w:rPr>
-          <w:rFonts w:ascii="Arial" w:eastAsia="Times New Roman" w:hAnsi="Arial" w:cs="Arial"/>
-          <w:lang w:val="de-DE"/>
-        </w:rPr>
-        <w:t>3</w:t>
-      </w:r>
-      <w:r>
-        <w:rPr>
-          <w:rFonts w:ascii="Arial" w:eastAsia="Times New Roman" w:hAnsi="Arial" w:cs="Arial"/>
-          <w:lang w:val="de-DE"/>
-        </w:rPr>
-        <w:t xml:space="preserve">.8 </w:t>
-      </w:r>
-      <w:r>
-        <w:rPr>
-          <w:rFonts w:ascii="Arial" w:eastAsia="Times New Roman" w:hAnsi="Arial" w:cs="Arial"/>
-          <w:lang w:val="de-DE"/>
-        </w:rPr>
-        <w:t>Die Verbindung via Mail versenden - Story 08</w:t>
-      </w:r>
-      <w:bookmarkEnd w:id="10"/>
-    </w:p>
-    <w:p>
-      <w:pPr>
-        <w:spacing w:before="100" w:beforeAutospacing="1" w:after="100" w:afterAutospacing="1" w:line="240" w:lineRule="auto"/>
-        <w:rPr>
-          <w:rFonts w:eastAsia="Times New Roman" w:cs="Arial"/>
-          <w:sz w:val="21"/>
-          <w:szCs w:val="21"/>
-          <w:lang w:val="de-DE"/>
-        </w:rPr>
-      </w:pPr>
-      <w:r>
-        <w:rPr>
-          <w:rFonts w:eastAsia="Times New Roman" w:cs="Arial"/>
-          <w:lang w:val="de-DE"/>
-        </w:rPr>
-        <w:t xml:space="preserve">Als User möchte ich die Verbindung via Mail versenden können, um sie mit meinen Arbeitskollegen zu teilen. </w:t>
-      </w:r>
-    </w:p>
-    <w:p>
-      <w:pPr>
-        <w:spacing w:before="100" w:beforeAutospacing="1" w:after="100" w:afterAutospacing="1" w:line="240" w:lineRule="auto"/>
-        <w:rPr>
-          <w:rFonts w:eastAsia="Times New Roman" w:cs="Arial"/>
-          <w:sz w:val="21"/>
-          <w:szCs w:val="21"/>
-          <w:lang w:val="de-DE"/>
-        </w:rPr>
-      </w:pPr>
-      <w:r>
-        <w:rPr>
-          <w:rFonts w:eastAsia="Times New Roman" w:cs="Arial"/>
-          <w:b/>
-          <w:bCs/>
-          <w:lang w:val="de-DE"/>
-        </w:rPr>
-        <w:t xml:space="preserve">Akzeptanzkriterien </w:t>
-      </w:r>
-    </w:p>
-    <w:p>
-      <w:pPr>
-        <w:pStyle w:val="Listenabsatz"/>
-        <w:numPr>
-          <w:ilvl w:val="0"/>
-          <w:numId w:val="8"/>
-        </w:numPr>
-        <w:spacing w:before="100" w:beforeAutospacing="1" w:after="100" w:afterAutospacing="1" w:line="240" w:lineRule="auto"/>
-        <w:rPr>
-          <w:rFonts w:eastAsia="Times New Roman" w:cs="Arial"/>
-          <w:sz w:val="21"/>
-          <w:szCs w:val="21"/>
-          <w:lang w:val="de-DE"/>
-        </w:rPr>
-      </w:pPr>
-      <w:r>
-        <w:rPr>
-          <w:rFonts w:eastAsia="Times New Roman" w:cs="Arial"/>
-          <w:lang w:val="de-DE"/>
-        </w:rPr>
-        <w:t xml:space="preserve">Ich kann jede E-Mail-Adresse eingeben. </w:t>
-      </w:r>
-    </w:p>
-    <w:p>
-      <w:pPr>
-        <w:pStyle w:val="Listenabsatz"/>
-        <w:numPr>
-          <w:ilvl w:val="0"/>
-          <w:numId w:val="8"/>
-        </w:numPr>
-        <w:spacing w:before="100" w:beforeAutospacing="1" w:after="100" w:afterAutospacing="1" w:line="240" w:lineRule="auto"/>
-        <w:rPr>
-          <w:rFonts w:eastAsia="Times New Roman" w:cs="Arial"/>
-          <w:sz w:val="21"/>
-          <w:szCs w:val="21"/>
-          <w:lang w:val="de-DE"/>
-        </w:rPr>
-      </w:pPr>
-      <w:r>
-        <w:rPr>
-          <w:rFonts w:eastAsia="Times New Roman" w:cs="Arial"/>
-          <w:lang w:val="de-DE"/>
-        </w:rPr>
-        <w:t xml:space="preserve">Ich kann eine beliebige Verbindung versenden. </w:t>
-      </w:r>
-    </w:p>
-    <w:p>
-      <w:pPr>
-        <w:pStyle w:val="Listenabsatz"/>
-        <w:numPr>
-          <w:ilvl w:val="0"/>
-          <w:numId w:val="8"/>
-        </w:numPr>
-        <w:spacing w:before="100" w:beforeAutospacing="1" w:after="100" w:afterAutospacing="1" w:line="240" w:lineRule="auto"/>
-        <w:rPr>
-          <w:rFonts w:eastAsia="Times New Roman" w:cs="Arial"/>
-          <w:sz w:val="21"/>
-          <w:szCs w:val="21"/>
-          <w:lang w:val="de-DE"/>
-        </w:rPr>
-      </w:pPr>
-      <w:r>
-        <w:rPr>
-          <w:rFonts w:eastAsia="Times New Roman" w:cs="Arial"/>
-          <w:lang w:val="de-DE"/>
-        </w:rPr>
-        <w:t>Es können mehrere Verbindungen auf einmal geteilt werden.</w:t>
-      </w:r>
-    </w:p>
-    <w:p>
-      <w:pPr>
-        <w:spacing w:before="100" w:beforeAutospacing="1" w:after="100" w:afterAutospacing="1" w:line="240" w:lineRule="auto"/>
-        <w:rPr>
-          <w:rFonts w:eastAsia="Times New Roman" w:cs="Arial"/>
-          <w:b/>
-          <w:bCs/>
-          <w:lang w:val="de-DE"/>
-        </w:rPr>
-      </w:pPr>
-      <w:r>
-        <w:rPr>
-          <w:rFonts w:eastAsia="Times New Roman" w:cs="Arial"/>
-          <w:b/>
-          <w:bCs/>
-          <w:lang w:val="de-DE"/>
-        </w:rPr>
-        <w:t>Priorität: 3</w:t>
-      </w:r>
-    </w:p>
-    <w:p>
-      <w:pPr>
-        <w:spacing w:before="100" w:beforeAutospacing="1" w:after="100" w:afterAutospacing="1" w:line="240" w:lineRule="auto"/>
-        <w:rPr>
-          <w:rFonts w:eastAsia="Times New Roman" w:cs="Arial"/>
-          <w:b/>
-          <w:bCs/>
-          <w:color w:val="FF0000"/>
-          <w:lang w:val="de-DE"/>
-        </w:rPr>
-      </w:pPr>
-      <w:r>
-        <w:rPr>
-          <w:rFonts w:eastAsia="Times New Roman" w:cs="Arial"/>
-          <w:b/>
-          <w:bCs/>
-          <w:lang w:val="de-DE"/>
-        </w:rPr>
-        <w:t xml:space="preserve">Status: </w:t>
-      </w:r>
-      <w:r>
-        <w:rPr>
-          <w:rFonts w:eastAsia="Times New Roman" w:cs="Arial"/>
-          <w:b/>
-          <w:bCs/>
-          <w:color w:val="FFC000"/>
-          <w:lang w:val="de-DE"/>
-        </w:rPr>
-        <w:t>In Bearbeitung</w:t>
-      </w:r>
-    </w:p>
-    <w:p>
-      <w:pPr>
-        <w:pStyle w:val="berschrift2"/>
-        <w:rPr>
-          <w:rFonts w:ascii="Arial" w:eastAsia="Times New Roman" w:hAnsi="Arial" w:cs="Arial"/>
-          <w:lang w:val="de-DE"/>
-        </w:rPr>
-      </w:pPr>
-      <w:bookmarkStart w:id="11" w:name="_Toc58918551"/>
-      <w:r>
-        <w:rPr>
-          <w:rFonts w:ascii="Arial" w:eastAsia="Times New Roman" w:hAnsi="Arial" w:cs="Arial"/>
-          <w:lang w:val="de-DE"/>
-        </w:rPr>
-        <w:t>3</w:t>
-      </w:r>
-      <w:r>
-        <w:rPr>
-          <w:rFonts w:ascii="Arial" w:eastAsia="Times New Roman" w:hAnsi="Arial" w:cs="Arial"/>
-          <w:lang w:val="de-DE"/>
-        </w:rPr>
-        <w:t xml:space="preserve">.9 </w:t>
-      </w:r>
-      <w:r>
-        <w:rPr>
-          <w:rFonts w:ascii="Arial" w:eastAsia="Times New Roman" w:hAnsi="Arial" w:cs="Arial"/>
-          <w:lang w:val="de-DE"/>
-        </w:rPr>
-        <w:t>Eigene User Story -&gt; Auswahl Ankunft/Abfahrt Story09</w:t>
-      </w:r>
-      <w:bookmarkEnd w:id="11"/>
-    </w:p>
-    <w:p>
-      <w:pPr>
-        <w:spacing w:before="100" w:beforeAutospacing="1" w:after="100" w:afterAutospacing="1" w:line="240" w:lineRule="auto"/>
-        <w:rPr>
-          <w:rFonts w:eastAsia="Times New Roman" w:cs="Arial"/>
-          <w:bCs/>
-          <w:lang w:val="de-DE"/>
-        </w:rPr>
-      </w:pPr>
-      <w:r>
-        <w:rPr>
-          <w:rFonts w:eastAsia="Times New Roman" w:cs="Arial"/>
-          <w:bCs/>
-          <w:lang w:val="de-DE"/>
-        </w:rPr>
-        <w:t>Als User möchte ich auswählen können, ob das Verkehrsmittel um die definierte Zeit ankomm</w:t>
-      </w:r>
-      <w:r>
-        <w:rPr>
-          <w:rFonts w:eastAsia="Times New Roman" w:cs="Arial"/>
-          <w:bCs/>
-          <w:lang w:val="de-DE"/>
-        </w:rPr>
-        <w:t>en oder abfahren sollte. Um die Suche, nach der besten Verbindung, zu vereinfachen.</w:t>
-      </w:r>
-    </w:p>
-    <w:p>
-      <w:pPr>
-        <w:spacing w:before="100" w:beforeAutospacing="1" w:after="100" w:afterAutospacing="1" w:line="240" w:lineRule="auto"/>
-        <w:rPr>
-          <w:rFonts w:eastAsia="Times New Roman" w:cs="Arial"/>
-          <w:b/>
-          <w:bCs/>
-          <w:lang w:val="de-DE"/>
-        </w:rPr>
-      </w:pPr>
-      <w:r>
-        <w:rPr>
-          <w:rFonts w:eastAsia="Times New Roman" w:cs="Arial"/>
-          <w:b/>
-          <w:bCs/>
-          <w:lang w:val="de-DE"/>
-        </w:rPr>
-        <w:t>Akzeptanzkriterien</w:t>
-      </w:r>
-    </w:p>
-    <w:p>
-      <w:pPr>
-        <w:pStyle w:val="Listenabsatz"/>
-        <w:numPr>
-          <w:ilvl w:val="0"/>
-          <w:numId w:val="9"/>
-        </w:numPr>
-        <w:spacing w:before="100" w:beforeAutospacing="1" w:after="100" w:afterAutospacing="1" w:line="240" w:lineRule="auto"/>
-        <w:rPr>
-          <w:rFonts w:eastAsia="Times New Roman" w:cs="Arial"/>
-          <w:bCs/>
-          <w:lang w:val="de-DE"/>
-        </w:rPr>
-      </w:pPr>
-      <w:r>
-        <w:rPr>
-          <w:rFonts w:eastAsia="Times New Roman" w:cs="Arial"/>
-          <w:bCs/>
-          <w:lang w:val="de-DE"/>
-        </w:rPr>
-        <w:t>Radiobuttons wo ich zwischen Ankunft und Abfahrt auswählen kann.</w:t>
-      </w:r>
-    </w:p>
-    <w:p>
-      <w:pPr>
-        <w:spacing w:before="100" w:beforeAutospacing="1" w:after="100" w:afterAutospacing="1" w:line="240" w:lineRule="auto"/>
-        <w:rPr>
-          <w:rFonts w:eastAsia="Times New Roman" w:cs="Arial"/>
-          <w:b/>
-          <w:bCs/>
-          <w:lang w:val="de-DE"/>
-        </w:rPr>
-      </w:pPr>
-      <w:r>
-        <w:rPr>
-          <w:rFonts w:eastAsia="Times New Roman" w:cs="Arial"/>
-          <w:b/>
-          <w:bCs/>
-          <w:lang w:val="de-DE"/>
-        </w:rPr>
-        <w:t>Priorität: 3</w:t>
-      </w:r>
-    </w:p>
-    <w:p>
-      <w:pPr>
-        <w:spacing w:before="100" w:beforeAutospacing="1" w:after="100" w:afterAutospacing="1" w:line="240" w:lineRule="auto"/>
-        <w:rPr>
-          <w:rFonts w:eastAsia="Times New Roman" w:cs="Arial"/>
-          <w:b/>
-          <w:bCs/>
-          <w:color w:val="FFC000"/>
-          <w:lang w:val="de-DE"/>
-        </w:rPr>
-      </w:pPr>
-      <w:r>
-        <w:rPr>
-          <w:rFonts w:eastAsia="Times New Roman" w:cs="Arial"/>
-          <w:b/>
-          <w:bCs/>
-          <w:lang w:val="de-DE"/>
-        </w:rPr>
-        <w:t>Status</w:t>
-      </w:r>
-      <w:r>
-        <w:rPr>
-          <w:rFonts w:eastAsia="Times New Roman" w:cs="Arial"/>
-          <w:b/>
-          <w:bCs/>
-          <w:color w:val="FFC000"/>
-          <w:lang w:val="de-DE"/>
-        </w:rPr>
-        <w:t>: In Bearbeitung</w:t>
-      </w:r>
-    </w:p>
-    <w:p>
-      <w:pPr>
-        <w:spacing w:before="100" w:beforeAutospacing="1" w:after="100" w:afterAutospacing="1" w:line="240" w:lineRule="auto"/>
-        <w:rPr>
-          <w:rFonts w:eastAsia="Times New Roman" w:cs="Arial"/>
-          <w:b/>
-          <w:bCs/>
-          <w:color w:val="FFC000"/>
-          <w:lang w:val="de-DE"/>
-        </w:rPr>
-      </w:pPr>
-    </w:p>
-    <w:p>
-      <w:pPr>
-        <w:spacing w:before="100" w:beforeAutospacing="1" w:after="100" w:afterAutospacing="1" w:line="240" w:lineRule="auto"/>
-        <w:rPr>
-          <w:rFonts w:eastAsia="Times New Roman" w:cs="Arial"/>
-          <w:b/>
-          <w:bCs/>
-          <w:color w:val="FFC000"/>
-          <w:lang w:val="de-DE"/>
-        </w:rPr>
-      </w:pPr>
-    </w:p>
-    <w:p>
-      <w:pPr>
-        <w:spacing w:before="100" w:beforeAutospacing="1" w:after="100" w:afterAutospacing="1" w:line="240" w:lineRule="auto"/>
-        <w:rPr>
-          <w:rFonts w:eastAsia="Times New Roman" w:cs="Arial"/>
-          <w:b/>
-          <w:bCs/>
-          <w:color w:val="FFC000"/>
-          <w:lang w:val="de-DE"/>
-        </w:rPr>
-      </w:pPr>
-    </w:p>
-    <w:p>
-      <w:pPr>
-        <w:spacing w:before="100" w:beforeAutospacing="1" w:after="100" w:afterAutospacing="1" w:line="240" w:lineRule="auto"/>
-        <w:rPr>
-          <w:rFonts w:eastAsia="Times New Roman" w:cs="Arial"/>
-          <w:b/>
-          <w:bCs/>
-          <w:color w:val="FF0000"/>
-          <w:lang w:val="de-DE"/>
-        </w:rPr>
-      </w:pPr>
-    </w:p>
-    <w:p>
-      <w:pPr>
-        <w:pStyle w:val="berschrift1"/>
-        <w:numPr>
-          <w:ilvl w:val="0"/>
-          <w:numId w:val="10"/>
-        </w:numPr>
-        <w:rPr>
-          <w:rFonts w:ascii="Arial" w:hAnsi="Arial" w:cs="Arial"/>
-          <w:lang w:val="de-DE"/>
-        </w:rPr>
-      </w:pPr>
-      <w:bookmarkStart w:id="12" w:name="_Toc58918552"/>
-      <w:r>
-        <w:rPr>
-          <w:rFonts w:ascii="Arial" w:hAnsi="Arial" w:cs="Arial"/>
-          <w:lang w:val="de-DE"/>
-        </w:rPr>
-        <w:lastRenderedPageBreak/>
-        <w:t>Aktivitätsdiagramm zu Story01</w:t>
-      </w:r>
-      <w:bookmarkEnd w:id="12"/>
-    </w:p>
-    <w:p>
-      <w:pPr>
+        <w:rPr>
+          <w:noProof/>
+          <w:lang w:val="de-DE"/>
+        </w:rPr>
+      </w:pPr>
+      <w:r>
         <w:rPr>
           <w:noProof/>
           <w:lang w:val="en-US"/>
         </w:rPr>
-      </w:pPr>
-      <w:r>
-        <w:rPr>
-          <w:lang w:val="de-DE"/>
-        </w:rPr>
-        <w:t>Das Aktivitätsdiagramm zeigt kurz auf wie das Programm funktionieren soll. Es dient als Hilfe, dass sich der Entwickler während dem Programmieren besser vorstellen kann, wie er vorgehen muss.</w:t>
-      </w:r>
-    </w:p>
-    <w:p>
-      <w:pPr>
-        <w:rPr>
-          <w:lang w:val="de-DE"/>
-        </w:rPr>
-      </w:pPr>
-    </w:p>
-    <w:p>
-      <w:pPr>
-        <w:rPr>
-          <w:lang w:val="de-DE"/>
-        </w:rPr>
-      </w:pPr>
-      <w:r>
-        <w:rPr>
-          <w:noProof/>
-          <w:lang w:val="en-US"/>
-        </w:rPr>
         <w:drawing>
-          <wp:anchor distT="0" distB="0" distL="114300" distR="114300" simplePos="0" relativeHeight="251658240" behindDoc="0" locked="0" layoutInCell="1" allowOverlap="1">
-            <wp:simplePos x="0" y="0"/>
-            <wp:positionH relativeFrom="column">
-              <wp:posOffset>-469265</wp:posOffset>
-            </wp:positionH>
-            <wp:positionV relativeFrom="paragraph">
-              <wp:posOffset>474345</wp:posOffset>
-            </wp:positionV>
-            <wp:extent cx="6920230" cy="2466975"/>
+          <wp:inline distT="0" distB="0" distL="0" distR="0" wp14:anchorId="7D2145E1" wp14:editId="0082C858">
+            <wp:extent cx="5334000" cy="3597910"/>
             <wp:effectExtent l="0" t="0" r="0" b="0"/>
-            <wp:wrapSquare wrapText="bothSides"/>
-            <wp:docPr id="1" name="Grafik 1"/>
+            <wp:docPr id="7" name="Grafik 7"/>
             <wp:cNvGraphicFramePr>
               <a:graphicFrameLocks xmlns:a="http://schemas.openxmlformats.org/drawingml/2006/main" noChangeAspect="1"/>
             </wp:cNvGraphicFramePr>
@@ -3413,7 +1932,7 @@
                   <pic:spPr>
                     <a:xfrm>
                       <a:off x="0" y="0"/>
-                      <a:ext cx="6920230" cy="2466975"/>
+                      <a:ext cx="5334000" cy="3597910"/>
                     </a:xfrm>
                     <a:prstGeom prst="rect">
                       <a:avLst/>
@@ -3422,115 +1941,13 @@
                 </pic:pic>
               </a:graphicData>
             </a:graphic>
-          </wp:anchor>
+          </wp:inline>
         </w:drawing>
       </w:r>
     </w:p>
     <w:p>
       <w:pPr>
-        <w:rPr>
-          <w:lang w:val="de-DE"/>
-        </w:rPr>
-      </w:pPr>
-    </w:p>
-    <w:p>
-      <w:pPr>
-        <w:rPr>
-          <w:lang w:val="de-DE"/>
-        </w:rPr>
-      </w:pPr>
-    </w:p>
-    <w:p>
-      <w:pPr>
-        <w:rPr>
-          <w:lang w:val="de-DE"/>
-        </w:rPr>
-      </w:pPr>
-    </w:p>
-    <w:p>
-      <w:pPr>
-        <w:rPr>
-          <w:lang w:val="de-DE"/>
-        </w:rPr>
-      </w:pPr>
-    </w:p>
-    <w:p>
-      <w:pPr>
-        <w:rPr>
-          <w:lang w:val="de-DE"/>
-        </w:rPr>
-      </w:pPr>
-    </w:p>
-    <w:p>
-      <w:pPr>
-        <w:rPr>
-          <w:lang w:val="de-DE"/>
-        </w:rPr>
-      </w:pPr>
-    </w:p>
-    <w:p>
-      <w:pPr>
-        <w:rPr>
-          <w:lang w:val="de-DE"/>
-        </w:rPr>
-      </w:pPr>
-    </w:p>
-    <w:p>
-      <w:pPr>
-        <w:rPr>
-          <w:lang w:val="de-DE"/>
-        </w:rPr>
-      </w:pPr>
-    </w:p>
-    <w:p>
-      <w:pPr>
-        <w:rPr>
-          <w:lang w:val="de-DE"/>
-        </w:rPr>
-      </w:pPr>
-    </w:p>
-    <w:p>
-      <w:pPr>
-        <w:rPr>
-          <w:lang w:val="de-DE"/>
-        </w:rPr>
-      </w:pPr>
-    </w:p>
-    <w:p>
-      <w:pPr>
-        <w:rPr>
-          <w:lang w:val="de-DE"/>
-        </w:rPr>
-      </w:pPr>
-    </w:p>
-    <w:p>
-      <w:pPr>
-        <w:rPr>
-          <w:lang w:val="de-DE"/>
-        </w:rPr>
-      </w:pPr>
-    </w:p>
-    <w:p>
-      <w:pPr>
-        <w:rPr>
-          <w:lang w:val="de-DE"/>
-        </w:rPr>
-      </w:pPr>
-    </w:p>
-    <w:p>
-      <w:pPr>
-        <w:rPr>
-          <w:lang w:val="de-DE"/>
-        </w:rPr>
-      </w:pPr>
-    </w:p>
-    <w:p>
-      <w:pPr>
-        <w:pStyle w:val="berschrift1"/>
-        <w:numPr>
-          <w:ilvl w:val="0"/>
-          <w:numId w:val="10"/>
-        </w:numPr>
+        <w:pStyle w:val="Listenabsatz"/>
         <w:rPr>
           <w:noProof/>
           <w:lang w:val="de-DE"/>
@@ -3538,34 +1955,17 @@
       </w:pPr>
       <w:r>
         <w:rPr>
+          <w:lang w:val="de-DE"/>
+        </w:rPr>
+        <w:lastRenderedPageBreak/>
+        <w:t>Nice to Have:</w:t>
+      </w:r>
+      <w:r>
+        <w:rPr>
           <w:noProof/>
           <w:lang w:val="de-DE"/>
         </w:rPr>
-        <w:lastRenderedPageBreak/>
-        <w:t>Mockup</w:t>
-      </w:r>
-    </w:p>
-    <w:p>
-      <w:pPr>
-        <w:rPr>
-          <w:noProof/>
-          <w:lang w:val="de-DE"/>
-        </w:rPr>
-      </w:pPr>
-    </w:p>
-    <w:p>
-      <w:pPr>
-        <w:rPr>
-          <w:noProof/>
-          <w:lang w:val="de-DE"/>
-        </w:rPr>
-      </w:pPr>
-      <w:r>
-        <w:rPr>
-          <w:noProof/>
-          <w:lang w:val="de-DE"/>
-        </w:rPr>
-        <w:t>Priority 1:</w:t>
+        <w:t xml:space="preserve"> </w:t>
       </w:r>
       <w:r>
         <w:rPr>
@@ -3573,10 +1973,10 @@
           <w:lang w:val="en-US"/>
         </w:rPr>
         <w:drawing>
-          <wp:inline distT="0" distB="0" distL="0" distR="0">
-            <wp:extent cx="5334000" cy="3597910"/>
+          <wp:inline distT="0" distB="0" distL="0" distR="0" wp14:anchorId="344C9855" wp14:editId="797CCFD7">
+            <wp:extent cx="5343525" cy="3716655"/>
             <wp:effectExtent l="0" t="0" r="0" b="0"/>
-            <wp:docPr id="7" name="Grafik 7"/>
+            <wp:docPr id="6" name="Grafik 6"/>
             <wp:cNvGraphicFramePr>
               <a:graphicFrameLocks xmlns:a="http://schemas.openxmlformats.org/drawingml/2006/main" noChangeAspect="1"/>
             </wp:cNvGraphicFramePr>
@@ -3602,7 +2002,7 @@
                   <pic:spPr>
                     <a:xfrm>
                       <a:off x="0" y="0"/>
-                      <a:ext cx="5334000" cy="3597910"/>
+                      <a:ext cx="5343525" cy="3716655"/>
                     </a:xfrm>
                     <a:prstGeom prst="rect">
                       <a:avLst/>
@@ -3617,33 +2017,55 @@
     </w:p>
     <w:p>
       <w:pPr>
-        <w:rPr>
-          <w:lang w:val="de-DE"/>
-        </w:rPr>
-      </w:pPr>
-      <w:r>
-        <w:rPr>
-          <w:lang w:val="de-DE"/>
-        </w:rPr>
-        <w:t>Nice to Have:</w:t>
-      </w:r>
+        <w:pStyle w:val="Listenabsatz"/>
+        <w:rPr>
+          <w:lang w:val="de-DE"/>
+        </w:rPr>
+      </w:pPr>
+    </w:p>
+    <w:p>
+      <w:pPr>
+        <w:pStyle w:val="berschrift1"/>
+        <w:numPr>
+          <w:ilvl w:val="0"/>
+          <w:numId w:val="10"/>
+        </w:numPr>
+        <w:rPr>
+          <w:lang w:val="de-DE"/>
+        </w:rPr>
+      </w:pPr>
+      <w:r>
+        <w:rPr>
+          <w:lang w:val="de-DE"/>
+        </w:rPr>
+        <w:t>Aktivitätsdiagramm</w:t>
+      </w:r>
+    </w:p>
+    <w:p>
+      <w:pPr>
+        <w:rPr>
+          <w:noProof/>
+          <w:lang w:val="de-DE"/>
+        </w:rPr>
+      </w:pPr>
       <w:r>
         <w:rPr>
           <w:noProof/>
           <w:lang w:val="en-US"/>
         </w:rPr>
-        <w:t xml:space="preserve"> </w:t>
-      </w:r>
-      <w:r>
-        <w:rPr>
-          <w:noProof/>
-          <w:lang w:val="en-US"/>
-        </w:rPr>
         <w:drawing>
-          <wp:inline distT="0" distB="0" distL="0" distR="0" wp14:anchorId="36D07BCA" wp14:editId="7729D783">
-            <wp:extent cx="5343525" cy="3716655"/>
+          <wp:anchor distT="0" distB="0" distL="114300" distR="114300" simplePos="0" relativeHeight="251668992" behindDoc="0" locked="0" layoutInCell="1" allowOverlap="1" wp14:anchorId="53CEBA7D" wp14:editId="3CD525AD">
+            <wp:simplePos x="0" y="0"/>
+            <wp:positionH relativeFrom="column">
+              <wp:posOffset>-478790</wp:posOffset>
+            </wp:positionH>
+            <wp:positionV relativeFrom="paragraph">
+              <wp:posOffset>1029335</wp:posOffset>
+            </wp:positionV>
+            <wp:extent cx="6920230" cy="2466975"/>
             <wp:effectExtent l="0" t="0" r="0" b="0"/>
-            <wp:docPr id="6" name="Grafik 6"/>
+            <wp:wrapSquare wrapText="bothSides"/>
+            <wp:docPr id="1" name="Grafik 1"/>
             <wp:cNvGraphicFramePr>
               <a:graphicFrameLocks xmlns:a="http://schemas.openxmlformats.org/drawingml/2006/main" noChangeAspect="1"/>
             </wp:cNvGraphicFramePr>
@@ -3669,7 +2091,7 @@
                   <pic:spPr>
                     <a:xfrm>
                       <a:off x="0" y="0"/>
-                      <a:ext cx="5343525" cy="3716655"/>
+                      <a:ext cx="6920230" cy="2466975"/>
                     </a:xfrm>
                     <a:prstGeom prst="rect">
                       <a:avLst/>
@@ -3678,12 +2100,36 @@
                 </pic:pic>
               </a:graphicData>
             </a:graphic>
-          </wp:inline>
+          </wp:anchor>
         </w:drawing>
       </w:r>
-      <w:bookmarkStart w:id="13" w:name="_Toc58918554"/>
-      <w:bookmarkStart w:id="14" w:name="_GoBack"/>
-      <w:bookmarkEnd w:id="14"/>
+      <w:r>
+        <w:rPr>
+          <w:lang w:val="de-DE"/>
+        </w:rPr>
+        <w:t>Das Aktivitätsdiagramm zeigt kurz auf wie das Programm funktionieren soll. Es dient als Hilfe, dass sich der Entwickler während dem Programmieren besser vorstellen kann, wie er vorgehen muss.</w:t>
+      </w:r>
+    </w:p>
+    <w:p>
+      <w:pPr>
+        <w:rPr>
+          <w:lang w:val="de-DE"/>
+        </w:rPr>
+      </w:pPr>
+    </w:p>
+    <w:p>
+      <w:pPr>
+        <w:rPr>
+          <w:lang w:val="de-DE"/>
+        </w:rPr>
+      </w:pPr>
+    </w:p>
+    <w:p>
+      <w:pPr>
+        <w:rPr>
+          <w:lang w:val="de-DE"/>
+        </w:rPr>
+      </w:pPr>
     </w:p>
     <w:p>
       <w:pPr>
@@ -3692,123 +2138,2459 @@
           <w:ilvl w:val="0"/>
           <w:numId w:val="10"/>
         </w:numPr>
-      </w:pPr>
-      <w:r>
+        <w:rPr>
+          <w:rFonts w:ascii="Arial" w:eastAsia="Times New Roman" w:hAnsi="Arial" w:cs="Arial"/>
+          <w:lang w:val="de-DE"/>
+        </w:rPr>
+      </w:pPr>
+      <w:bookmarkStart w:id="2" w:name="_Toc58918542"/>
+      <w:r>
+        <w:rPr>
+          <w:rFonts w:ascii="Arial" w:eastAsia="Times New Roman" w:hAnsi="Arial" w:cs="Arial"/>
+          <w:lang w:val="de-DE"/>
+        </w:rPr>
         <w:lastRenderedPageBreak/>
-        <w:t>Testfälle</w:t>
-      </w:r>
-      <w:bookmarkEnd w:id="13"/>
+        <w:t>U</w:t>
+      </w:r>
+      <w:r>
+        <w:rPr>
+          <w:rFonts w:ascii="Arial" w:eastAsia="Times New Roman" w:hAnsi="Arial" w:cs="Arial"/>
+          <w:lang w:val="de-DE"/>
+        </w:rPr>
+        <w:t>serStory</w:t>
+      </w:r>
+      <w:bookmarkEnd w:id="2"/>
+      <w:r>
+        <w:rPr>
+          <w:rFonts w:ascii="Arial" w:eastAsia="Times New Roman" w:hAnsi="Arial" w:cs="Arial"/>
+          <w:lang w:val="de-DE"/>
+        </w:rPr>
+        <w:t xml:space="preserve"> </w:t>
+      </w:r>
     </w:p>
     <w:p>
       <w:pPr>
         <w:pStyle w:val="berschrift2"/>
-      </w:pPr>
-      <w:r>
-        <w:t>6.1 Story02</w:t>
-      </w:r>
-    </w:p>
-    <w:p>
-      <w:r>
-        <w:t>Als ich das GUI fertiggestellt habe, habe ich mit der Story02 begonnen. Dafür habe ich den Code in «ITransport» und «Transport» angepasst und den benötigten Code für den Button geschrieben. Anschliessend habe ich es das erste Mal getestet. Es hat funktioniert. Jedoch habe ich fürs erste nur das Datum, die Start-Station und die End-Station ausgegeben. Die Zeit hat noch nicht funktioniert. Danach habe ich Kolonnen in der Tabelle hinzugefügt und im Code noch den Rest ergänzt. Danach gab es zusätzlich noch die Plattform, Ankunftszeit und Reisezeit aus. Es hat funktioniert!</w:t>
+        <w:rPr>
+          <w:rFonts w:ascii="Arial" w:eastAsia="Times New Roman" w:hAnsi="Arial" w:cs="Arial"/>
+          <w:sz w:val="21"/>
+          <w:szCs w:val="21"/>
+          <w:lang w:val="de-DE"/>
+        </w:rPr>
+      </w:pPr>
+      <w:bookmarkStart w:id="3" w:name="_Toc58918543"/>
+      <w:r>
+        <w:rPr>
+          <w:rFonts w:ascii="Arial" w:eastAsia="Times New Roman" w:hAnsi="Arial" w:cs="Arial"/>
+          <w:lang w:val="de-DE"/>
+        </w:rPr>
+        <w:t>5</w:t>
+      </w:r>
+      <w:r>
+        <w:rPr>
+          <w:rFonts w:ascii="Arial" w:eastAsia="Times New Roman" w:hAnsi="Arial" w:cs="Arial"/>
+          <w:lang w:val="de-DE"/>
+        </w:rPr>
+        <w:t xml:space="preserve">.1 </w:t>
+      </w:r>
+      <w:r>
+        <w:rPr>
+          <w:rFonts w:ascii="Arial" w:eastAsia="Times New Roman" w:hAnsi="Arial" w:cs="Arial"/>
+          <w:lang w:val="de-DE"/>
+        </w:rPr>
+        <w:t>Stationssuche - Story01</w:t>
+      </w:r>
+      <w:bookmarkEnd w:id="3"/>
+    </w:p>
+    <w:p>
+      <w:pPr>
+        <w:spacing w:before="100" w:beforeAutospacing="1" w:after="100" w:afterAutospacing="1" w:line="240" w:lineRule="auto"/>
+        <w:rPr>
+          <w:rFonts w:eastAsia="Times New Roman" w:cs="Arial"/>
+          <w:lang w:val="de-DE"/>
+        </w:rPr>
+      </w:pPr>
+      <w:r>
+        <w:rPr>
+          <w:rFonts w:eastAsia="Times New Roman" w:cs="Arial"/>
+          <w:lang w:val="de-DE"/>
+        </w:rPr>
+        <w:t xml:space="preserve">Als User möchte ich herausfinden ob beim eingegebenen Standort, eine Station vorhanden ist, um sicher zu gehen, dass es den Standort oder Station gibt. </w:t>
+      </w:r>
+    </w:p>
+    <w:p>
+      <w:pPr>
+        <w:spacing w:before="100" w:beforeAutospacing="1" w:after="100" w:afterAutospacing="1" w:line="240" w:lineRule="auto"/>
+        <w:rPr>
+          <w:rFonts w:eastAsia="Times New Roman" w:cs="Arial"/>
+          <w:b/>
+          <w:bCs/>
+          <w:lang w:val="en-US"/>
+        </w:rPr>
+      </w:pPr>
+      <w:r>
+        <w:rPr>
+          <w:rFonts w:eastAsia="Times New Roman" w:cs="Arial"/>
+          <w:b/>
+          <w:bCs/>
+          <w:lang w:val="en-US"/>
+        </w:rPr>
+        <w:t xml:space="preserve">Abnahmekriterien </w:t>
+      </w:r>
+    </w:p>
+    <w:p>
+      <w:pPr>
+        <w:pStyle w:val="Listenabsatz"/>
+        <w:numPr>
+          <w:ilvl w:val="0"/>
+          <w:numId w:val="4"/>
+        </w:numPr>
+        <w:spacing w:before="100" w:beforeAutospacing="1" w:after="100" w:afterAutospacing="1" w:line="240" w:lineRule="auto"/>
+        <w:rPr>
+          <w:rFonts w:eastAsia="Times New Roman" w:cs="Arial"/>
+          <w:b/>
+          <w:bCs/>
+          <w:lang w:val="de-DE"/>
+        </w:rPr>
+      </w:pPr>
+      <w:r>
+        <w:rPr>
+          <w:rFonts w:eastAsia="Times New Roman" w:cs="Arial"/>
+          <w:bCs/>
+          <w:lang w:val="de-DE"/>
+        </w:rPr>
+        <w:t>Es muss ein Textfeld erhältlich sein, damit der User die Ortschaft eingeben kann.</w:t>
+      </w:r>
+    </w:p>
+    <w:p>
+      <w:pPr>
+        <w:spacing w:before="100" w:beforeAutospacing="1" w:after="100" w:afterAutospacing="1" w:line="240" w:lineRule="auto"/>
+        <w:rPr>
+          <w:rFonts w:eastAsia="Times New Roman" w:cs="Arial"/>
+          <w:b/>
+          <w:bCs/>
+          <w:lang w:val="de-DE"/>
+        </w:rPr>
+      </w:pPr>
+      <w:r>
+        <w:rPr>
+          <w:rFonts w:eastAsia="Times New Roman" w:cs="Arial"/>
+          <w:b/>
+          <w:bCs/>
+          <w:lang w:val="de-DE"/>
+        </w:rPr>
+        <w:t>Priorität: 1</w:t>
+      </w:r>
+    </w:p>
+    <w:p>
+      <w:pPr>
+        <w:spacing w:before="100" w:beforeAutospacing="1" w:after="100" w:afterAutospacing="1" w:line="240" w:lineRule="auto"/>
+        <w:rPr>
+          <w:rFonts w:eastAsia="Times New Roman" w:cs="Arial"/>
+          <w:b/>
+          <w:bCs/>
+          <w:color w:val="FF0000"/>
+          <w:lang w:val="de-DE"/>
+        </w:rPr>
+      </w:pPr>
+      <w:r>
+        <w:rPr>
+          <w:rFonts w:eastAsia="Times New Roman" w:cs="Arial"/>
+          <w:b/>
+          <w:bCs/>
+          <w:lang w:val="de-DE"/>
+        </w:rPr>
+        <w:t xml:space="preserve">Status: </w:t>
+      </w:r>
+      <w:r>
+        <w:rPr>
+          <w:rFonts w:eastAsia="Times New Roman" w:cs="Arial"/>
+          <w:b/>
+          <w:bCs/>
+          <w:color w:val="92D050"/>
+          <w:lang w:val="de-DE"/>
+        </w:rPr>
+        <w:t>Fertig</w:t>
       </w:r>
     </w:p>
     <w:p>
       <w:pPr>
         <w:pStyle w:val="berschrift2"/>
-      </w:pPr>
-      <w:r>
-        <w:t>6.2 Story03</w:t>
-      </w:r>
-    </w:p>
-    <w:p>
-      <w:r>
-        <w:t xml:space="preserve">Anschliessend habe ich mit der Story03 begonnen. Diese war ähnlich wie die Story02. Ich musste nur kleine Änderungen vornehmen und dann hat diese ebenfalls schon funktioniert. Das Programm gibt nun das Datum, die Start-Station, End-Station und der Name des Zuges aus. Dies hat ebenfalls funktioniert. </w:t>
-      </w:r>
-      <w:r>
-        <w:t>Im Anschluss habe ich mich noch dafür entschieden, dies in einer separaten Form zu machen.</w:t>
+        <w:rPr>
+          <w:rFonts w:ascii="Arial" w:eastAsia="Times New Roman" w:hAnsi="Arial" w:cs="Arial"/>
+          <w:sz w:val="21"/>
+          <w:szCs w:val="21"/>
+          <w:lang w:val="de-DE"/>
+        </w:rPr>
+      </w:pPr>
+      <w:bookmarkStart w:id="4" w:name="_Toc58918544"/>
+      <w:r>
+        <w:rPr>
+          <w:rFonts w:ascii="Arial" w:eastAsia="Times New Roman" w:hAnsi="Arial" w:cs="Arial"/>
+          <w:lang w:val="de-DE"/>
+        </w:rPr>
+        <w:t>5</w:t>
+      </w:r>
+      <w:r>
+        <w:rPr>
+          <w:rFonts w:ascii="Arial" w:eastAsia="Times New Roman" w:hAnsi="Arial" w:cs="Arial"/>
+          <w:lang w:val="de-DE"/>
+        </w:rPr>
+        <w:t xml:space="preserve">.2 </w:t>
+      </w:r>
+      <w:r>
+        <w:rPr>
+          <w:rFonts w:ascii="Arial" w:eastAsia="Times New Roman" w:hAnsi="Arial" w:cs="Arial"/>
+          <w:lang w:val="de-DE"/>
+        </w:rPr>
+        <w:t>Verbindungen anzeigen - Story02</w:t>
+      </w:r>
+      <w:bookmarkEnd w:id="4"/>
+    </w:p>
+    <w:p>
+      <w:pPr>
+        <w:spacing w:before="100" w:beforeAutospacing="1" w:after="100" w:afterAutospacing="1" w:line="240" w:lineRule="auto"/>
+        <w:rPr>
+          <w:rFonts w:eastAsia="Times New Roman" w:cs="Arial"/>
+          <w:sz w:val="21"/>
+          <w:szCs w:val="21"/>
+          <w:lang w:val="de-DE"/>
+        </w:rPr>
+      </w:pPr>
+      <w:r>
+        <w:rPr>
+          <w:rFonts w:eastAsia="Times New Roman" w:cs="Arial"/>
+          <w:lang w:val="de-DE"/>
+        </w:rPr>
+        <w:t>Als User möchte ich eine Start-Station und eine End-Station eingeben können, um mir sicher die nächsten 4 Verbindungen anzeigen zu lassen.</w:t>
+      </w:r>
+    </w:p>
+    <w:p>
+      <w:pPr>
+        <w:spacing w:before="100" w:beforeAutospacing="1" w:after="100" w:afterAutospacing="1" w:line="240" w:lineRule="auto"/>
+        <w:rPr>
+          <w:rFonts w:eastAsia="Times New Roman" w:cs="Arial"/>
+          <w:sz w:val="21"/>
+          <w:szCs w:val="21"/>
+          <w:lang w:val="en-US"/>
+        </w:rPr>
+      </w:pPr>
+      <w:r>
+        <w:rPr>
+          <w:rFonts w:eastAsia="Times New Roman" w:cs="Arial"/>
+          <w:b/>
+          <w:bCs/>
+          <w:lang w:val="en-US"/>
+        </w:rPr>
+        <w:t xml:space="preserve">Abnahmekriterien </w:t>
+      </w:r>
+    </w:p>
+    <w:p>
+      <w:pPr>
+        <w:numPr>
+          <w:ilvl w:val="0"/>
+          <w:numId w:val="1"/>
+        </w:numPr>
+        <w:spacing w:before="100" w:beforeAutospacing="1" w:after="100" w:afterAutospacing="1" w:line="240" w:lineRule="auto"/>
+        <w:rPr>
+          <w:rFonts w:eastAsia="Times New Roman" w:cs="Arial"/>
+          <w:sz w:val="21"/>
+          <w:szCs w:val="21"/>
+          <w:lang w:val="de-DE"/>
+        </w:rPr>
+      </w:pPr>
+      <w:r>
+        <w:rPr>
+          <w:rFonts w:eastAsia="Times New Roman" w:cs="Arial"/>
+          <w:lang w:val="de-DE"/>
+        </w:rPr>
+        <w:t>Es muss eine Tabelle erhältlich sein, in der alle Verbindungen angezeigt werden.</w:t>
+      </w:r>
+    </w:p>
+    <w:p>
+      <w:pPr>
+        <w:numPr>
+          <w:ilvl w:val="0"/>
+          <w:numId w:val="1"/>
+        </w:numPr>
+        <w:spacing w:before="100" w:beforeAutospacing="1" w:after="100" w:afterAutospacing="1" w:line="240" w:lineRule="auto"/>
+        <w:rPr>
+          <w:rFonts w:eastAsia="Times New Roman" w:cs="Arial"/>
+          <w:sz w:val="21"/>
+          <w:szCs w:val="21"/>
+          <w:lang w:val="de-DE"/>
+        </w:rPr>
+      </w:pPr>
+      <w:r>
+        <w:rPr>
+          <w:rFonts w:eastAsia="Times New Roman" w:cs="Arial"/>
+          <w:lang w:val="de-DE"/>
+        </w:rPr>
+        <w:t xml:space="preserve">Es müssen mindestens die nächsten 4 Verbindungen angezeigt werden. </w:t>
+      </w:r>
+    </w:p>
+    <w:p>
+      <w:pPr>
+        <w:spacing w:before="100" w:beforeAutospacing="1" w:after="100" w:afterAutospacing="1" w:line="240" w:lineRule="auto"/>
+        <w:rPr>
+          <w:rFonts w:eastAsia="Times New Roman" w:cs="Arial"/>
+          <w:b/>
+          <w:bCs/>
+          <w:lang w:val="de-DE"/>
+        </w:rPr>
+      </w:pPr>
+      <w:r>
+        <w:rPr>
+          <w:rFonts w:eastAsia="Times New Roman" w:cs="Arial"/>
+          <w:b/>
+          <w:bCs/>
+          <w:lang w:val="de-DE"/>
+        </w:rPr>
+        <w:t>Priorität: 1</w:t>
+      </w:r>
+    </w:p>
+    <w:p>
+      <w:pPr>
+        <w:spacing w:before="100" w:beforeAutospacing="1" w:after="100" w:afterAutospacing="1" w:line="240" w:lineRule="auto"/>
+        <w:rPr>
+          <w:rFonts w:eastAsia="Times New Roman" w:cs="Arial"/>
+          <w:b/>
+          <w:bCs/>
+          <w:lang w:val="de-DE"/>
+        </w:rPr>
+      </w:pPr>
+      <w:r>
+        <w:rPr>
+          <w:rFonts w:eastAsia="Times New Roman" w:cs="Arial"/>
+          <w:b/>
+          <w:bCs/>
+          <w:lang w:val="de-DE"/>
+        </w:rPr>
+        <w:t xml:space="preserve">Status: </w:t>
+      </w:r>
+      <w:r>
+        <w:rPr>
+          <w:rFonts w:eastAsia="Times New Roman" w:cs="Arial"/>
+          <w:b/>
+          <w:bCs/>
+          <w:color w:val="92D050"/>
+          <w:lang w:val="de-DE"/>
+        </w:rPr>
+        <w:t>Fertig</w:t>
       </w:r>
     </w:p>
     <w:p>
       <w:pPr>
         <w:pStyle w:val="berschrift2"/>
-      </w:pPr>
-      <w:r>
-        <w:t>6.3 Story05</w:t>
-      </w:r>
-    </w:p>
-    <w:p>
-      <w:r>
-        <w:t>Anschliessend</w:t>
-      </w:r>
-      <w:r>
-        <w:t xml:space="preserve"> hatte</w:t>
-      </w:r>
-      <w:r>
-        <w:t xml:space="preserve"> ich noch Probleme mit der Zeiteingabe. Als ich es zum ersten Mal getestet haben, hat es das Datum wie immer übernommen, aber die Zeit war falsch. Ich habe gemerkt das ich die Zeit in einem string gespeichert hatte. Ich habe dies dann zu «DateTime» gewechselt und das «ToString()» mit «Value» ersetzt. Danach hat es bei der Verbindungen Suchen funktioniert. Jedoch nicht bei der Abfahrtstafel. Ich habe es mehrmals kontrolliert und verglichen, jedoch konnte ich keinen Fehler entdecken. Darum habe ich es so eingestellt, dass es einfach immer die jetzige Zeit nimmt.</w:t>
-      </w:r>
+        <w:rPr>
+          <w:rFonts w:ascii="Arial" w:eastAsia="Times New Roman" w:hAnsi="Arial" w:cs="Arial"/>
+          <w:sz w:val="21"/>
+          <w:szCs w:val="21"/>
+          <w:lang w:val="de-DE"/>
+        </w:rPr>
+      </w:pPr>
+      <w:bookmarkStart w:id="5" w:name="_Toc58918545"/>
+      <w:r>
+        <w:rPr>
+          <w:rFonts w:ascii="Arial" w:eastAsia="Times New Roman" w:hAnsi="Arial" w:cs="Arial"/>
+          <w:lang w:val="de-DE"/>
+        </w:rPr>
+        <w:t>5</w:t>
+      </w:r>
+      <w:r>
+        <w:rPr>
+          <w:rFonts w:ascii="Arial" w:eastAsia="Times New Roman" w:hAnsi="Arial" w:cs="Arial"/>
+          <w:lang w:val="de-DE"/>
+        </w:rPr>
+        <w:t xml:space="preserve">.3 </w:t>
+      </w:r>
+      <w:r>
+        <w:rPr>
+          <w:rFonts w:ascii="Arial" w:eastAsia="Times New Roman" w:hAnsi="Arial" w:cs="Arial"/>
+          <w:lang w:val="de-DE"/>
+        </w:rPr>
+        <w:t>Abfahrtstafel - Story03</w:t>
+      </w:r>
+      <w:bookmarkEnd w:id="5"/>
+    </w:p>
+    <w:p>
+      <w:pPr>
+        <w:spacing w:before="100" w:beforeAutospacing="1" w:after="100" w:afterAutospacing="1" w:line="240" w:lineRule="auto"/>
+        <w:rPr>
+          <w:rFonts w:eastAsia="Times New Roman" w:cs="Arial"/>
+          <w:lang w:val="de-DE"/>
+        </w:rPr>
+      </w:pPr>
+      <w:r>
+        <w:rPr>
+          <w:rFonts w:eastAsia="Times New Roman" w:cs="Arial"/>
+          <w:lang w:val="de-DE"/>
+        </w:rPr>
+        <w:t>Als User möchte ich alle Verbindungen ab der eingegebenen Station angezeigt bekommen, um alle Informationen über die Fahrt auf einen Blick zu sehen.</w:t>
+      </w:r>
+    </w:p>
+    <w:p>
+      <w:pPr>
+        <w:spacing w:before="100" w:beforeAutospacing="1" w:after="100" w:afterAutospacing="1" w:line="240" w:lineRule="auto"/>
+        <w:rPr>
+          <w:rFonts w:eastAsia="Times New Roman" w:cs="Arial"/>
+          <w:sz w:val="21"/>
+          <w:szCs w:val="21"/>
+          <w:lang w:val="en-US"/>
+        </w:rPr>
+      </w:pPr>
+      <w:r>
+        <w:rPr>
+          <w:rFonts w:eastAsia="Times New Roman" w:cs="Arial"/>
+          <w:b/>
+          <w:bCs/>
+          <w:lang w:val="en-US"/>
+        </w:rPr>
+        <w:t xml:space="preserve">Abnahmekriterien </w:t>
+      </w:r>
+    </w:p>
+    <w:p>
+      <w:pPr>
+        <w:pStyle w:val="Listenabsatz"/>
+        <w:numPr>
+          <w:ilvl w:val="0"/>
+          <w:numId w:val="5"/>
+        </w:numPr>
+        <w:spacing w:before="100" w:beforeAutospacing="1" w:after="100" w:afterAutospacing="1" w:line="240" w:lineRule="auto"/>
+        <w:rPr>
+          <w:rFonts w:eastAsia="Times New Roman" w:cs="Arial"/>
+          <w:sz w:val="21"/>
+          <w:szCs w:val="21"/>
+          <w:lang w:val="de-DE"/>
+        </w:rPr>
+      </w:pPr>
+      <w:r>
+        <w:rPr>
+          <w:rFonts w:eastAsia="Times New Roman" w:cs="Arial"/>
+          <w:sz w:val="21"/>
+          <w:szCs w:val="21"/>
+          <w:lang w:val="de-DE"/>
+        </w:rPr>
+        <w:t xml:space="preserve">Es muss eine Tabelle erhältlich sein, welche </w:t>
+      </w:r>
+    </w:p>
+    <w:p>
+      <w:pPr>
+        <w:pStyle w:val="Listenabsatz"/>
+        <w:numPr>
+          <w:ilvl w:val="0"/>
+          <w:numId w:val="5"/>
+        </w:numPr>
+        <w:spacing w:before="100" w:beforeAutospacing="1" w:after="100" w:afterAutospacing="1" w:line="240" w:lineRule="auto"/>
+        <w:rPr>
+          <w:rFonts w:eastAsia="Times New Roman" w:cs="Arial"/>
+          <w:sz w:val="21"/>
+          <w:szCs w:val="21"/>
+          <w:lang w:val="de-DE"/>
+        </w:rPr>
+      </w:pPr>
+      <w:r>
+        <w:rPr>
+          <w:rFonts w:eastAsia="Times New Roman" w:cs="Arial"/>
+          <w:sz w:val="21"/>
+          <w:szCs w:val="21"/>
+          <w:lang w:val="de-DE"/>
+        </w:rPr>
+        <w:t>Die End-Station der Fahrten muss nicht angezeigt werden.</w:t>
+      </w:r>
+    </w:p>
+    <w:p>
+      <w:pPr>
+        <w:spacing w:before="100" w:beforeAutospacing="1" w:after="100" w:afterAutospacing="1" w:line="240" w:lineRule="auto"/>
+        <w:rPr>
+          <w:rFonts w:eastAsia="Times New Roman" w:cs="Arial"/>
+          <w:b/>
+          <w:bCs/>
+          <w:lang w:val="de-DE"/>
+        </w:rPr>
+      </w:pPr>
+      <w:r>
+        <w:rPr>
+          <w:rFonts w:eastAsia="Times New Roman" w:cs="Arial"/>
+          <w:b/>
+          <w:bCs/>
+          <w:lang w:val="de-DE"/>
+        </w:rPr>
+        <w:t>Priorität: 1</w:t>
+      </w:r>
+    </w:p>
+    <w:p>
+      <w:pPr>
+        <w:spacing w:before="100" w:beforeAutospacing="1" w:after="100" w:afterAutospacing="1" w:line="240" w:lineRule="auto"/>
+        <w:rPr>
+          <w:rFonts w:eastAsia="Times New Roman" w:cs="Arial"/>
+          <w:b/>
+          <w:bCs/>
+          <w:color w:val="92D050"/>
+          <w:lang w:val="de-DE"/>
+        </w:rPr>
+      </w:pPr>
+      <w:r>
+        <w:rPr>
+          <w:rFonts w:eastAsia="Times New Roman" w:cs="Arial"/>
+          <w:b/>
+          <w:bCs/>
+          <w:lang w:val="de-DE"/>
+        </w:rPr>
+        <w:t xml:space="preserve">Status: </w:t>
+      </w:r>
+      <w:r>
+        <w:rPr>
+          <w:rFonts w:eastAsia="Times New Roman" w:cs="Arial"/>
+          <w:b/>
+          <w:bCs/>
+          <w:color w:val="92D050"/>
+          <w:lang w:val="de-DE"/>
+        </w:rPr>
+        <w:t>Fertig</w:t>
+      </w:r>
+    </w:p>
+    <w:p>
+      <w:pPr>
+        <w:pStyle w:val="berschrift2"/>
+        <w:rPr>
+          <w:rFonts w:ascii="Arial" w:eastAsia="Times New Roman" w:hAnsi="Arial" w:cs="Arial"/>
+          <w:sz w:val="21"/>
+          <w:szCs w:val="21"/>
+          <w:lang w:val="de-DE"/>
+        </w:rPr>
+      </w:pPr>
+      <w:bookmarkStart w:id="6" w:name="_Toc58918546"/>
+      <w:r>
+        <w:rPr>
+          <w:rFonts w:ascii="Arial" w:eastAsia="Times New Roman" w:hAnsi="Arial" w:cs="Arial"/>
+          <w:lang w:val="de-DE"/>
+        </w:rPr>
+        <w:t>5</w:t>
+      </w:r>
+      <w:r>
+        <w:rPr>
+          <w:rFonts w:ascii="Arial" w:eastAsia="Times New Roman" w:hAnsi="Arial" w:cs="Arial"/>
+          <w:lang w:val="de-DE"/>
+        </w:rPr>
+        <w:t xml:space="preserve">.4 </w:t>
+      </w:r>
+      <w:r>
+        <w:rPr>
+          <w:rFonts w:ascii="Arial" w:eastAsia="Times New Roman" w:hAnsi="Arial" w:cs="Arial"/>
+          <w:lang w:val="de-DE"/>
+        </w:rPr>
+        <w:t>Vorschlag während dem eingeben von Ortschaft - Story04</w:t>
+      </w:r>
+      <w:bookmarkEnd w:id="6"/>
+    </w:p>
+    <w:p>
+      <w:pPr>
+        <w:spacing w:before="100" w:beforeAutospacing="1" w:after="100" w:afterAutospacing="1" w:line="240" w:lineRule="auto"/>
+        <w:rPr>
+          <w:rFonts w:eastAsia="Times New Roman" w:cs="Arial"/>
+          <w:lang w:val="de-DE"/>
+        </w:rPr>
+      </w:pPr>
+      <w:r>
+        <w:rPr>
+          <w:rFonts w:eastAsia="Times New Roman" w:cs="Arial"/>
+          <w:lang w:val="de-DE"/>
+        </w:rPr>
+        <w:t xml:space="preserve">Als User möchte ich beim Eingeben einer Station Vorschläge erhalten, um es mir leichter zu machen, den Namen einer Station zu finden. </w:t>
+      </w:r>
+    </w:p>
+    <w:p>
+      <w:pPr>
+        <w:spacing w:before="100" w:beforeAutospacing="1" w:after="100" w:afterAutospacing="1" w:line="240" w:lineRule="auto"/>
+        <w:rPr>
+          <w:rFonts w:eastAsia="Times New Roman" w:cs="Arial"/>
+          <w:b/>
+          <w:bCs/>
+          <w:lang w:val="en-US"/>
+        </w:rPr>
+      </w:pPr>
+      <w:r>
+        <w:rPr>
+          <w:rFonts w:eastAsia="Times New Roman" w:cs="Arial"/>
+          <w:b/>
+          <w:bCs/>
+          <w:lang w:val="en-US"/>
+        </w:rPr>
+        <w:t xml:space="preserve">Abnahmekriterien </w:t>
+      </w:r>
+    </w:p>
+    <w:p>
+      <w:pPr>
+        <w:pStyle w:val="Listenabsatz"/>
+        <w:numPr>
+          <w:ilvl w:val="0"/>
+          <w:numId w:val="8"/>
+        </w:numPr>
+        <w:spacing w:before="100" w:beforeAutospacing="1" w:after="100" w:afterAutospacing="1" w:line="240" w:lineRule="auto"/>
+        <w:rPr>
+          <w:rFonts w:eastAsia="Times New Roman" w:cs="Arial"/>
+          <w:sz w:val="21"/>
+          <w:szCs w:val="21"/>
+          <w:lang w:val="de-DE"/>
+        </w:rPr>
+      </w:pPr>
+      <w:r>
+        <w:rPr>
+          <w:rFonts w:eastAsia="Times New Roman" w:cs="Arial"/>
+          <w:sz w:val="21"/>
+          <w:szCs w:val="21"/>
+          <w:lang w:val="de-DE"/>
+        </w:rPr>
+        <w:t>Dafür verwenden wir die Textfelder in welcher wir die Ortschaften eingeben</w:t>
+      </w:r>
+    </w:p>
+    <w:p>
+      <w:pPr>
+        <w:spacing w:before="100" w:beforeAutospacing="1" w:after="100" w:afterAutospacing="1" w:line="240" w:lineRule="auto"/>
+        <w:rPr>
+          <w:rFonts w:eastAsia="Times New Roman" w:cs="Arial"/>
+          <w:b/>
+          <w:bCs/>
+          <w:lang w:val="de-DE"/>
+        </w:rPr>
+      </w:pPr>
+      <w:r>
+        <w:rPr>
+          <w:rFonts w:eastAsia="Times New Roman" w:cs="Arial"/>
+          <w:b/>
+          <w:bCs/>
+          <w:lang w:val="de-DE"/>
+        </w:rPr>
+        <w:lastRenderedPageBreak/>
+        <w:t>Priorität: 2</w:t>
+      </w:r>
+    </w:p>
+    <w:p>
+      <w:pPr>
+        <w:spacing w:before="100" w:beforeAutospacing="1" w:after="100" w:afterAutospacing="1" w:line="240" w:lineRule="auto"/>
+        <w:rPr>
+          <w:rFonts w:eastAsia="Times New Roman" w:cs="Arial"/>
+          <w:b/>
+          <w:bCs/>
+          <w:color w:val="92D050"/>
+          <w:lang w:val="de-DE"/>
+        </w:rPr>
+      </w:pPr>
+      <w:r>
+        <w:rPr>
+          <w:rFonts w:eastAsia="Times New Roman" w:cs="Arial"/>
+          <w:b/>
+          <w:bCs/>
+          <w:lang w:val="de-DE"/>
+        </w:rPr>
+        <w:t xml:space="preserve">Status: </w:t>
+      </w:r>
+      <w:r>
+        <w:rPr>
+          <w:rFonts w:eastAsia="Times New Roman" w:cs="Arial"/>
+          <w:b/>
+          <w:bCs/>
+          <w:color w:val="92D050"/>
+          <w:lang w:val="de-DE"/>
+        </w:rPr>
+        <w:t>Fertig</w:t>
+      </w:r>
+    </w:p>
+    <w:p>
+      <w:pPr>
+        <w:pStyle w:val="berschrift2"/>
+        <w:rPr>
+          <w:rFonts w:ascii="Arial" w:eastAsia="Times New Roman" w:hAnsi="Arial" w:cs="Arial"/>
+          <w:lang w:val="de-DE"/>
+        </w:rPr>
+      </w:pPr>
+      <w:bookmarkStart w:id="7" w:name="_Toc58918547"/>
+      <w:r>
+        <w:rPr>
+          <w:rFonts w:ascii="Arial" w:eastAsia="Times New Roman" w:hAnsi="Arial" w:cs="Arial"/>
+          <w:lang w:val="de-DE"/>
+        </w:rPr>
+        <w:t>5</w:t>
+      </w:r>
+      <w:r>
+        <w:rPr>
+          <w:rFonts w:ascii="Arial" w:eastAsia="Times New Roman" w:hAnsi="Arial" w:cs="Arial"/>
+          <w:lang w:val="de-DE"/>
+        </w:rPr>
+        <w:t xml:space="preserve">.5 </w:t>
+      </w:r>
+      <w:r>
+        <w:rPr>
+          <w:rFonts w:ascii="Arial" w:eastAsia="Times New Roman" w:hAnsi="Arial" w:cs="Arial"/>
+          <w:lang w:val="de-DE"/>
+        </w:rPr>
+        <w:t>Datum und Zeit Eingabe, um Verbindungen in der Zukunft zu finden - Story05</w:t>
+      </w:r>
+      <w:bookmarkEnd w:id="7"/>
+    </w:p>
+    <w:p>
+      <w:pPr>
+        <w:spacing w:before="100" w:beforeAutospacing="1" w:after="100" w:afterAutospacing="1" w:line="240" w:lineRule="auto"/>
+        <w:rPr>
+          <w:rFonts w:eastAsia="Times New Roman" w:cs="Arial"/>
+          <w:lang w:val="de-DE"/>
+        </w:rPr>
+      </w:pPr>
+      <w:r>
+        <w:rPr>
+          <w:rFonts w:eastAsia="Times New Roman" w:cs="Arial"/>
+          <w:lang w:val="de-DE"/>
+        </w:rPr>
+        <w:t>Als User möchte ich eine Zeit und ein Datum eingeben können, um Verbindungen ab diesem Zeitpunkt zu finden.</w:t>
+      </w:r>
+    </w:p>
+    <w:p>
+      <w:pPr>
+        <w:spacing w:before="100" w:beforeAutospacing="1" w:after="100" w:afterAutospacing="1" w:line="240" w:lineRule="auto"/>
+        <w:rPr>
+          <w:rFonts w:eastAsia="Times New Roman" w:cs="Arial"/>
+          <w:sz w:val="21"/>
+          <w:szCs w:val="21"/>
+          <w:lang w:val="en-US"/>
+        </w:rPr>
+      </w:pPr>
+      <w:r>
+        <w:rPr>
+          <w:rFonts w:eastAsia="Times New Roman" w:cs="Arial"/>
+          <w:b/>
+          <w:bCs/>
+          <w:lang w:val="en-US"/>
+        </w:rPr>
+        <w:t xml:space="preserve">Abnahmekriterien </w:t>
+      </w:r>
+    </w:p>
+    <w:p>
+      <w:pPr>
+        <w:pStyle w:val="Listenabsatz"/>
+        <w:numPr>
+          <w:ilvl w:val="0"/>
+          <w:numId w:val="8"/>
+        </w:numPr>
+        <w:spacing w:before="100" w:beforeAutospacing="1" w:after="100" w:afterAutospacing="1" w:line="240" w:lineRule="auto"/>
+        <w:rPr>
+          <w:rFonts w:eastAsia="Times New Roman" w:cs="Arial"/>
+          <w:sz w:val="21"/>
+          <w:szCs w:val="21"/>
+          <w:lang w:val="de-DE"/>
+        </w:rPr>
+      </w:pPr>
+      <w:r>
+        <w:rPr>
+          <w:rFonts w:eastAsia="Times New Roman" w:cs="Arial"/>
+          <w:sz w:val="21"/>
+          <w:szCs w:val="21"/>
+          <w:lang w:val="de-DE"/>
+        </w:rPr>
+        <w:t>Eine Box, in der das Datum und die Zeit eingegeben werden kann.</w:t>
+      </w:r>
+    </w:p>
+    <w:p>
+      <w:pPr>
+        <w:spacing w:before="100" w:beforeAutospacing="1" w:after="100" w:afterAutospacing="1" w:line="240" w:lineRule="auto"/>
+        <w:rPr>
+          <w:rFonts w:eastAsia="Times New Roman" w:cs="Arial"/>
+          <w:b/>
+          <w:bCs/>
+          <w:lang w:val="de-DE"/>
+        </w:rPr>
+      </w:pPr>
+      <w:r>
+        <w:rPr>
+          <w:rFonts w:eastAsia="Times New Roman" w:cs="Arial"/>
+          <w:b/>
+          <w:bCs/>
+          <w:lang w:val="de-DE"/>
+        </w:rPr>
+        <w:t>Priorität: 2</w:t>
+      </w:r>
+    </w:p>
+    <w:p>
+      <w:pPr>
+        <w:spacing w:before="100" w:beforeAutospacing="1" w:after="100" w:afterAutospacing="1" w:line="240" w:lineRule="auto"/>
+        <w:rPr>
+          <w:rFonts w:eastAsia="Times New Roman" w:cs="Arial"/>
+          <w:b/>
+          <w:bCs/>
+          <w:color w:val="92D050"/>
+          <w:lang w:val="de-DE"/>
+        </w:rPr>
+      </w:pPr>
+      <w:r>
+        <w:rPr>
+          <w:rFonts w:eastAsia="Times New Roman" w:cs="Arial"/>
+          <w:b/>
+          <w:bCs/>
+          <w:lang w:val="de-DE"/>
+        </w:rPr>
+        <w:t xml:space="preserve">Status: </w:t>
+      </w:r>
+      <w:r>
+        <w:rPr>
+          <w:rFonts w:eastAsia="Times New Roman" w:cs="Arial"/>
+          <w:b/>
+          <w:bCs/>
+          <w:color w:val="92D050"/>
+          <w:lang w:val="de-DE"/>
+        </w:rPr>
+        <w:t>Fertig</w:t>
+      </w:r>
+    </w:p>
+    <w:p>
+      <w:pPr>
+        <w:pStyle w:val="berschrift2"/>
+        <w:rPr>
+          <w:rFonts w:ascii="Arial" w:eastAsia="Times New Roman" w:hAnsi="Arial" w:cs="Arial"/>
+          <w:sz w:val="21"/>
+          <w:szCs w:val="21"/>
+          <w:lang w:val="de-DE"/>
+        </w:rPr>
+      </w:pPr>
+      <w:bookmarkStart w:id="8" w:name="_Toc58918548"/>
+      <w:r>
+        <w:rPr>
+          <w:rFonts w:ascii="Arial" w:eastAsia="Times New Roman" w:hAnsi="Arial" w:cs="Arial"/>
+          <w:lang w:val="de-DE"/>
+        </w:rPr>
+        <w:t>5</w:t>
+      </w:r>
+      <w:r>
+        <w:rPr>
+          <w:rFonts w:ascii="Arial" w:eastAsia="Times New Roman" w:hAnsi="Arial" w:cs="Arial"/>
+          <w:lang w:val="de-DE"/>
+        </w:rPr>
+        <w:t xml:space="preserve">.6 </w:t>
+      </w:r>
+      <w:r>
+        <w:rPr>
+          <w:rFonts w:ascii="Arial" w:eastAsia="Times New Roman" w:hAnsi="Arial" w:cs="Arial"/>
+          <w:lang w:val="de-DE"/>
+        </w:rPr>
+        <w:t>Station auf der Karte anzeigen - Story06</w:t>
+      </w:r>
+      <w:bookmarkEnd w:id="8"/>
+    </w:p>
+    <w:p>
+      <w:pPr>
+        <w:spacing w:before="100" w:beforeAutospacing="1" w:after="100" w:afterAutospacing="1" w:line="240" w:lineRule="auto"/>
+        <w:rPr>
+          <w:rFonts w:eastAsia="Times New Roman" w:cs="Arial"/>
+          <w:lang w:val="de-DE"/>
+        </w:rPr>
+      </w:pPr>
+      <w:r>
+        <w:rPr>
+          <w:rFonts w:eastAsia="Times New Roman" w:cs="Arial"/>
+          <w:lang w:val="de-DE"/>
+        </w:rPr>
+        <w:t>Als User möchte ich die Angegebenen Stationen/Ortschaften auf einer Karte angezeigt bekommen, um zu sehen wo die Stationen/Orte liegen.</w:t>
+      </w:r>
+    </w:p>
+    <w:p>
+      <w:pPr>
+        <w:spacing w:before="100" w:beforeAutospacing="1" w:after="100" w:afterAutospacing="1" w:line="240" w:lineRule="auto"/>
+        <w:rPr>
+          <w:rFonts w:eastAsia="Times New Roman" w:cs="Arial"/>
+          <w:b/>
+          <w:bCs/>
+          <w:lang w:val="en-US"/>
+        </w:rPr>
+      </w:pPr>
+      <w:r>
+        <w:rPr>
+          <w:rFonts w:eastAsia="Times New Roman" w:cs="Arial"/>
+          <w:b/>
+          <w:bCs/>
+          <w:lang w:val="en-US"/>
+        </w:rPr>
+        <w:t xml:space="preserve">Abnahmekriterien </w:t>
+      </w:r>
+    </w:p>
+    <w:p>
+      <w:pPr>
+        <w:pStyle w:val="Listenabsatz"/>
+        <w:numPr>
+          <w:ilvl w:val="0"/>
+          <w:numId w:val="8"/>
+        </w:numPr>
+        <w:spacing w:before="100" w:beforeAutospacing="1" w:after="100" w:afterAutospacing="1" w:line="240" w:lineRule="auto"/>
+        <w:rPr>
+          <w:rFonts w:eastAsia="Times New Roman" w:cs="Arial"/>
+          <w:sz w:val="21"/>
+          <w:szCs w:val="21"/>
+          <w:lang w:val="de-DE"/>
+        </w:rPr>
+      </w:pPr>
+      <w:r>
+        <w:rPr>
+          <w:rFonts w:eastAsia="Times New Roman" w:cs="Arial"/>
+          <w:sz w:val="21"/>
+          <w:szCs w:val="21"/>
+          <w:lang w:val="de-DE"/>
+        </w:rPr>
+        <w:t>Ein Knopf der eine Karte öffnet, auf welcher der Standort der Station markiert ist.</w:t>
+      </w:r>
+    </w:p>
+    <w:p>
+      <w:pPr>
+        <w:spacing w:before="100" w:beforeAutospacing="1" w:after="100" w:afterAutospacing="1" w:line="240" w:lineRule="auto"/>
+        <w:rPr>
+          <w:rFonts w:eastAsia="Times New Roman" w:cs="Arial"/>
+          <w:b/>
+          <w:bCs/>
+          <w:lang w:val="de-DE"/>
+        </w:rPr>
+      </w:pPr>
+      <w:r>
+        <w:rPr>
+          <w:rFonts w:eastAsia="Times New Roman" w:cs="Arial"/>
+          <w:b/>
+          <w:bCs/>
+          <w:lang w:val="de-DE"/>
+        </w:rPr>
+        <w:t>Priorität:</w:t>
+      </w:r>
+      <w:r>
+        <w:rPr>
+          <w:rFonts w:eastAsia="Times New Roman" w:cs="Arial"/>
+          <w:b/>
+          <w:bCs/>
+          <w:lang w:val="de-DE"/>
+        </w:rPr>
+        <w:t xml:space="preserve"> 3</w:t>
+      </w:r>
+    </w:p>
+    <w:p>
+      <w:pPr>
+        <w:pStyle w:val="berschrift2"/>
+        <w:rPr>
+          <w:rFonts w:ascii="Arial" w:eastAsia="Times New Roman" w:hAnsi="Arial" w:cs="Arial"/>
+          <w:sz w:val="21"/>
+          <w:szCs w:val="21"/>
+          <w:lang w:val="de-DE"/>
+        </w:rPr>
+      </w:pPr>
+      <w:bookmarkStart w:id="9" w:name="_Toc58918549"/>
+      <w:r>
+        <w:rPr>
+          <w:rFonts w:ascii="Arial" w:eastAsia="Times New Roman" w:hAnsi="Arial" w:cs="Arial"/>
+          <w:lang w:val="de-DE"/>
+        </w:rPr>
+        <w:t>5</w:t>
+      </w:r>
+      <w:r>
+        <w:rPr>
+          <w:rFonts w:ascii="Arial" w:eastAsia="Times New Roman" w:hAnsi="Arial" w:cs="Arial"/>
+          <w:lang w:val="de-DE"/>
+        </w:rPr>
+        <w:t xml:space="preserve">.7 </w:t>
+      </w:r>
+      <w:r>
+        <w:rPr>
+          <w:rFonts w:ascii="Arial" w:eastAsia="Times New Roman" w:hAnsi="Arial" w:cs="Arial"/>
+          <w:lang w:val="de-DE"/>
+        </w:rPr>
+        <w:t>Nächste Station anzeigen lassen - Story07</w:t>
+      </w:r>
+      <w:bookmarkEnd w:id="9"/>
+    </w:p>
+    <w:p>
+      <w:pPr>
+        <w:spacing w:before="100" w:beforeAutospacing="1" w:after="100" w:afterAutospacing="1" w:line="240" w:lineRule="auto"/>
+        <w:rPr>
+          <w:rFonts w:eastAsia="Times New Roman" w:cs="Arial"/>
+          <w:lang w:val="de-DE"/>
+        </w:rPr>
+      </w:pPr>
+      <w:r>
+        <w:rPr>
+          <w:rFonts w:eastAsia="Times New Roman" w:cs="Arial"/>
+          <w:lang w:val="de-DE"/>
+        </w:rPr>
+        <w:t>Als User möchte ich die naheliegendste Station angezeigt bekommen, um zu sehen welche Station die nächste ist.</w:t>
+      </w:r>
+    </w:p>
+    <w:p>
+      <w:pPr>
+        <w:spacing w:before="100" w:beforeAutospacing="1" w:after="100" w:afterAutospacing="1" w:line="240" w:lineRule="auto"/>
+        <w:rPr>
+          <w:rFonts w:eastAsia="Times New Roman" w:cs="Arial"/>
+          <w:b/>
+          <w:bCs/>
+          <w:lang w:val="en-US"/>
+        </w:rPr>
+      </w:pPr>
+      <w:r>
+        <w:rPr>
+          <w:rFonts w:eastAsia="Times New Roman" w:cs="Arial"/>
+          <w:b/>
+          <w:bCs/>
+          <w:lang w:val="en-US"/>
+        </w:rPr>
+        <w:t xml:space="preserve">Abnahmekriterien </w:t>
+      </w:r>
+    </w:p>
+    <w:p>
+      <w:pPr>
+        <w:pStyle w:val="Listenabsatz"/>
+        <w:numPr>
+          <w:ilvl w:val="0"/>
+          <w:numId w:val="8"/>
+        </w:numPr>
+        <w:spacing w:before="100" w:beforeAutospacing="1" w:after="100" w:afterAutospacing="1" w:line="240" w:lineRule="auto"/>
+        <w:rPr>
+          <w:rFonts w:eastAsia="Times New Roman" w:cs="Arial"/>
+          <w:sz w:val="21"/>
+          <w:szCs w:val="21"/>
+          <w:lang w:val="de-DE"/>
+        </w:rPr>
+      </w:pPr>
+      <w:r>
+        <w:rPr>
+          <w:rFonts w:eastAsia="Times New Roman" w:cs="Arial"/>
+          <w:sz w:val="21"/>
+          <w:szCs w:val="21"/>
+          <w:lang w:val="de-DE"/>
+        </w:rPr>
+        <w:t>Ein Knopf welcher entweder die Nächste Station einfach in ein Feld ausgibt, oder sogar auf der Karte anzeigt.</w:t>
+      </w:r>
+    </w:p>
+    <w:p>
+      <w:pPr>
+        <w:spacing w:before="100" w:beforeAutospacing="1" w:after="100" w:afterAutospacing="1" w:line="240" w:lineRule="auto"/>
+        <w:rPr>
+          <w:rFonts w:eastAsia="Times New Roman" w:cs="Arial"/>
+          <w:b/>
+          <w:bCs/>
+          <w:lang w:val="de-DE"/>
+        </w:rPr>
+      </w:pPr>
+      <w:r>
+        <w:rPr>
+          <w:rFonts w:eastAsia="Times New Roman" w:cs="Arial"/>
+          <w:b/>
+          <w:bCs/>
+          <w:lang w:val="de-DE"/>
+        </w:rPr>
+        <w:t>Priorität: 3</w:t>
+      </w:r>
+    </w:p>
+    <w:p>
+      <w:pPr>
+        <w:pStyle w:val="berschrift2"/>
+        <w:rPr>
+          <w:rFonts w:ascii="Arial" w:eastAsia="Times New Roman" w:hAnsi="Arial" w:cs="Arial"/>
+          <w:sz w:val="21"/>
+          <w:szCs w:val="21"/>
+          <w:lang w:val="de-DE"/>
+        </w:rPr>
+      </w:pPr>
+      <w:bookmarkStart w:id="10" w:name="_Toc58918550"/>
+      <w:r>
+        <w:rPr>
+          <w:rFonts w:ascii="Arial" w:eastAsia="Times New Roman" w:hAnsi="Arial" w:cs="Arial"/>
+          <w:lang w:val="de-DE"/>
+        </w:rPr>
+        <w:t>5</w:t>
+      </w:r>
+      <w:r>
+        <w:rPr>
+          <w:rFonts w:ascii="Arial" w:eastAsia="Times New Roman" w:hAnsi="Arial" w:cs="Arial"/>
+          <w:lang w:val="de-DE"/>
+        </w:rPr>
+        <w:t xml:space="preserve">.8 </w:t>
+      </w:r>
+      <w:r>
+        <w:rPr>
+          <w:rFonts w:ascii="Arial" w:eastAsia="Times New Roman" w:hAnsi="Arial" w:cs="Arial"/>
+          <w:lang w:val="de-DE"/>
+        </w:rPr>
+        <w:t>Die Verbindung via Mail versenden - Story 08</w:t>
+      </w:r>
+      <w:bookmarkEnd w:id="10"/>
+    </w:p>
+    <w:p>
+      <w:pPr>
+        <w:spacing w:before="100" w:beforeAutospacing="1" w:after="100" w:afterAutospacing="1" w:line="240" w:lineRule="auto"/>
+        <w:rPr>
+          <w:rFonts w:eastAsia="Times New Roman" w:cs="Arial"/>
+          <w:sz w:val="21"/>
+          <w:szCs w:val="21"/>
+          <w:lang w:val="de-DE"/>
+        </w:rPr>
+      </w:pPr>
+      <w:r>
+        <w:rPr>
+          <w:rFonts w:eastAsia="Times New Roman" w:cs="Arial"/>
+          <w:lang w:val="de-DE"/>
+        </w:rPr>
+        <w:t xml:space="preserve">Als User möchte ich die Verbindung via Mail versenden können, um sie mit meinen Arbeitskollegen zu teilen. </w:t>
+      </w:r>
+    </w:p>
+    <w:p>
+      <w:pPr>
+        <w:spacing w:before="100" w:beforeAutospacing="1" w:after="100" w:afterAutospacing="1" w:line="240" w:lineRule="auto"/>
+        <w:rPr>
+          <w:rFonts w:eastAsia="Times New Roman" w:cs="Arial"/>
+          <w:sz w:val="21"/>
+          <w:szCs w:val="21"/>
+          <w:lang w:val="de-DE"/>
+        </w:rPr>
+      </w:pPr>
+      <w:r>
+        <w:rPr>
+          <w:rFonts w:eastAsia="Times New Roman" w:cs="Arial"/>
+          <w:b/>
+          <w:bCs/>
+          <w:lang w:val="de-DE"/>
+        </w:rPr>
+        <w:t xml:space="preserve">Akzeptanzkriterien </w:t>
+      </w:r>
+    </w:p>
+    <w:p>
+      <w:pPr>
+        <w:pStyle w:val="Listenabsatz"/>
+        <w:numPr>
+          <w:ilvl w:val="0"/>
+          <w:numId w:val="8"/>
+        </w:numPr>
+        <w:spacing w:before="100" w:beforeAutospacing="1" w:after="100" w:afterAutospacing="1" w:line="240" w:lineRule="auto"/>
+        <w:rPr>
+          <w:rFonts w:eastAsia="Times New Roman" w:cs="Arial"/>
+          <w:sz w:val="21"/>
+          <w:szCs w:val="21"/>
+          <w:lang w:val="de-DE"/>
+        </w:rPr>
+      </w:pPr>
+      <w:r>
+        <w:rPr>
+          <w:rFonts w:eastAsia="Times New Roman" w:cs="Arial"/>
+          <w:lang w:val="de-DE"/>
+        </w:rPr>
+        <w:t xml:space="preserve">Ich kann jede E-Mail-Adresse eingeben. </w:t>
+      </w:r>
+    </w:p>
+    <w:p>
+      <w:pPr>
+        <w:pStyle w:val="Listenabsatz"/>
+        <w:numPr>
+          <w:ilvl w:val="0"/>
+          <w:numId w:val="8"/>
+        </w:numPr>
+        <w:spacing w:before="100" w:beforeAutospacing="1" w:after="100" w:afterAutospacing="1" w:line="240" w:lineRule="auto"/>
+        <w:rPr>
+          <w:rFonts w:eastAsia="Times New Roman" w:cs="Arial"/>
+          <w:sz w:val="21"/>
+          <w:szCs w:val="21"/>
+          <w:lang w:val="de-DE"/>
+        </w:rPr>
+      </w:pPr>
+      <w:r>
+        <w:rPr>
+          <w:rFonts w:eastAsia="Times New Roman" w:cs="Arial"/>
+          <w:lang w:val="de-DE"/>
+        </w:rPr>
+        <w:t xml:space="preserve">Ich kann eine beliebige Verbindung versenden. </w:t>
+      </w:r>
+    </w:p>
+    <w:p>
+      <w:pPr>
+        <w:pStyle w:val="Listenabsatz"/>
+        <w:numPr>
+          <w:ilvl w:val="0"/>
+          <w:numId w:val="8"/>
+        </w:numPr>
+        <w:spacing w:before="100" w:beforeAutospacing="1" w:after="100" w:afterAutospacing="1" w:line="240" w:lineRule="auto"/>
+        <w:rPr>
+          <w:rFonts w:eastAsia="Times New Roman" w:cs="Arial"/>
+          <w:sz w:val="21"/>
+          <w:szCs w:val="21"/>
+          <w:lang w:val="de-DE"/>
+        </w:rPr>
+      </w:pPr>
+      <w:r>
+        <w:rPr>
+          <w:rFonts w:eastAsia="Times New Roman" w:cs="Arial"/>
+          <w:lang w:val="de-DE"/>
+        </w:rPr>
+        <w:t>Es können mehrere Verbindungen auf einmal geteilt werden.</w:t>
+      </w:r>
+    </w:p>
+    <w:p>
+      <w:pPr>
+        <w:spacing w:before="100" w:beforeAutospacing="1" w:after="100" w:afterAutospacing="1" w:line="240" w:lineRule="auto"/>
+        <w:rPr>
+          <w:rFonts w:eastAsia="Times New Roman" w:cs="Arial"/>
+          <w:b/>
+          <w:bCs/>
+          <w:lang w:val="de-DE"/>
+        </w:rPr>
+      </w:pPr>
+      <w:r>
+        <w:rPr>
+          <w:rFonts w:eastAsia="Times New Roman" w:cs="Arial"/>
+          <w:b/>
+          <w:bCs/>
+          <w:lang w:val="de-DE"/>
+        </w:rPr>
+        <w:lastRenderedPageBreak/>
+        <w:t>Priorität: 3</w:t>
+      </w:r>
+    </w:p>
+    <w:p>
+      <w:pPr>
+        <w:spacing w:before="100" w:beforeAutospacing="1" w:after="100" w:afterAutospacing="1" w:line="240" w:lineRule="auto"/>
+        <w:rPr>
+          <w:rFonts w:eastAsia="Times New Roman" w:cs="Arial"/>
+          <w:b/>
+          <w:bCs/>
+          <w:color w:val="FF0000"/>
+          <w:lang w:val="de-DE"/>
+        </w:rPr>
+      </w:pPr>
+      <w:r>
+        <w:rPr>
+          <w:rFonts w:eastAsia="Times New Roman" w:cs="Arial"/>
+          <w:b/>
+          <w:bCs/>
+          <w:lang w:val="de-DE"/>
+        </w:rPr>
+        <w:t xml:space="preserve">Status: </w:t>
+      </w:r>
+      <w:r>
+        <w:rPr>
+          <w:rFonts w:eastAsia="Times New Roman" w:cs="Arial"/>
+          <w:b/>
+          <w:bCs/>
+          <w:color w:val="FFC000"/>
+          <w:lang w:val="de-DE"/>
+        </w:rPr>
+        <w:t>In Bearbeitung</w:t>
+      </w:r>
+    </w:p>
+    <w:p>
+      <w:pPr>
+        <w:pStyle w:val="berschrift2"/>
+        <w:rPr>
+          <w:rFonts w:ascii="Arial" w:eastAsia="Times New Roman" w:hAnsi="Arial" w:cs="Arial"/>
+          <w:lang w:val="de-DE"/>
+        </w:rPr>
+      </w:pPr>
+      <w:bookmarkStart w:id="11" w:name="_Toc58918551"/>
+      <w:r>
+        <w:rPr>
+          <w:rFonts w:ascii="Arial" w:eastAsia="Times New Roman" w:hAnsi="Arial" w:cs="Arial"/>
+          <w:lang w:val="de-DE"/>
+        </w:rPr>
+        <w:t>5</w:t>
+      </w:r>
+      <w:r>
+        <w:rPr>
+          <w:rFonts w:ascii="Arial" w:eastAsia="Times New Roman" w:hAnsi="Arial" w:cs="Arial"/>
+          <w:lang w:val="de-DE"/>
+        </w:rPr>
+        <w:t xml:space="preserve">.9 </w:t>
+      </w:r>
+      <w:r>
+        <w:rPr>
+          <w:rFonts w:ascii="Arial" w:eastAsia="Times New Roman" w:hAnsi="Arial" w:cs="Arial"/>
+          <w:lang w:val="de-DE"/>
+        </w:rPr>
+        <w:t>Eigene User Story -&gt; Auswahl Ankunft/Abfahrt Story09</w:t>
+      </w:r>
+      <w:bookmarkEnd w:id="11"/>
+    </w:p>
+    <w:p>
+      <w:pPr>
+        <w:spacing w:before="100" w:beforeAutospacing="1" w:after="100" w:afterAutospacing="1" w:line="240" w:lineRule="auto"/>
+        <w:rPr>
+          <w:rFonts w:eastAsia="Times New Roman" w:cs="Arial"/>
+          <w:bCs/>
+          <w:lang w:val="de-DE"/>
+        </w:rPr>
+      </w:pPr>
+      <w:r>
+        <w:rPr>
+          <w:rFonts w:eastAsia="Times New Roman" w:cs="Arial"/>
+          <w:bCs/>
+          <w:lang w:val="de-DE"/>
+        </w:rPr>
+        <w:t>Als User möchte ich auswählen können, ob das Verkehrsmittel um die definierte Zeit ankomm</w:t>
+      </w:r>
+      <w:r>
+        <w:rPr>
+          <w:rFonts w:eastAsia="Times New Roman" w:cs="Arial"/>
+          <w:bCs/>
+          <w:lang w:val="de-DE"/>
+        </w:rPr>
+        <w:t>en oder abfahren sollte. Um die Suche, nach der besten Verbindung, zu vereinfachen.</w:t>
+      </w:r>
+    </w:p>
+    <w:p>
+      <w:pPr>
+        <w:spacing w:before="100" w:beforeAutospacing="1" w:after="100" w:afterAutospacing="1" w:line="240" w:lineRule="auto"/>
+        <w:rPr>
+          <w:rFonts w:eastAsia="Times New Roman" w:cs="Arial"/>
+          <w:b/>
+          <w:bCs/>
+          <w:lang w:val="de-DE"/>
+        </w:rPr>
+      </w:pPr>
+      <w:r>
+        <w:rPr>
+          <w:rFonts w:eastAsia="Times New Roman" w:cs="Arial"/>
+          <w:b/>
+          <w:bCs/>
+          <w:lang w:val="de-DE"/>
+        </w:rPr>
+        <w:t>Akzeptanzkriterien</w:t>
+      </w:r>
+    </w:p>
+    <w:p>
+      <w:pPr>
+        <w:pStyle w:val="Listenabsatz"/>
+        <w:numPr>
+          <w:ilvl w:val="0"/>
+          <w:numId w:val="9"/>
+        </w:numPr>
+        <w:spacing w:before="100" w:beforeAutospacing="1" w:after="100" w:afterAutospacing="1" w:line="240" w:lineRule="auto"/>
+        <w:rPr>
+          <w:rFonts w:eastAsia="Times New Roman" w:cs="Arial"/>
+          <w:bCs/>
+          <w:lang w:val="de-DE"/>
+        </w:rPr>
+      </w:pPr>
+      <w:r>
+        <w:rPr>
+          <w:rFonts w:eastAsia="Times New Roman" w:cs="Arial"/>
+          <w:bCs/>
+          <w:lang w:val="de-DE"/>
+        </w:rPr>
+        <w:t>Radiobuttons wo ich zwischen Ankunft und Abfahrt auswählen kann.</w:t>
+      </w:r>
+    </w:p>
+    <w:p>
+      <w:pPr>
+        <w:spacing w:before="100" w:beforeAutospacing="1" w:after="100" w:afterAutospacing="1" w:line="240" w:lineRule="auto"/>
+        <w:rPr>
+          <w:rFonts w:eastAsia="Times New Roman" w:cs="Arial"/>
+          <w:b/>
+          <w:bCs/>
+          <w:lang w:val="de-DE"/>
+        </w:rPr>
+      </w:pPr>
+      <w:r>
+        <w:rPr>
+          <w:rFonts w:eastAsia="Times New Roman" w:cs="Arial"/>
+          <w:b/>
+          <w:bCs/>
+          <w:lang w:val="de-DE"/>
+        </w:rPr>
+        <w:t>Priorität: 3</w:t>
+      </w:r>
+    </w:p>
+    <w:p>
+      <w:pPr>
+        <w:spacing w:before="100" w:beforeAutospacing="1" w:after="100" w:afterAutospacing="1" w:line="240" w:lineRule="auto"/>
+        <w:rPr>
+          <w:rFonts w:eastAsia="Times New Roman" w:cs="Arial"/>
+          <w:b/>
+          <w:bCs/>
+          <w:color w:val="FFC000"/>
+          <w:lang w:val="de-DE"/>
+        </w:rPr>
+      </w:pPr>
+      <w:r>
+        <w:rPr>
+          <w:rFonts w:eastAsia="Times New Roman" w:cs="Arial"/>
+          <w:b/>
+          <w:bCs/>
+          <w:lang w:val="de-DE"/>
+        </w:rPr>
+        <w:t>Status</w:t>
+      </w:r>
+      <w:r>
+        <w:rPr>
+          <w:rFonts w:eastAsia="Times New Roman" w:cs="Arial"/>
+          <w:b/>
+          <w:bCs/>
+          <w:color w:val="FFC000"/>
+          <w:lang w:val="de-DE"/>
+        </w:rPr>
+        <w:t>: In Bearbeitung</w:t>
+      </w:r>
+    </w:p>
+    <w:p>
+      <w:pPr>
+        <w:spacing w:before="100" w:beforeAutospacing="1" w:after="100" w:afterAutospacing="1" w:line="240" w:lineRule="auto"/>
+        <w:rPr>
+          <w:rFonts w:eastAsia="Times New Roman" w:cs="Arial"/>
+          <w:b/>
+          <w:bCs/>
+          <w:color w:val="FFC000"/>
+          <w:lang w:val="de-DE"/>
+        </w:rPr>
+      </w:pPr>
+    </w:p>
+    <w:p>
+      <w:pPr>
+        <w:spacing w:before="100" w:beforeAutospacing="1" w:after="100" w:afterAutospacing="1" w:line="240" w:lineRule="auto"/>
+        <w:rPr>
+          <w:rFonts w:eastAsia="Times New Roman" w:cs="Arial"/>
+          <w:b/>
+          <w:bCs/>
+          <w:color w:val="FFC000"/>
+          <w:lang w:val="de-DE"/>
+        </w:rPr>
+      </w:pPr>
+    </w:p>
+    <w:p>
+      <w:pPr>
+        <w:spacing w:before="100" w:beforeAutospacing="1" w:after="100" w:afterAutospacing="1" w:line="240" w:lineRule="auto"/>
+        <w:rPr>
+          <w:rFonts w:eastAsia="Times New Roman" w:cs="Arial"/>
+          <w:b/>
+          <w:bCs/>
+          <w:color w:val="FFC000"/>
+          <w:lang w:val="de-DE"/>
+        </w:rPr>
+      </w:pPr>
+    </w:p>
+    <w:p>
+      <w:pPr>
+        <w:spacing w:before="100" w:beforeAutospacing="1" w:after="100" w:afterAutospacing="1" w:line="240" w:lineRule="auto"/>
+        <w:rPr>
+          <w:rFonts w:eastAsia="Times New Roman" w:cs="Arial"/>
+          <w:b/>
+          <w:bCs/>
+          <w:color w:val="FFC000"/>
+          <w:lang w:val="de-DE"/>
+        </w:rPr>
+      </w:pPr>
+    </w:p>
+    <w:p>
+      <w:pPr>
+        <w:spacing w:before="100" w:beforeAutospacing="1" w:after="100" w:afterAutospacing="1" w:line="240" w:lineRule="auto"/>
+        <w:rPr>
+          <w:rFonts w:eastAsia="Times New Roman" w:cs="Arial"/>
+          <w:b/>
+          <w:bCs/>
+          <w:color w:val="FFC000"/>
+          <w:lang w:val="de-DE"/>
+        </w:rPr>
+      </w:pPr>
+    </w:p>
+    <w:p>
+      <w:pPr>
+        <w:spacing w:before="100" w:beforeAutospacing="1" w:after="100" w:afterAutospacing="1" w:line="240" w:lineRule="auto"/>
+        <w:rPr>
+          <w:rFonts w:eastAsia="Times New Roman" w:cs="Arial"/>
+          <w:b/>
+          <w:bCs/>
+          <w:color w:val="FFC000"/>
+          <w:lang w:val="de-DE"/>
+        </w:rPr>
+      </w:pPr>
+    </w:p>
+    <w:p>
+      <w:pPr>
+        <w:spacing w:before="100" w:beforeAutospacing="1" w:after="100" w:afterAutospacing="1" w:line="240" w:lineRule="auto"/>
+        <w:rPr>
+          <w:rFonts w:eastAsia="Times New Roman" w:cs="Arial"/>
+          <w:b/>
+          <w:bCs/>
+          <w:color w:val="FFC000"/>
+          <w:lang w:val="de-DE"/>
+        </w:rPr>
+      </w:pPr>
+    </w:p>
+    <w:p>
+      <w:pPr>
+        <w:spacing w:before="100" w:beforeAutospacing="1" w:after="100" w:afterAutospacing="1" w:line="240" w:lineRule="auto"/>
+        <w:rPr>
+          <w:rFonts w:eastAsia="Times New Roman" w:cs="Arial"/>
+          <w:b/>
+          <w:bCs/>
+          <w:color w:val="FFC000"/>
+          <w:lang w:val="de-DE"/>
+        </w:rPr>
+      </w:pPr>
+    </w:p>
+    <w:p>
+      <w:pPr>
+        <w:spacing w:before="100" w:beforeAutospacing="1" w:after="100" w:afterAutospacing="1" w:line="240" w:lineRule="auto"/>
+        <w:rPr>
+          <w:rFonts w:eastAsia="Times New Roman" w:cs="Arial"/>
+          <w:b/>
+          <w:bCs/>
+          <w:color w:val="FFC000"/>
+          <w:lang w:val="de-DE"/>
+        </w:rPr>
+      </w:pPr>
+    </w:p>
+    <w:p>
+      <w:pPr>
+        <w:spacing w:before="100" w:beforeAutospacing="1" w:after="100" w:afterAutospacing="1" w:line="240" w:lineRule="auto"/>
+        <w:rPr>
+          <w:rFonts w:eastAsia="Times New Roman" w:cs="Arial"/>
+          <w:b/>
+          <w:bCs/>
+          <w:color w:val="FFC000"/>
+          <w:lang w:val="de-DE"/>
+        </w:rPr>
+      </w:pPr>
+    </w:p>
+    <w:p>
+      <w:pPr>
+        <w:spacing w:before="100" w:beforeAutospacing="1" w:after="100" w:afterAutospacing="1" w:line="240" w:lineRule="auto"/>
+        <w:rPr>
+          <w:rFonts w:eastAsia="Times New Roman" w:cs="Arial"/>
+          <w:b/>
+          <w:bCs/>
+          <w:color w:val="FFC000"/>
+          <w:lang w:val="de-DE"/>
+        </w:rPr>
+      </w:pPr>
+    </w:p>
+    <w:p>
+      <w:pPr>
+        <w:spacing w:before="100" w:beforeAutospacing="1" w:after="100" w:afterAutospacing="1" w:line="240" w:lineRule="auto"/>
+        <w:rPr>
+          <w:rFonts w:eastAsia="Times New Roman" w:cs="Arial"/>
+          <w:b/>
+          <w:bCs/>
+          <w:color w:val="FFC000"/>
+          <w:lang w:val="de-DE"/>
+        </w:rPr>
+      </w:pPr>
+    </w:p>
+    <w:p>
+      <w:pPr>
+        <w:spacing w:before="100" w:beforeAutospacing="1" w:after="100" w:afterAutospacing="1" w:line="240" w:lineRule="auto"/>
+        <w:rPr>
+          <w:rFonts w:eastAsia="Times New Roman" w:cs="Arial"/>
+          <w:b/>
+          <w:bCs/>
+          <w:color w:val="FFC000"/>
+          <w:lang w:val="de-DE"/>
+        </w:rPr>
+      </w:pPr>
+    </w:p>
+    <w:p>
+      <w:pPr>
+        <w:spacing w:before="100" w:beforeAutospacing="1" w:after="100" w:afterAutospacing="1" w:line="240" w:lineRule="auto"/>
+        <w:rPr>
+          <w:rFonts w:eastAsia="Times New Roman" w:cs="Arial"/>
+          <w:b/>
+          <w:bCs/>
+          <w:color w:val="FFC000"/>
+          <w:lang w:val="de-DE"/>
+        </w:rPr>
+      </w:pPr>
+    </w:p>
+    <w:p>
+      <w:pPr>
+        <w:spacing w:before="100" w:beforeAutospacing="1" w:after="100" w:afterAutospacing="1" w:line="240" w:lineRule="auto"/>
+        <w:rPr>
+          <w:rFonts w:eastAsia="Times New Roman" w:cs="Arial"/>
+          <w:b/>
+          <w:bCs/>
+          <w:color w:val="FFC000"/>
+          <w:lang w:val="de-DE"/>
+        </w:rPr>
+      </w:pPr>
+    </w:p>
+    <w:p>
+      <w:pPr>
+        <w:spacing w:before="100" w:beforeAutospacing="1" w:after="100" w:afterAutospacing="1" w:line="240" w:lineRule="auto"/>
+        <w:rPr>
+          <w:rFonts w:eastAsia="Times New Roman" w:cs="Arial"/>
+          <w:b/>
+          <w:bCs/>
+          <w:color w:val="FFC000"/>
+          <w:lang w:val="de-DE"/>
+        </w:rPr>
+      </w:pPr>
+    </w:p>
+    <w:p>
+      <w:bookmarkStart w:id="12" w:name="_GoBack"/>
+      <w:bookmarkEnd w:id="12"/>
     </w:p>
     <w:p>
       <w:pPr>
         <w:pStyle w:val="berschrift1"/>
         <w:numPr>
           <w:ilvl w:val="0"/>
-          <w:numId w:val="10"/>
+          <w:numId w:val="11"/>
         </w:numPr>
         <w:rPr>
           <w:lang w:val="de-DE"/>
         </w:rPr>
       </w:pPr>
-      <w:bookmarkStart w:id="15" w:name="_Toc58918555"/>
-      <w:r>
-        <w:rPr>
-          <w:lang w:val="de-DE"/>
-        </w:rPr>
+      <w:bookmarkStart w:id="13" w:name="_Toc58918555"/>
+      <w:r>
+        <w:rPr>
+          <w:lang w:val="de-DE"/>
+        </w:rPr>
+        <w:lastRenderedPageBreak/>
         <w:t>Testprotokoll</w:t>
       </w:r>
-      <w:bookmarkEnd w:id="15"/>
-      <w:r>
-        <w:rPr>
-          <w:lang w:val="de-DE"/>
-        </w:rPr>
-        <w:pict>
-          <v:shapetype id="_x0000_t75" coordsize="21600,21600" o:spt="75" o:preferrelative="t" path="m@4@5l@4@11@9@11@9@5xe" filled="f" stroked="f">
-            <v:stroke joinstyle="miter"/>
-            <v:formulas>
-              <v:f eqn="if lineDrawn pixelLineWidth 0"/>
-              <v:f eqn="sum @0 1 0"/>
-              <v:f eqn="sum 0 0 @1"/>
-              <v:f eqn="prod @2 1 2"/>
-              <v:f eqn="prod @3 21600 pixelWidth"/>
-              <v:f eqn="prod @3 21600 pixelHeight"/>
-              <v:f eqn="sum @0 0 1"/>
-              <v:f eqn="prod @6 1 2"/>
-              <v:f eqn="prod @7 21600 pixelWidth"/>
-              <v:f eqn="sum @8 21600 0"/>
-              <v:f eqn="prod @7 21600 pixelHeight"/>
-              <v:f eqn="sum @10 21600 0"/>
-            </v:formulas>
-            <v:path o:extrusionok="f" gradientshapeok="t" o:connecttype="rect"/>
-            <o:lock v:ext="edit" aspectratio="t"/>
-          </v:shapetype>
-          <v:shape id="_x0000_i1025" type="#_x0000_t75" style="width:453pt;height:273pt">
-            <v:imagedata r:id="rId12" o:title="Testfälle_Verbindung suchen"/>
-          </v:shape>
-        </w:pict>
-      </w:r>
-      <w:r>
-        <w:rPr>
-          <w:lang w:val="de-DE"/>
-        </w:rPr>
-        <w:pict>
-          <v:shape id="_x0000_i1026" type="#_x0000_t75" style="width:453pt;height:18pt">
-            <v:imagedata r:id="rId13" o:title="fehler_Verbindungsuchen"/>
-          </v:shape>
-        </w:pict>
-      </w:r>
+      <w:bookmarkEnd w:id="13"/>
+    </w:p>
+    <w:tbl>
+      <w:tblPr>
+        <w:tblStyle w:val="Tabellenraster"/>
+        <w:tblW w:w="0" w:type="auto"/>
+        <w:tblLayout w:type="fixed"/>
+        <w:tblLook w:val="04A0" w:firstRow="1" w:lastRow="0" w:firstColumn="1" w:lastColumn="0" w:noHBand="0" w:noVBand="1"/>
+      </w:tblPr>
+      <w:tblGrid>
+        <w:gridCol w:w="1526"/>
+        <w:gridCol w:w="1984"/>
+        <w:gridCol w:w="4395"/>
+        <w:gridCol w:w="1383"/>
+      </w:tblGrid>
+      <w:tr>
+        <w:tc>
+          <w:tcPr>
+            <w:tcW w:w="1526" w:type="dxa"/>
+          </w:tcPr>
+          <w:p>
+            <w:pPr>
+              <w:rPr>
+                <w:lang w:val="de-DE"/>
+              </w:rPr>
+            </w:pPr>
+            <w:r>
+              <w:rPr>
+                <w:lang w:val="de-DE"/>
+              </w:rPr>
+              <w:t>Tester</w:t>
+            </w:r>
+          </w:p>
+        </w:tc>
+        <w:tc>
+          <w:tcPr>
+            <w:tcW w:w="1984" w:type="dxa"/>
+          </w:tcPr>
+          <w:p>
+            <w:pPr>
+              <w:rPr>
+                <w:lang w:val="de-DE"/>
+              </w:rPr>
+            </w:pPr>
+            <w:r>
+              <w:rPr>
+                <w:lang w:val="de-DE"/>
+              </w:rPr>
+              <w:t>Test</w:t>
+            </w:r>
+          </w:p>
+        </w:tc>
+        <w:tc>
+          <w:tcPr>
+            <w:tcW w:w="4395" w:type="dxa"/>
+          </w:tcPr>
+          <w:p>
+            <w:pPr>
+              <w:rPr>
+                <w:lang w:val="de-DE"/>
+              </w:rPr>
+            </w:pPr>
+            <w:r>
+              <w:rPr>
+                <w:lang w:val="de-DE"/>
+              </w:rPr>
+              <w:t>Testresultat</w:t>
+            </w:r>
+          </w:p>
+        </w:tc>
+        <w:tc>
+          <w:tcPr>
+            <w:tcW w:w="1383" w:type="dxa"/>
+          </w:tcPr>
+          <w:p>
+            <w:pPr>
+              <w:rPr>
+                <w:color w:val="FF0000"/>
+                <w:lang w:val="de-DE"/>
+              </w:rPr>
+            </w:pPr>
+            <w:r>
+              <w:rPr>
+                <w:color w:val="92D050"/>
+                <w:lang w:val="de-DE"/>
+              </w:rPr>
+              <w:t>Erfolg</w:t>
+            </w:r>
+            <w:r>
+              <w:rPr>
+                <w:lang w:val="de-DE"/>
+              </w:rPr>
+              <w:t>/</w:t>
+            </w:r>
+            <w:r>
+              <w:rPr>
+                <w:color w:val="FF0000"/>
+                <w:lang w:val="de-DE"/>
+              </w:rPr>
+              <w:t>Error</w:t>
+            </w:r>
+          </w:p>
+        </w:tc>
+      </w:tr>
+      <w:tr>
+        <w:tc>
+          <w:tcPr>
+            <w:tcW w:w="1526" w:type="dxa"/>
+          </w:tcPr>
+          <w:p>
+            <w:pPr>
+              <w:rPr>
+                <w:lang w:val="de-DE"/>
+              </w:rPr>
+            </w:pPr>
+          </w:p>
+        </w:tc>
+        <w:tc>
+          <w:tcPr>
+            <w:tcW w:w="1984" w:type="dxa"/>
+          </w:tcPr>
+          <w:p>
+            <w:pPr>
+              <w:rPr>
+                <w:lang w:val="de-DE"/>
+              </w:rPr>
+            </w:pPr>
+            <w:r>
+              <w:rPr>
+                <w:lang w:val="de-DE"/>
+              </w:rPr>
+              <w:t>Datum anpassen</w:t>
+            </w:r>
+          </w:p>
+        </w:tc>
+        <w:tc>
+          <w:tcPr>
+            <w:tcW w:w="4395" w:type="dxa"/>
+          </w:tcPr>
+          <w:p>
+            <w:pPr>
+              <w:rPr>
+                <w:lang w:val="de-DE"/>
+              </w:rPr>
+            </w:pPr>
+            <w:r>
+              <w:rPr>
+                <w:lang w:val="de-DE"/>
+              </w:rPr>
+              <w:t>Ich konnte mithilfe von einem DateTimePicker mein gewünschtes Datum auswählen und es hat erfolgreich übernommen.</w:t>
+            </w:r>
+          </w:p>
+        </w:tc>
+        <w:tc>
+          <w:tcPr>
+            <w:tcW w:w="1383" w:type="dxa"/>
+            <w:shd w:val="clear" w:color="auto" w:fill="92D050"/>
+          </w:tcPr>
+          <w:p>
+            <w:pPr>
+              <w:rPr>
+                <w:color w:val="92D050"/>
+                <w:lang w:val="de-DE"/>
+              </w:rPr>
+            </w:pPr>
+          </w:p>
+        </w:tc>
+      </w:tr>
+      <w:tr>
+        <w:tc>
+          <w:tcPr>
+            <w:tcW w:w="1526" w:type="dxa"/>
+          </w:tcPr>
+          <w:p>
+            <w:pPr>
+              <w:rPr>
+                <w:lang w:val="de-DE"/>
+              </w:rPr>
+            </w:pPr>
+          </w:p>
+        </w:tc>
+        <w:tc>
+          <w:tcPr>
+            <w:tcW w:w="1984" w:type="dxa"/>
+          </w:tcPr>
+          <w:p>
+            <w:pPr>
+              <w:rPr>
+                <w:lang w:val="de-DE"/>
+              </w:rPr>
+            </w:pPr>
+            <w:r>
+              <w:rPr>
+                <w:lang w:val="de-DE"/>
+              </w:rPr>
+              <w:t>Zeit anpassen</w:t>
+            </w:r>
+          </w:p>
+        </w:tc>
+        <w:tc>
+          <w:tcPr>
+            <w:tcW w:w="4395" w:type="dxa"/>
+          </w:tcPr>
+          <w:p>
+            <w:pPr>
+              <w:rPr>
+                <w:lang w:val="de-DE"/>
+              </w:rPr>
+            </w:pPr>
+            <w:r>
+              <w:rPr>
+                <w:lang w:val="de-DE"/>
+              </w:rPr>
+              <w:t>Ich konnte ebenfalls mit einem DateTimePicker eine gewünschte Zeit eingeben und es hat es erfolgreich übernommen</w:t>
+            </w:r>
+          </w:p>
+        </w:tc>
+        <w:tc>
+          <w:tcPr>
+            <w:tcW w:w="1383" w:type="dxa"/>
+            <w:shd w:val="clear" w:color="auto" w:fill="92D050"/>
+          </w:tcPr>
+          <w:p>
+            <w:pPr>
+              <w:rPr>
+                <w:color w:val="92D050"/>
+                <w:lang w:val="de-DE"/>
+              </w:rPr>
+            </w:pPr>
+          </w:p>
+        </w:tc>
+      </w:tr>
+      <w:tr>
+        <w:tc>
+          <w:tcPr>
+            <w:tcW w:w="1526" w:type="dxa"/>
+          </w:tcPr>
+          <w:p>
+            <w:pPr>
+              <w:rPr>
+                <w:lang w:val="de-DE"/>
+              </w:rPr>
+            </w:pPr>
+          </w:p>
+        </w:tc>
+        <w:tc>
+          <w:tcPr>
+            <w:tcW w:w="1984" w:type="dxa"/>
+          </w:tcPr>
+          <w:p>
+            <w:pPr>
+              <w:rPr>
+                <w:lang w:val="de-DE"/>
+              </w:rPr>
+            </w:pPr>
+            <w:r>
+              <w:rPr>
+                <w:lang w:val="de-DE"/>
+              </w:rPr>
+              <w:t>Start-Station ComboBox</w:t>
+            </w:r>
+          </w:p>
+        </w:tc>
+        <w:tc>
+          <w:tcPr>
+            <w:tcW w:w="4395" w:type="dxa"/>
+          </w:tcPr>
+          <w:p>
+            <w:pPr>
+              <w:rPr>
+                <w:lang w:val="de-DE"/>
+              </w:rPr>
+            </w:pPr>
+            <w:r>
+              <w:rPr>
+                <w:lang w:val="de-DE"/>
+              </w:rPr>
+              <w:t>Ich kann in die ComboBox meine gewünschte Start-Station eingeben.</w:t>
+            </w:r>
+          </w:p>
+        </w:tc>
+        <w:tc>
+          <w:tcPr>
+            <w:tcW w:w="1383" w:type="dxa"/>
+            <w:shd w:val="clear" w:color="auto" w:fill="92D050"/>
+          </w:tcPr>
+          <w:p>
+            <w:pPr>
+              <w:rPr>
+                <w:color w:val="92D050"/>
+                <w:lang w:val="de-DE"/>
+              </w:rPr>
+            </w:pPr>
+          </w:p>
+        </w:tc>
+      </w:tr>
+      <w:tr>
+        <w:tc>
+          <w:tcPr>
+            <w:tcW w:w="1526" w:type="dxa"/>
+          </w:tcPr>
+          <w:p>
+            <w:pPr>
+              <w:rPr>
+                <w:lang w:val="de-DE"/>
+              </w:rPr>
+            </w:pPr>
+          </w:p>
+        </w:tc>
+        <w:tc>
+          <w:tcPr>
+            <w:tcW w:w="1984" w:type="dxa"/>
+          </w:tcPr>
+          <w:p>
+            <w:pPr>
+              <w:rPr>
+                <w:lang w:val="de-DE"/>
+              </w:rPr>
+            </w:pPr>
+            <w:r>
+              <w:rPr>
+                <w:lang w:val="de-DE"/>
+              </w:rPr>
+              <w:t>End-Station ComboBox</w:t>
+            </w:r>
+          </w:p>
+        </w:tc>
+        <w:tc>
+          <w:tcPr>
+            <w:tcW w:w="4395" w:type="dxa"/>
+          </w:tcPr>
+          <w:p>
+            <w:pPr>
+              <w:rPr>
+                <w:lang w:val="de-DE"/>
+              </w:rPr>
+            </w:pPr>
+            <w:r>
+              <w:rPr>
+                <w:lang w:val="de-DE"/>
+              </w:rPr>
+              <w:t>Ich kann in die ComboBox meine Gewünschte End-Station eingeben.</w:t>
+            </w:r>
+          </w:p>
+        </w:tc>
+        <w:tc>
+          <w:tcPr>
+            <w:tcW w:w="1383" w:type="dxa"/>
+            <w:shd w:val="clear" w:color="auto" w:fill="92D050"/>
+          </w:tcPr>
+          <w:p>
+            <w:pPr>
+              <w:rPr>
+                <w:color w:val="92D050"/>
+                <w:lang w:val="de-DE"/>
+              </w:rPr>
+            </w:pPr>
+          </w:p>
+        </w:tc>
+      </w:tr>
+      <w:tr>
+        <w:tc>
+          <w:tcPr>
+            <w:tcW w:w="1526" w:type="dxa"/>
+          </w:tcPr>
+          <w:p>
+            <w:pPr>
+              <w:rPr>
+                <w:lang w:val="de-DE"/>
+              </w:rPr>
+            </w:pPr>
+          </w:p>
+        </w:tc>
+        <w:tc>
+          <w:tcPr>
+            <w:tcW w:w="1984" w:type="dxa"/>
+          </w:tcPr>
+          <w:p>
+            <w:pPr>
+              <w:rPr>
+                <w:lang w:val="de-DE"/>
+              </w:rPr>
+            </w:pPr>
+            <w:r>
+              <w:rPr>
+                <w:lang w:val="de-DE"/>
+              </w:rPr>
+              <w:t>Button „Verbindungen Suchen“</w:t>
+            </w:r>
+          </w:p>
+        </w:tc>
+        <w:tc>
+          <w:tcPr>
+            <w:tcW w:w="4395" w:type="dxa"/>
+          </w:tcPr>
+          <w:p>
+            <w:pPr>
+              <w:rPr>
+                <w:lang w:val="de-DE"/>
+              </w:rPr>
+            </w:pPr>
+            <w:r>
+              <w:rPr>
+                <w:lang w:val="de-DE"/>
+              </w:rPr>
+              <w:t>Wenn ich auf den Button klicke, nimmt er erfolgreich die Daten der Start-, End-Station ComboBoxen, das Datum und die Zeit. Danach sucht er die passenden Verbindungen und fügt sie in die Tabelle ein.</w:t>
+            </w:r>
+          </w:p>
+        </w:tc>
+        <w:tc>
+          <w:tcPr>
+            <w:tcW w:w="1383" w:type="dxa"/>
+            <w:shd w:val="clear" w:color="auto" w:fill="92D050"/>
+          </w:tcPr>
+          <w:p>
+            <w:pPr>
+              <w:rPr>
+                <w:color w:val="92D050"/>
+                <w:lang w:val="de-DE"/>
+              </w:rPr>
+            </w:pPr>
+          </w:p>
+        </w:tc>
+      </w:tr>
+      <w:tr>
+        <w:tc>
+          <w:tcPr>
+            <w:tcW w:w="1526" w:type="dxa"/>
+          </w:tcPr>
+          <w:p>
+            <w:pPr>
+              <w:rPr>
+                <w:lang w:val="de-DE"/>
+              </w:rPr>
+            </w:pPr>
+          </w:p>
+        </w:tc>
+        <w:tc>
+          <w:tcPr>
+            <w:tcW w:w="1984" w:type="dxa"/>
+          </w:tcPr>
+          <w:p>
+            <w:pPr>
+              <w:rPr>
+                <w:lang w:val="de-DE"/>
+              </w:rPr>
+            </w:pPr>
+            <w:r>
+              <w:rPr>
+                <w:lang w:val="de-DE"/>
+              </w:rPr>
+              <w:t>Button „Abfahrtstafel“</w:t>
+            </w:r>
+          </w:p>
+        </w:tc>
+        <w:tc>
+          <w:tcPr>
+            <w:tcW w:w="4395" w:type="dxa"/>
+          </w:tcPr>
+          <w:p>
+            <w:pPr>
+              <w:rPr>
+                <w:lang w:val="de-DE"/>
+              </w:rPr>
+            </w:pPr>
+            <w:r>
+              <w:rPr>
+                <w:lang w:val="de-DE"/>
+              </w:rPr>
+              <w:t xml:space="preserve">Wenn ich auf diesen Knopf drücke, erscheint eine neue Form. </w:t>
+            </w:r>
+          </w:p>
+        </w:tc>
+        <w:tc>
+          <w:tcPr>
+            <w:tcW w:w="1383" w:type="dxa"/>
+            <w:shd w:val="clear" w:color="auto" w:fill="92D050"/>
+          </w:tcPr>
+          <w:p>
+            <w:pPr>
+              <w:rPr>
+                <w:color w:val="92D050"/>
+                <w:lang w:val="de-DE"/>
+              </w:rPr>
+            </w:pPr>
+          </w:p>
+          <w:p>
+            <w:pPr>
+              <w:rPr>
+                <w:color w:val="92D050"/>
+                <w:lang w:val="de-DE"/>
+              </w:rPr>
+            </w:pPr>
+          </w:p>
+          <w:p>
+            <w:pPr>
+              <w:rPr>
+                <w:color w:val="92D050"/>
+                <w:lang w:val="de-DE"/>
+              </w:rPr>
+            </w:pPr>
+          </w:p>
+          <w:p>
+            <w:pPr>
+              <w:rPr>
+                <w:color w:val="92D050"/>
+                <w:lang w:val="de-DE"/>
+              </w:rPr>
+            </w:pPr>
+          </w:p>
+        </w:tc>
+      </w:tr>
+      <w:tr>
+        <w:tc>
+          <w:tcPr>
+            <w:tcW w:w="1526" w:type="dxa"/>
+          </w:tcPr>
+          <w:p>
+            <w:pPr>
+              <w:rPr>
+                <w:lang w:val="de-DE"/>
+              </w:rPr>
+            </w:pPr>
+          </w:p>
+        </w:tc>
+        <w:tc>
+          <w:tcPr>
+            <w:tcW w:w="1984" w:type="dxa"/>
+          </w:tcPr>
+          <w:p>
+            <w:pPr>
+              <w:rPr>
+                <w:lang w:val="de-DE"/>
+              </w:rPr>
+            </w:pPr>
+            <w:r>
+              <w:rPr>
+                <w:lang w:val="de-DE"/>
+              </w:rPr>
+              <w:t>Button „Suchen“ (in neuer Form)</w:t>
+            </w:r>
+          </w:p>
+        </w:tc>
+        <w:tc>
+          <w:tcPr>
+            <w:tcW w:w="4395" w:type="dxa"/>
+          </w:tcPr>
+          <w:p>
+            <w:pPr>
+              <w:rPr>
+                <w:lang w:val="de-DE"/>
+              </w:rPr>
+            </w:pPr>
+            <w:r>
+              <w:rPr>
+                <w:lang w:val="de-DE"/>
+              </w:rPr>
+              <w:t xml:space="preserve">Es nimmt die Eingabe von der Start-Station ComboBox und fügt die nächsten Verbindungen, von dieser Station, in die Tabelle ein. </w:t>
+            </w:r>
+          </w:p>
+        </w:tc>
+        <w:tc>
+          <w:tcPr>
+            <w:tcW w:w="1383" w:type="dxa"/>
+            <w:shd w:val="clear" w:color="auto" w:fill="92D050"/>
+          </w:tcPr>
+          <w:p>
+            <w:pPr>
+              <w:rPr>
+                <w:color w:val="92D050"/>
+                <w:lang w:val="de-DE"/>
+              </w:rPr>
+            </w:pPr>
+          </w:p>
+        </w:tc>
+      </w:tr>
+      <w:tr>
+        <w:tc>
+          <w:tcPr>
+            <w:tcW w:w="1526" w:type="dxa"/>
+          </w:tcPr>
+          <w:p>
+            <w:pPr>
+              <w:rPr>
+                <w:lang w:val="de-DE"/>
+              </w:rPr>
+            </w:pPr>
+          </w:p>
+        </w:tc>
+        <w:tc>
+          <w:tcPr>
+            <w:tcW w:w="1984" w:type="dxa"/>
+          </w:tcPr>
+          <w:p>
+            <w:pPr>
+              <w:rPr>
+                <w:lang w:val="en-US"/>
+              </w:rPr>
+            </w:pPr>
+            <w:r>
+              <w:rPr>
+                <w:lang w:val="en-US"/>
+              </w:rPr>
+              <w:t xml:space="preserve">Unit Test </w:t>
+            </w:r>
+            <w:r>
+              <w:rPr>
+                <w:lang w:val="en-US"/>
+              </w:rPr>
+              <w:t>“</w:t>
+            </w:r>
+            <w:r>
+              <w:rPr>
+                <w:lang w:val="en-US"/>
+              </w:rPr>
+              <w:t>StationBoard</w:t>
+            </w:r>
+            <w:r>
+              <w:rPr>
+                <w:lang w:val="en-US"/>
+              </w:rPr>
+              <w:t>”</w:t>
+            </w:r>
+            <w:r>
+              <w:rPr>
+                <w:lang w:val="en-US"/>
+              </w:rPr>
+              <w:t xml:space="preserve"> in „TransportTest“</w:t>
+            </w:r>
+          </w:p>
+        </w:tc>
+        <w:tc>
+          <w:tcPr>
+            <w:tcW w:w="4395" w:type="dxa"/>
+          </w:tcPr>
+          <w:p>
+            <w:pPr>
+              <w:rPr>
+                <w:lang w:val="de-DE"/>
+              </w:rPr>
+            </w:pPr>
+            <w:r>
+              <w:rPr>
+                <w:lang w:val="de-DE"/>
+              </w:rPr>
+              <w:t xml:space="preserve">Als ich es das erste Mal getestet habe, hat es mir einen Fehler zurückgegeben. Danach musste ich der Funktion noch die Zeit und </w:t>
+            </w:r>
+            <w:r>
+              <w:rPr>
+                <w:lang w:val="de-DE"/>
+              </w:rPr>
+              <w:t>die Anzahl A</w:t>
+            </w:r>
+            <w:r>
+              <w:rPr>
+                <w:lang w:val="de-DE"/>
+              </w:rPr>
+              <w:t>usgaben mitgeben und danach hat es funktioniert.</w:t>
+            </w:r>
+          </w:p>
+        </w:tc>
+        <w:tc>
+          <w:tcPr>
+            <w:tcW w:w="1383" w:type="dxa"/>
+            <w:shd w:val="clear" w:color="auto" w:fill="92D050"/>
+          </w:tcPr>
+          <w:p>
+            <w:pPr>
+              <w:rPr>
+                <w:color w:val="92D050"/>
+                <w:lang w:val="de-DE"/>
+              </w:rPr>
+            </w:pPr>
+          </w:p>
+        </w:tc>
+      </w:tr>
+      <w:tr>
+        <w:tc>
+          <w:tcPr>
+            <w:tcW w:w="1526" w:type="dxa"/>
+          </w:tcPr>
+          <w:p>
+            <w:pPr>
+              <w:rPr>
+                <w:lang w:val="de-DE"/>
+              </w:rPr>
+            </w:pPr>
+          </w:p>
+        </w:tc>
+        <w:tc>
+          <w:tcPr>
+            <w:tcW w:w="1984" w:type="dxa"/>
+          </w:tcPr>
+          <w:p>
+            <w:pPr>
+              <w:rPr>
+                <w:lang w:val="en-US"/>
+              </w:rPr>
+            </w:pPr>
+            <w:r>
+              <w:rPr>
+                <w:lang w:val="en-US"/>
+              </w:rPr>
+              <w:t xml:space="preserve">Unit Test </w:t>
+            </w:r>
+            <w:r>
+              <w:rPr>
+                <w:lang w:val="en-US"/>
+              </w:rPr>
+              <w:t>“</w:t>
+            </w:r>
+            <w:r>
+              <w:rPr>
+                <w:lang w:val="en-US"/>
+              </w:rPr>
+              <w:t>Connections</w:t>
+            </w:r>
+            <w:r>
+              <w:rPr>
+                <w:lang w:val="en-US"/>
+              </w:rPr>
+              <w:t>”</w:t>
+            </w:r>
+            <w:r>
+              <w:rPr>
+                <w:lang w:val="en-US"/>
+              </w:rPr>
+              <w:t xml:space="preserve"> in „TransportTest“</w:t>
+            </w:r>
+          </w:p>
+        </w:tc>
+        <w:tc>
+          <w:tcPr>
+            <w:tcW w:w="4395" w:type="dxa"/>
+          </w:tcPr>
+          <w:p>
+            <w:pPr>
+              <w:rPr>
+                <w:lang w:val="de-DE"/>
+              </w:rPr>
+            </w:pPr>
+            <w:r>
+              <w:rPr>
+                <w:lang w:val="de-DE"/>
+              </w:rPr>
+              <w:t xml:space="preserve">Ich habe hier ebenfalls zuerst ein Fehler erhalten. </w:t>
+            </w:r>
+            <w:r>
+              <w:rPr>
+                <w:lang w:val="de-DE"/>
+              </w:rPr>
+              <w:t>Danach habe ich noch die Zeit, Datum und die Anzahl Ausgaben mitgegeben. Anschliessend hat es funktioniert</w:t>
+            </w:r>
+          </w:p>
+        </w:tc>
+        <w:tc>
+          <w:tcPr>
+            <w:tcW w:w="1383" w:type="dxa"/>
+            <w:shd w:val="clear" w:color="auto" w:fill="92D050"/>
+          </w:tcPr>
+          <w:p>
+            <w:pPr>
+              <w:rPr>
+                <w:color w:val="92D050"/>
+                <w:lang w:val="de-DE"/>
+              </w:rPr>
+            </w:pPr>
+          </w:p>
+        </w:tc>
+      </w:tr>
+      <w:tr>
+        <w:tc>
+          <w:tcPr>
+            <w:tcW w:w="1526" w:type="dxa"/>
+          </w:tcPr>
+          <w:p>
+            <w:pPr>
+              <w:rPr>
+                <w:lang w:val="de-DE"/>
+              </w:rPr>
+            </w:pPr>
+          </w:p>
+        </w:tc>
+        <w:tc>
+          <w:tcPr>
+            <w:tcW w:w="1984" w:type="dxa"/>
+          </w:tcPr>
+          <w:p>
+            <w:pPr>
+              <w:rPr>
+                <w:lang w:val="en-US"/>
+              </w:rPr>
+            </w:pPr>
+            <w:r>
+              <w:rPr>
+                <w:lang w:val="en-US"/>
+              </w:rPr>
+              <w:t>Unit Test “Locations” in “TransportTest”</w:t>
+            </w:r>
+          </w:p>
+        </w:tc>
+        <w:tc>
+          <w:tcPr>
+            <w:tcW w:w="4395" w:type="dxa"/>
+          </w:tcPr>
+          <w:p>
+            <w:pPr>
+              <w:rPr>
+                <w:lang w:val="de-DE"/>
+              </w:rPr>
+            </w:pPr>
+            <w:r>
+              <w:rPr>
+                <w:lang w:val="de-DE"/>
+              </w:rPr>
+              <w:t xml:space="preserve">Dieser Test hat von Anfang an funktioniert. </w:t>
+            </w:r>
+            <w:r>
+              <w:rPr>
+                <w:lang w:val="de-DE"/>
+              </w:rPr>
+              <w:t>Ich musste nichts verändern</w:t>
+            </w:r>
+          </w:p>
+        </w:tc>
+        <w:tc>
+          <w:tcPr>
+            <w:tcW w:w="1383" w:type="dxa"/>
+            <w:shd w:val="clear" w:color="auto" w:fill="92D050"/>
+          </w:tcPr>
+          <w:p>
+            <w:pPr>
+              <w:rPr>
+                <w:color w:val="92D050"/>
+                <w:lang w:val="de-DE"/>
+              </w:rPr>
+            </w:pPr>
+          </w:p>
+        </w:tc>
+      </w:tr>
+    </w:tbl>
+    <w:p>
+      <w:pPr>
+        <w:rPr>
+          <w:lang w:val="de-DE"/>
+        </w:rPr>
+      </w:pPr>
     </w:p>
     <w:sectPr>
-      <w:headerReference w:type="default" r:id="rId14"/>
-      <w:footerReference w:type="default" r:id="rId15"/>
+      <w:headerReference w:type="default" r:id="rId12"/>
+      <w:footerReference w:type="default" r:id="rId13"/>
       <w:pgSz w:w="11906" w:h="16838"/>
       <w:pgMar w:top="1417" w:right="1417" w:bottom="1134" w:left="1417" w:header="708" w:footer="708" w:gutter="0"/>
       <w:pgNumType w:start="0"/>
@@ -4283,6 +5065,95 @@
     </w:lvl>
   </w:abstractNum>
   <w:abstractNum w:abstractNumId="3" w15:restartNumberingAfterBreak="0">
+    <w:nsid w:val="26251FB9"/>
+    <w:multiLevelType w:val="hybridMultilevel"/>
+    <w:tmpl w:val="69125B84"/>
+    <w:lvl w:ilvl="0" w:tplc="0409000F">
+      <w:start w:val="7"/>
+      <w:numFmt w:val="decimal"/>
+      <w:lvlText w:val="%1."/>
+      <w:lvlJc w:val="left"/>
+      <w:pPr>
+        <w:ind w:left="720" w:hanging="360"/>
+      </w:pPr>
+      <w:rPr>
+        <w:rFonts w:hint="default"/>
+      </w:rPr>
+    </w:lvl>
+    <w:lvl w:ilvl="1" w:tplc="04090019" w:tentative="1">
+      <w:start w:val="1"/>
+      <w:numFmt w:val="lowerLetter"/>
+      <w:lvlText w:val="%2."/>
+      <w:lvlJc w:val="left"/>
+      <w:pPr>
+        <w:ind w:left="1440" w:hanging="360"/>
+      </w:pPr>
+    </w:lvl>
+    <w:lvl w:ilvl="2" w:tplc="0409001B" w:tentative="1">
+      <w:start w:val="1"/>
+      <w:numFmt w:val="lowerRoman"/>
+      <w:lvlText w:val="%3."/>
+      <w:lvlJc w:val="right"/>
+      <w:pPr>
+        <w:ind w:left="2160" w:hanging="180"/>
+      </w:pPr>
+    </w:lvl>
+    <w:lvl w:ilvl="3" w:tplc="0409000F" w:tentative="1">
+      <w:start w:val="1"/>
+      <w:numFmt w:val="decimal"/>
+      <w:lvlText w:val="%4."/>
+      <w:lvlJc w:val="left"/>
+      <w:pPr>
+        <w:ind w:left="2880" w:hanging="360"/>
+      </w:pPr>
+    </w:lvl>
+    <w:lvl w:ilvl="4" w:tplc="04090019" w:tentative="1">
+      <w:start w:val="1"/>
+      <w:numFmt w:val="lowerLetter"/>
+      <w:lvlText w:val="%5."/>
+      <w:lvlJc w:val="left"/>
+      <w:pPr>
+        <w:ind w:left="3600" w:hanging="360"/>
+      </w:pPr>
+    </w:lvl>
+    <w:lvl w:ilvl="5" w:tplc="0409001B" w:tentative="1">
+      <w:start w:val="1"/>
+      <w:numFmt w:val="lowerRoman"/>
+      <w:lvlText w:val="%6."/>
+      <w:lvlJc w:val="right"/>
+      <w:pPr>
+        <w:ind w:left="4320" w:hanging="180"/>
+      </w:pPr>
+    </w:lvl>
+    <w:lvl w:ilvl="6" w:tplc="0409000F" w:tentative="1">
+      <w:start w:val="1"/>
+      <w:numFmt w:val="decimal"/>
+      <w:lvlText w:val="%7."/>
+      <w:lvlJc w:val="left"/>
+      <w:pPr>
+        <w:ind w:left="5040" w:hanging="360"/>
+      </w:pPr>
+    </w:lvl>
+    <w:lvl w:ilvl="7" w:tplc="04090019" w:tentative="1">
+      <w:start w:val="1"/>
+      <w:numFmt w:val="lowerLetter"/>
+      <w:lvlText w:val="%8."/>
+      <w:lvlJc w:val="left"/>
+      <w:pPr>
+        <w:ind w:left="5760" w:hanging="360"/>
+      </w:pPr>
+    </w:lvl>
+    <w:lvl w:ilvl="8" w:tplc="0409001B" w:tentative="1">
+      <w:start w:val="1"/>
+      <w:numFmt w:val="lowerRoman"/>
+      <w:lvlText w:val="%9."/>
+      <w:lvlJc w:val="right"/>
+      <w:pPr>
+        <w:ind w:left="6480" w:hanging="180"/>
+      </w:pPr>
+    </w:lvl>
+  </w:abstractNum>
+  <w:abstractNum w:abstractNumId="4" w15:restartNumberingAfterBreak="0">
     <w:nsid w:val="3A8D7080"/>
     <w:multiLevelType w:val="hybridMultilevel"/>
     <w:tmpl w:val="6EC6276A"/>
@@ -4395,7 +5266,7 @@
       </w:rPr>
     </w:lvl>
   </w:abstractNum>
-  <w:abstractNum w:abstractNumId="4" w15:restartNumberingAfterBreak="0">
+  <w:abstractNum w:abstractNumId="5" w15:restartNumberingAfterBreak="0">
     <w:nsid w:val="3B8B7ADD"/>
     <w:multiLevelType w:val="multilevel"/>
     <w:tmpl w:val="6F34BDF2"/>
@@ -4544,7 +5415,7 @@
       </w:rPr>
     </w:lvl>
   </w:abstractNum>
-  <w:abstractNum w:abstractNumId="5" w15:restartNumberingAfterBreak="0">
+  <w:abstractNum w:abstractNumId="6" w15:restartNumberingAfterBreak="0">
     <w:nsid w:val="43BA7F19"/>
     <w:multiLevelType w:val="hybridMultilevel"/>
     <w:tmpl w:val="866C5A1A"/>
@@ -4657,7 +5528,7 @@
       </w:rPr>
     </w:lvl>
   </w:abstractNum>
-  <w:abstractNum w:abstractNumId="6" w15:restartNumberingAfterBreak="0">
+  <w:abstractNum w:abstractNumId="7" w15:restartNumberingAfterBreak="0">
     <w:nsid w:val="5636124B"/>
     <w:multiLevelType w:val="hybridMultilevel"/>
     <w:tmpl w:val="885495B2"/>
@@ -4747,7 +5618,7 @@
       </w:pPr>
     </w:lvl>
   </w:abstractNum>
-  <w:abstractNum w:abstractNumId="7" w15:restartNumberingAfterBreak="0">
+  <w:abstractNum w:abstractNumId="8" w15:restartNumberingAfterBreak="0">
     <w:nsid w:val="59BF4D1D"/>
     <w:multiLevelType w:val="hybridMultilevel"/>
     <w:tmpl w:val="122EDBB0"/>
@@ -4860,7 +5731,7 @@
       </w:rPr>
     </w:lvl>
   </w:abstractNum>
-  <w:abstractNum w:abstractNumId="8" w15:restartNumberingAfterBreak="0">
+  <w:abstractNum w:abstractNumId="9" w15:restartNumberingAfterBreak="0">
     <w:nsid w:val="65301ED7"/>
     <w:multiLevelType w:val="hybridMultilevel"/>
     <w:tmpl w:val="9FBC623C"/>
@@ -4973,7 +5844,7 @@
       </w:rPr>
     </w:lvl>
   </w:abstractNum>
-  <w:abstractNum w:abstractNumId="9" w15:restartNumberingAfterBreak="0">
+  <w:abstractNum w:abstractNumId="10" w15:restartNumberingAfterBreak="0">
     <w:nsid w:val="76CA7E77"/>
     <w:multiLevelType w:val="hybridMultilevel"/>
     <w:tmpl w:val="D1A08C70"/>
@@ -5087,25 +5958,25 @@
     </w:lvl>
   </w:abstractNum>
   <w:num w:numId="1">
-    <w:abstractNumId w:val="4"/>
+    <w:abstractNumId w:val="5"/>
   </w:num>
   <w:num w:numId="2">
-    <w:abstractNumId w:val="5"/>
+    <w:abstractNumId w:val="6"/>
   </w:num>
   <w:num w:numId="3">
     <w:abstractNumId w:val="0"/>
   </w:num>
   <w:num w:numId="4">
-    <w:abstractNumId w:val="7"/>
+    <w:abstractNumId w:val="8"/>
   </w:num>
   <w:num w:numId="5">
-    <w:abstractNumId w:val="9"/>
+    <w:abstractNumId w:val="10"/>
   </w:num>
   <w:num w:numId="6">
-    <w:abstractNumId w:val="3"/>
+    <w:abstractNumId w:val="4"/>
   </w:num>
   <w:num w:numId="7">
-    <w:abstractNumId w:val="8"/>
+    <w:abstractNumId w:val="9"/>
   </w:num>
   <w:num w:numId="8">
     <w:abstractNumId w:val="1"/>
@@ -5114,7 +5985,10 @@
     <w:abstractNumId w:val="2"/>
   </w:num>
   <w:num w:numId="10">
-    <w:abstractNumId w:val="6"/>
+    <w:abstractNumId w:val="7"/>
+  </w:num>
+  <w:num w:numId="11">
+    <w:abstractNumId w:val="3"/>
   </w:num>
 </w:numbering>
 </file>
@@ -5758,6 +6632,25 @@
       <w:u w:val="single"/>
     </w:rPr>
   </w:style>
+  <w:style w:type="table" w:styleId="Tabellenraster">
+    <w:name w:val="Table Grid"/>
+    <w:basedOn w:val="NormaleTabelle"/>
+    <w:uiPriority w:val="59"/>
+    <w:rsid w:val="00AC2308"/>
+    <w:pPr>
+      <w:spacing w:after="0" w:line="240" w:lineRule="auto"/>
+    </w:pPr>
+    <w:tblPr>
+      <w:tblBorders>
+        <w:top w:val="single" w:sz="4" w:space="0" w:color="auto"/>
+        <w:left w:val="single" w:sz="4" w:space="0" w:color="auto"/>
+        <w:bottom w:val="single" w:sz="4" w:space="0" w:color="auto"/>
+        <w:right w:val="single" w:sz="4" w:space="0" w:color="auto"/>
+        <w:insideH w:val="single" w:sz="4" w:space="0" w:color="auto"/>
+        <w:insideV w:val="single" w:sz="4" w:space="0" w:color="auto"/>
+      </w:tblBorders>
+    </w:tblPr>
+  </w:style>
 </w:styles>
 </file>
 
@@ -6068,7 +6961,7 @@
 </file>
 
 <file path=customXml/itemProps2.xml><?xml version="1.0" encoding="utf-8"?>
-<ds:datastoreItem xmlns:ds="http://schemas.openxmlformats.org/officeDocument/2006/customXml" ds:itemID="{2C1DBFF7-1708-47BD-B192-7CFFD1D9C25D}">
+<ds:datastoreItem xmlns:ds="http://schemas.openxmlformats.org/officeDocument/2006/customXml" ds:itemID="{CD9CE6DF-E8B1-4DD6-86DE-0A0914CED6C8}">
   <ds:schemaRefs>
     <ds:schemaRef ds:uri="http://schemas.openxmlformats.org/officeDocument/2006/bibliography"/>
   </ds:schemaRefs>

</xml_diff>

<commit_message>
Die Dokumentation und das Programm ist fertiggestellt. Werde nun noch kleinigkeiten bearbeiten.
</commit_message>
<xml_diff>
--- a/doc/Dokumentation_Luca_Rickenbach.docx
+++ b/doc/Dokumentation_Luca_Rickenbach.docx
@@ -66,7 +66,6 @@
                             <w:calendar w:val="gregorian"/>
                           </w:date>
                         </w:sdtPr>
-                        <w:sdtEndPr/>
                         <w:sdtContent>
                           <w:p>
                             <w:pPr>
@@ -231,7 +230,6 @@
                           <w:dataBinding w:prefixMappings="xmlns:ns0='http://purl.org/dc/elements/1.1/' xmlns:ns1='http://schemas.openxmlformats.org/package/2006/metadata/core-properties' " w:xpath="/ns1:coreProperties[1]/ns0:title[1]" w:storeItemID="{6C3C8BC8-F283-45AE-878A-BAB7291924A1}"/>
                           <w:text/>
                         </w:sdtPr>
-                        <w:sdtEndPr/>
                         <w:sdtContent>
                           <w:r>
                             <w:rPr>
@@ -267,7 +265,6 @@
                           <w:dataBinding w:prefixMappings="xmlns:ns0='http://purl.org/dc/elements/1.1/' xmlns:ns1='http://schemas.openxmlformats.org/package/2006/metadata/core-properties' " w:xpath="/ns1:coreProperties[1]/ns0:subject[1]" w:storeItemID="{6C3C8BC8-F283-45AE-878A-BAB7291924A1}"/>
                           <w:text/>
                         </w:sdtPr>
-                        <w:sdtEndPr/>
                         <w:sdtContent>
                           <w:r>
                             <w:rPr>
@@ -1879,7 +1876,25 @@
         <w:rPr>
           <w:lang w:val="de-DE"/>
         </w:rPr>
-        <w:t xml:space="preserve">wird das Projekt und diese Dokumentation bewerten  </w:t>
+        <w:t>wird das Projekt u</w:t>
+      </w:r>
+      <w:r>
+        <w:rPr>
+          <w:lang w:val="de-DE"/>
+        </w:rPr>
+        <w:t>nd diese Dokumentation bewerten</w:t>
+      </w:r>
+      <w:r>
+        <w:rPr>
+          <w:lang w:val="de-DE"/>
+        </w:rPr>
+        <w:t xml:space="preserve"> </w:t>
+      </w:r>
+      <w:r>
+        <w:rPr>
+          <w:lang w:val="de-DE"/>
+        </w:rPr>
+        <w:t>und</w:t>
       </w:r>
       <w:r>
         <w:rPr>
@@ -1893,6 +1908,8 @@
         </w:rPr>
         <w:t xml:space="preserve"> Das fertige Projekt sollte etwas Ähnliches wie eine SBB App werden. Der Punkt drei, die UserStorys, sind Anforderungen oder Wünsche, die uns der Kunde mitgeteilt hat. Mit diesen Anforderungen müssen wir das Projekt individuell gestalten.</w:t>
       </w:r>
+      <w:bookmarkStart w:id="1" w:name="_GoBack"/>
+      <w:bookmarkEnd w:id="1"/>
     </w:p>
     <w:p>
       <w:pPr>
@@ -1905,26 +1922,44 @@
           <w:lang w:val="de-DE"/>
         </w:rPr>
       </w:pPr>
-      <w:bookmarkStart w:id="1" w:name="_Toc59094547"/>
+      <w:bookmarkStart w:id="2" w:name="_Toc59094547"/>
       <w:r>
         <w:rPr>
           <w:lang w:val="de-DE"/>
         </w:rPr>
         <w:t>Zweck</w:t>
       </w:r>
-      <w:bookmarkEnd w:id="1"/>
-    </w:p>
-    <w:p>
-      <w:pPr>
-        <w:rPr>
-          <w:lang w:val="de-DE"/>
-        </w:rPr>
-      </w:pPr>
-      <w:r>
-        <w:rPr>
-          <w:lang w:val="de-DE"/>
-        </w:rPr>
-        <w:t xml:space="preserve">Dieses Projekt soll unsere Fähigkeiten im Objektorientierten Programmieren testen. Ebenfalls, soll uns diese Dokumentation lernen, wie wir am besten vorgehen können. Wir benutzten eine gute App für die Vorbereitung des GUI, dass wir erstellen müssen. Beim Punkt fünf sieht man ein Mockup. Ein Mockup ist eine </w:t>
+      <w:bookmarkEnd w:id="2"/>
+      <w:r>
+        <w:rPr>
+          <w:lang w:val="de-DE"/>
+        </w:rPr>
+        <w:t xml:space="preserve"> des Dokuments</w:t>
+      </w:r>
+    </w:p>
+    <w:p>
+      <w:pPr>
+        <w:rPr>
+          <w:lang w:val="de-DE"/>
+        </w:rPr>
+      </w:pPr>
+      <w:r>
+        <w:rPr>
+          <w:lang w:val="de-DE"/>
+        </w:rPr>
+        <w:t xml:space="preserve">Dieses Projekt soll unsere Fähigkeiten im Objektorientierten Programmieren testen. Ebenfalls, soll uns diese Dokumentation lernen, wie wir am besten vorgehen können. Wir benutzten eine gute App für die Vorbereitung des GUI, dass wir erstellen müssen. Beim Punkt </w:t>
+      </w:r>
+      <w:r>
+        <w:rPr>
+          <w:lang w:val="de-DE"/>
+        </w:rPr>
+        <w:t>vier</w:t>
+      </w:r>
+      <w:r>
+        <w:rPr>
+          <w:lang w:val="de-DE"/>
+        </w:rPr>
+        <w:t xml:space="preserve"> sieht man ein Mockup. Ein Mockup ist eine </w:t>
       </w:r>
       <w:r>
         <w:rPr>
@@ -1944,14 +1979,14 @@
           <w:lang w:val="de-DE"/>
         </w:rPr>
       </w:pPr>
-      <w:bookmarkStart w:id="2" w:name="_Toc59094548"/>
+      <w:bookmarkStart w:id="3" w:name="_Toc59094548"/>
       <w:r>
         <w:rPr>
           <w:lang w:val="de-DE"/>
         </w:rPr>
         <w:t>Zeitprotokoll</w:t>
       </w:r>
-      <w:bookmarkEnd w:id="2"/>
+      <w:bookmarkEnd w:id="3"/>
     </w:p>
     <w:tbl>
       <w:tblPr>
@@ -2031,37 +2066,29 @@
                 <w:sz w:val="24"/>
                 <w:lang w:val="de-DE"/>
               </w:rPr>
-              <w:t>Fertigstellung</w:t>
-            </w:r>
-            <w:r>
+              <w:t>Fertigstellung am</w:t>
+            </w:r>
+          </w:p>
+        </w:tc>
+        <w:tc>
+          <w:tcPr>
+            <w:tcW w:w="3084" w:type="dxa"/>
+            <w:shd w:val="clear" w:color="auto" w:fill="FFFF00"/>
+          </w:tcPr>
+          <w:p>
+            <w:pPr>
               <w:rPr>
                 <w:b/>
                 <w:sz w:val="24"/>
                 <w:lang w:val="de-DE"/>
               </w:rPr>
-              <w:t xml:space="preserve"> am</w:t>
-            </w:r>
-          </w:p>
-        </w:tc>
-        <w:tc>
-          <w:tcPr>
-            <w:tcW w:w="3084" w:type="dxa"/>
-            <w:shd w:val="clear" w:color="auto" w:fill="FFFF00"/>
-          </w:tcPr>
-          <w:p>
-            <w:pPr>
+            </w:pPr>
+            <w:r>
               <w:rPr>
                 <w:b/>
                 <w:sz w:val="24"/>
                 <w:lang w:val="de-DE"/>
               </w:rPr>
-            </w:pPr>
-            <w:r>
-              <w:rPr>
-                <w:b/>
-                <w:sz w:val="24"/>
-                <w:lang w:val="de-DE"/>
-              </w:rPr>
               <w:t>Bemerkung</w:t>
             </w:r>
           </w:p>
@@ -2088,19 +2115,7 @@
               <w:rPr>
                 <w:lang w:val="de-DE"/>
               </w:rPr>
-              <w:t xml:space="preserve"> </w:t>
-            </w:r>
-            <w:r>
-              <w:rPr>
-                <w:lang w:val="de-DE"/>
-              </w:rPr>
-              <w:t>Priorität:</w:t>
-            </w:r>
-            <w:r>
-              <w:rPr>
-                <w:lang w:val="de-DE"/>
-              </w:rPr>
-              <w:t>1</w:t>
+              <w:t xml:space="preserve"> Priorität:1</w:t>
             </w:r>
           </w:p>
         </w:tc>
@@ -2186,19 +2201,7 @@
               <w:rPr>
                 <w:lang w:val="de-DE"/>
               </w:rPr>
-              <w:t xml:space="preserve"> </w:t>
-            </w:r>
-            <w:r>
-              <w:rPr>
-                <w:lang w:val="de-DE"/>
-              </w:rPr>
-              <w:t>Priorität:</w:t>
-            </w:r>
-            <w:r>
-              <w:rPr>
-                <w:lang w:val="de-DE"/>
-              </w:rPr>
-              <w:t>1</w:t>
+              <w:t xml:space="preserve"> Priorität:1</w:t>
             </w:r>
           </w:p>
         </w:tc>
@@ -2278,19 +2281,7 @@
               <w:rPr>
                 <w:lang w:val="de-DE"/>
               </w:rPr>
-              <w:t xml:space="preserve"> </w:t>
-            </w:r>
-            <w:r>
-              <w:rPr>
-                <w:lang w:val="de-DE"/>
-              </w:rPr>
-              <w:t>Priorität:</w:t>
-            </w:r>
-            <w:r>
-              <w:rPr>
-                <w:lang w:val="de-DE"/>
-              </w:rPr>
-              <w:t>1</w:t>
+              <w:t xml:space="preserve"> Priorität:1</w:t>
             </w:r>
           </w:p>
         </w:tc>
@@ -2364,13 +2355,7 @@
               <w:rPr>
                 <w:lang w:val="de-DE"/>
               </w:rPr>
-              <w:t xml:space="preserve">Story04 </w:t>
-            </w:r>
-            <w:r>
-              <w:rPr>
-                <w:lang w:val="de-DE"/>
-              </w:rPr>
-              <w:t>Priorität:2</w:t>
+              <w:t>Story04 Priorität:2</w:t>
             </w:r>
           </w:p>
         </w:tc>
@@ -2518,19 +2503,7 @@
               <w:rPr>
                 <w:lang w:val="de-DE"/>
               </w:rPr>
-              <w:t xml:space="preserve">Story06 </w:t>
-            </w:r>
-            <w:r>
-              <w:rPr>
-                <w:lang w:val="de-DE"/>
-              </w:rPr>
-              <w:t>Priorität:</w:t>
-            </w:r>
-            <w:r>
-              <w:rPr>
-                <w:lang w:val="de-DE"/>
-              </w:rPr>
-              <w:t>3</w:t>
+              <w:t>Story06 Priorität:3</w:t>
             </w:r>
           </w:p>
         </w:tc>
@@ -2604,19 +2577,7 @@
               <w:rPr>
                 <w:lang w:val="de-DE"/>
               </w:rPr>
-              <w:t xml:space="preserve">Story07 </w:t>
-            </w:r>
-            <w:r>
-              <w:rPr>
-                <w:lang w:val="de-DE"/>
-              </w:rPr>
-              <w:t>Priorität:</w:t>
-            </w:r>
-            <w:r>
-              <w:rPr>
-                <w:lang w:val="de-DE"/>
-              </w:rPr>
-              <w:t>3</w:t>
+              <w:t>Story07 Priorität:3</w:t>
             </w:r>
           </w:p>
         </w:tc>
@@ -2690,19 +2651,7 @@
               <w:rPr>
                 <w:lang w:val="de-DE"/>
               </w:rPr>
-              <w:t xml:space="preserve">Story08 </w:t>
-            </w:r>
-            <w:r>
-              <w:rPr>
-                <w:lang w:val="de-DE"/>
-              </w:rPr>
-              <w:t>Priorität:</w:t>
-            </w:r>
-            <w:r>
-              <w:rPr>
-                <w:lang w:val="de-DE"/>
-              </w:rPr>
-              <w:t>3</w:t>
+              <w:t>Story08 Priorität:3</w:t>
             </w:r>
           </w:p>
         </w:tc>
@@ -2756,7 +2705,7 @@
               <w:rPr>
                 <w:lang w:val="de-DE"/>
               </w:rPr>
-              <w:t>-</w:t>
+              <w:t>Ich konnte dies leider nicht fertigstellen</w:t>
             </w:r>
           </w:p>
         </w:tc>
@@ -2778,6 +2727,12 @@
               </w:rPr>
               <w:t>Story09</w:t>
             </w:r>
+            <w:r>
+              <w:rPr>
+                <w:lang w:val="de-DE"/>
+              </w:rPr>
+              <w:t xml:space="preserve"> Priorität 3</w:t>
+            </w:r>
           </w:p>
         </w:tc>
         <w:tc>
@@ -2830,7 +2785,7 @@
               <w:rPr>
                 <w:lang w:val="de-DE"/>
               </w:rPr>
-              <w:t>-</w:t>
+              <w:t>Ich konnte dies leider nicht fertigstellen</w:t>
             </w:r>
           </w:p>
         </w:tc>
@@ -2854,7 +2809,7 @@
           <w:lang w:val="de-DE"/>
         </w:rPr>
       </w:pPr>
-      <w:bookmarkStart w:id="3" w:name="_Toc59094549"/>
+      <w:bookmarkStart w:id="4" w:name="_Toc59094549"/>
       <w:r>
         <w:rPr>
           <w:lang w:val="de-DE"/>
@@ -2862,7 +2817,7 @@
         <w:lastRenderedPageBreak/>
         <w:t>Mockup</w:t>
       </w:r>
-      <w:bookmarkEnd w:id="3"/>
+      <w:bookmarkEnd w:id="4"/>
     </w:p>
     <w:p>
       <w:pPr>
@@ -3033,7 +2988,7 @@
           <w:lang w:val="de-DE"/>
         </w:rPr>
       </w:pPr>
-      <w:bookmarkStart w:id="4" w:name="_Toc59094550"/>
+      <w:bookmarkStart w:id="5" w:name="_Toc59094550"/>
       <w:r>
         <w:rPr>
           <w:lang w:val="de-DE"/>
@@ -3041,7 +2996,7 @@
         <w:lastRenderedPageBreak/>
         <w:t>Aktivitätsdiagramm</w:t>
       </w:r>
-      <w:bookmarkEnd w:id="4"/>
+      <w:bookmarkEnd w:id="5"/>
     </w:p>
     <w:p>
       <w:pPr>
@@ -3068,7 +3023,7 @@
           <w:lang w:val="en-US"/>
         </w:rPr>
         <w:drawing>
-          <wp:anchor distT="0" distB="0" distL="114300" distR="114300" simplePos="0" relativeHeight="251657216" behindDoc="0" locked="0" layoutInCell="1" allowOverlap="1">
+          <wp:anchor distT="0" distB="0" distL="114300" distR="114300" simplePos="0" relativeHeight="251648512" behindDoc="0" locked="0" layoutInCell="1" allowOverlap="1">
             <wp:simplePos x="0" y="0"/>
             <wp:positionH relativeFrom="column">
               <wp:posOffset>-747395</wp:posOffset>
@@ -3149,7 +3104,7 @@
           <w:lang w:val="de-DE"/>
         </w:rPr>
       </w:pPr>
-      <w:bookmarkStart w:id="5" w:name="_Toc59094551"/>
+      <w:bookmarkStart w:id="6" w:name="_Toc59094551"/>
       <w:r>
         <w:rPr>
           <w:rFonts w:ascii="Arial" w:eastAsia="Times New Roman" w:hAnsi="Arial" w:cs="Arial"/>
@@ -3164,7 +3119,7 @@
         </w:rPr>
         <w:t>serStory</w:t>
       </w:r>
-      <w:bookmarkEnd w:id="5"/>
+      <w:bookmarkEnd w:id="6"/>
       <w:r>
         <w:rPr>
           <w:rFonts w:ascii="Arial" w:eastAsia="Times New Roman" w:hAnsi="Arial" w:cs="Arial"/>
@@ -3183,13 +3138,13 @@
           <w:lang w:val="de-DE"/>
         </w:rPr>
       </w:pPr>
-      <w:bookmarkStart w:id="6" w:name="_Toc59094552"/>
+      <w:bookmarkStart w:id="7" w:name="_Toc59094552"/>
       <w:r>
         <w:rPr>
           <w:rFonts w:ascii="Arial" w:eastAsia="Times New Roman" w:hAnsi="Arial" w:cs="Arial"/>
           <w:lang w:val="de-DE"/>
         </w:rPr>
-        <w:t>5</w:t>
+        <w:t>6</w:t>
       </w:r>
       <w:r>
         <w:rPr>
@@ -3205,7 +3160,7 @@
         </w:rPr>
         <w:t>Stationssuche - Story01</w:t>
       </w:r>
-      <w:bookmarkEnd w:id="6"/>
+      <w:bookmarkEnd w:id="7"/>
     </w:p>
     <w:p>
       <w:pPr>
@@ -3346,13 +3301,13 @@
           <w:lang w:val="de-DE"/>
         </w:rPr>
       </w:pPr>
-      <w:bookmarkStart w:id="7" w:name="_Toc59094553"/>
+      <w:bookmarkStart w:id="8" w:name="_Toc59094553"/>
       <w:r>
         <w:rPr>
           <w:rFonts w:ascii="Arial" w:eastAsia="Times New Roman" w:hAnsi="Arial" w:cs="Arial"/>
           <w:lang w:val="de-DE"/>
         </w:rPr>
-        <w:t>5</w:t>
+        <w:t>6</w:t>
       </w:r>
       <w:r>
         <w:rPr>
@@ -3368,7 +3323,7 @@
         </w:rPr>
         <w:t>Verbindungen anzeigen - Story02</w:t>
       </w:r>
-      <w:bookmarkEnd w:id="7"/>
+      <w:bookmarkEnd w:id="8"/>
     </w:p>
     <w:p>
       <w:pPr>
@@ -3541,14 +3496,14 @@
           <w:lang w:val="de-DE"/>
         </w:rPr>
       </w:pPr>
-      <w:bookmarkStart w:id="8" w:name="_Toc59094554"/>
+      <w:bookmarkStart w:id="9" w:name="_Toc59094554"/>
       <w:r>
         <w:rPr>
           <w:rFonts w:ascii="Arial" w:eastAsia="Times New Roman" w:hAnsi="Arial" w:cs="Arial"/>
           <w:lang w:val="de-DE"/>
         </w:rPr>
         <w:lastRenderedPageBreak/>
-        <w:t>5</w:t>
+        <w:t>6</w:t>
       </w:r>
       <w:r>
         <w:rPr>
@@ -3564,7 +3519,7 @@
         </w:rPr>
         <w:t>Abfahrtstafel - Story03</w:t>
       </w:r>
-      <w:bookmarkEnd w:id="8"/>
+      <w:bookmarkEnd w:id="9"/>
     </w:p>
     <w:p>
       <w:pPr>
@@ -3731,13 +3686,13 @@
           <w:lang w:val="de-DE"/>
         </w:rPr>
       </w:pPr>
-      <w:bookmarkStart w:id="9" w:name="_Toc59094555"/>
+      <w:bookmarkStart w:id="10" w:name="_Toc59094555"/>
       <w:r>
         <w:rPr>
           <w:rFonts w:ascii="Arial" w:eastAsia="Times New Roman" w:hAnsi="Arial" w:cs="Arial"/>
           <w:lang w:val="de-DE"/>
         </w:rPr>
-        <w:t>5</w:t>
+        <w:t>6</w:t>
       </w:r>
       <w:r>
         <w:rPr>
@@ -3753,7 +3708,7 @@
         </w:rPr>
         <w:t>Vorschlag während dem eingeben von Ortschaft - Story04</w:t>
       </w:r>
-      <w:bookmarkEnd w:id="9"/>
+      <w:bookmarkEnd w:id="10"/>
     </w:p>
     <w:p>
       <w:pPr>
@@ -3893,13 +3848,13 @@
           <w:lang w:val="de-DE"/>
         </w:rPr>
       </w:pPr>
-      <w:bookmarkStart w:id="10" w:name="_Toc59094556"/>
+      <w:bookmarkStart w:id="11" w:name="_Toc59094556"/>
       <w:r>
         <w:rPr>
           <w:rFonts w:ascii="Arial" w:eastAsia="Times New Roman" w:hAnsi="Arial" w:cs="Arial"/>
           <w:lang w:val="de-DE"/>
         </w:rPr>
-        <w:t>5</w:t>
+        <w:t>6</w:t>
       </w:r>
       <w:r>
         <w:rPr>
@@ -3915,7 +3870,7 @@
         </w:rPr>
         <w:t>Datum und Zeit Eingabe, um Verbindungen in der Zukunft zu finden - Story05</w:t>
       </w:r>
-      <w:bookmarkEnd w:id="10"/>
+      <w:bookmarkEnd w:id="11"/>
     </w:p>
     <w:p>
       <w:pPr>
@@ -4055,7 +4010,7 @@
           <w:lang w:val="de-DE"/>
         </w:rPr>
       </w:pPr>
-      <w:bookmarkStart w:id="11" w:name="_Toc59094557"/>
+      <w:bookmarkStart w:id="12" w:name="_Toc59094557"/>
     </w:p>
     <w:p>
       <w:pPr>
@@ -4095,7 +4050,7 @@
           <w:rFonts w:ascii="Arial" w:eastAsia="Times New Roman" w:hAnsi="Arial" w:cs="Arial"/>
           <w:lang w:val="de-DE"/>
         </w:rPr>
-        <w:t>5</w:t>
+        <w:t>6</w:t>
       </w:r>
       <w:r>
         <w:rPr>
@@ -4111,7 +4066,7 @@
         </w:rPr>
         <w:t>Station auf der Karte anzeigen - Story06</w:t>
       </w:r>
-      <w:bookmarkEnd w:id="11"/>
+      <w:bookmarkEnd w:id="12"/>
     </w:p>
     <w:p>
       <w:pPr>
@@ -4232,7 +4187,17 @@
           <w:color w:val="FF0000"/>
           <w:lang w:val="de-DE"/>
         </w:rPr>
-        <w:t>Nicht erfüllt</w:t>
+        <w:t xml:space="preserve">Nicht </w:t>
+      </w:r>
+      <w:r>
+        <w:rPr>
+          <w:rFonts w:eastAsia="Times New Roman" w:cs="Arial"/>
+          <w:b/>
+          <w:bCs/>
+          <w:color w:val="FF0000"/>
+          <w:lang w:val="de-DE"/>
+        </w:rPr>
+        <w:t>fertiggestellt</w:t>
       </w:r>
     </w:p>
     <w:p>
@@ -4264,13 +4229,13 @@
           <w:lang w:val="de-DE"/>
         </w:rPr>
       </w:pPr>
-      <w:bookmarkStart w:id="12" w:name="_Toc59094558"/>
+      <w:bookmarkStart w:id="13" w:name="_Toc59094558"/>
       <w:r>
         <w:rPr>
           <w:rFonts w:ascii="Arial" w:eastAsia="Times New Roman" w:hAnsi="Arial" w:cs="Arial"/>
           <w:lang w:val="de-DE"/>
         </w:rPr>
-        <w:t>5</w:t>
+        <w:t>6</w:t>
       </w:r>
       <w:r>
         <w:rPr>
@@ -4286,7 +4251,7 @@
         </w:rPr>
         <w:t>Nächste Station anzeigen lassen - Story07</w:t>
       </w:r>
-      <w:bookmarkEnd w:id="12"/>
+      <w:bookmarkEnd w:id="13"/>
     </w:p>
     <w:p>
       <w:pPr>
@@ -4406,7 +4371,17 @@
           <w:color w:val="FF0000"/>
           <w:lang w:val="de-DE"/>
         </w:rPr>
-        <w:t>Nicht erfüll</w:t>
+        <w:t xml:space="preserve">Nicht </w:t>
+      </w:r>
+      <w:r>
+        <w:rPr>
+          <w:rFonts w:eastAsia="Times New Roman" w:cs="Arial"/>
+          <w:b/>
+          <w:bCs/>
+          <w:color w:val="FF0000"/>
+          <w:lang w:val="de-DE"/>
+        </w:rPr>
+        <w:t>fertiggestellt</w:t>
       </w:r>
     </w:p>
     <w:p>
@@ -4437,13 +4412,13 @@
           <w:lang w:val="de-DE"/>
         </w:rPr>
       </w:pPr>
-      <w:bookmarkStart w:id="13" w:name="_Toc59094559"/>
+      <w:bookmarkStart w:id="14" w:name="_Toc59094559"/>
       <w:r>
         <w:rPr>
           <w:rFonts w:ascii="Arial" w:eastAsia="Times New Roman" w:hAnsi="Arial" w:cs="Arial"/>
           <w:lang w:val="de-DE"/>
         </w:rPr>
-        <w:t>5</w:t>
+        <w:t>6</w:t>
       </w:r>
       <w:r>
         <w:rPr>
@@ -4459,7 +4434,7 @@
         </w:rPr>
         <w:t>Die Verbindung via Mail versenden - Story 08</w:t>
       </w:r>
-      <w:bookmarkEnd w:id="13"/>
+      <w:bookmarkEnd w:id="14"/>
     </w:p>
     <w:p>
       <w:pPr>
@@ -4593,7 +4568,7 @@
           <w:rFonts w:eastAsia="Times New Roman" w:cs="Arial"/>
           <w:b/>
           <w:bCs/>
-          <w:color w:val="FFC000"/>
+          <w:color w:val="FF0000"/>
           <w:lang w:val="de-DE"/>
         </w:rPr>
       </w:pPr>
@@ -4611,10 +4586,10 @@
           <w:rFonts w:eastAsia="Times New Roman" w:cs="Arial"/>
           <w:b/>
           <w:bCs/>
-          <w:color w:val="FFC000"/>
-          <w:lang w:val="de-DE"/>
-        </w:rPr>
-        <w:t>In Bearbeitung</w:t>
+          <w:color w:val="FF0000"/>
+          <w:lang w:val="de-DE"/>
+        </w:rPr>
+        <w:t>Nicht fertiggestellt</w:t>
       </w:r>
     </w:p>
     <w:p>
@@ -4643,14 +4618,14 @@
           <w:lang w:val="de-DE"/>
         </w:rPr>
       </w:pPr>
-      <w:bookmarkStart w:id="14" w:name="_Toc59094560"/>
+      <w:bookmarkStart w:id="15" w:name="_Toc59094560"/>
       <w:r>
         <w:rPr>
           <w:rFonts w:ascii="Arial" w:eastAsia="Times New Roman" w:hAnsi="Arial" w:cs="Arial"/>
           <w:lang w:val="de-DE"/>
         </w:rPr>
         <w:lastRenderedPageBreak/>
-        <w:t>5</w:t>
+        <w:t>6</w:t>
       </w:r>
       <w:r>
         <w:rPr>
@@ -4680,7 +4655,7 @@
         </w:rPr>
         <w:t xml:space="preserve"> Story09</w:t>
       </w:r>
-      <w:bookmarkEnd w:id="14"/>
+      <w:bookmarkEnd w:id="15"/>
     </w:p>
     <w:p>
       <w:pPr>
@@ -4778,20 +4753,66 @@
           <w:rFonts w:eastAsia="Times New Roman" w:cs="Arial"/>
           <w:b/>
           <w:bCs/>
+          <w:color w:val="FF0000"/>
+          <w:lang w:val="de-DE"/>
+        </w:rPr>
+      </w:pPr>
+      <w:r>
+        <w:rPr>
+          <w:rFonts w:eastAsia="Times New Roman" w:cs="Arial"/>
+          <w:b/>
+          <w:bCs/>
+          <w:lang w:val="de-DE"/>
+        </w:rPr>
+        <w:t>Status</w:t>
+      </w:r>
+      <w:r>
+        <w:rPr>
+          <w:rFonts w:eastAsia="Times New Roman" w:cs="Arial"/>
+          <w:b/>
+          <w:bCs/>
+          <w:lang w:val="de-DE"/>
+        </w:rPr>
+        <w:t xml:space="preserve">: </w:t>
+      </w:r>
+      <w:r>
+        <w:rPr>
+          <w:rFonts w:eastAsia="Times New Roman" w:cs="Arial"/>
+          <w:b/>
+          <w:bCs/>
+          <w:color w:val="FF0000"/>
+          <w:lang w:val="de-DE"/>
+        </w:rPr>
+        <w:t>Nicht fertiggestellt</w:t>
+      </w:r>
+    </w:p>
+    <w:p>
+      <w:pPr>
+        <w:spacing w:before="100" w:beforeAutospacing="1" w:after="100" w:afterAutospacing="1" w:line="240" w:lineRule="auto"/>
+        <w:rPr>
+          <w:rFonts w:eastAsia="Times New Roman" w:cs="Arial"/>
+          <w:b/>
+          <w:bCs/>
           <w:color w:val="FFC000"/>
           <w:lang w:val="de-DE"/>
         </w:rPr>
       </w:pPr>
-      <w:r>
+    </w:p>
+    <w:p>
+      <w:pPr>
+        <w:spacing w:before="100" w:beforeAutospacing="1" w:after="100" w:afterAutospacing="1" w:line="240" w:lineRule="auto"/>
         <w:rPr>
           <w:rFonts w:eastAsia="Times New Roman" w:cs="Arial"/>
           <w:b/>
           <w:bCs/>
-          <w:lang w:val="de-DE"/>
-        </w:rPr>
-        <w:t>Status</w:t>
-      </w:r>
-      <w:r>
+          <w:color w:val="FFC000"/>
+          <w:lang w:val="de-DE"/>
+        </w:rPr>
+      </w:pPr>
+    </w:p>
+    <w:p>
+      <w:pPr>
+        <w:spacing w:before="100" w:beforeAutospacing="1" w:after="100" w:afterAutospacing="1" w:line="240" w:lineRule="auto"/>
         <w:rPr>
           <w:rFonts w:eastAsia="Times New Roman" w:cs="Arial"/>
           <w:b/>
@@ -4799,50 +4820,1310 @@
           <w:color w:val="FFC000"/>
           <w:lang w:val="de-DE"/>
         </w:rPr>
-        <w:t>: In Bearbeitung</w:t>
-      </w:r>
-      <w:bookmarkStart w:id="15" w:name="_GoBack"/>
-      <w:bookmarkEnd w:id="15"/>
+      </w:pPr>
+    </w:p>
+    <w:p>
+      <w:pPr>
+        <w:spacing w:before="100" w:beforeAutospacing="1" w:after="100" w:afterAutospacing="1" w:line="240" w:lineRule="auto"/>
+        <w:rPr>
+          <w:rFonts w:eastAsia="Times New Roman" w:cs="Arial"/>
+          <w:b/>
+          <w:bCs/>
+          <w:color w:val="FFC000"/>
+          <w:lang w:val="de-DE"/>
+        </w:rPr>
+      </w:pPr>
+    </w:p>
+    <w:p>
+      <w:pPr>
+        <w:spacing w:before="100" w:beforeAutospacing="1" w:after="100" w:afterAutospacing="1" w:line="240" w:lineRule="auto"/>
+        <w:rPr>
+          <w:rFonts w:eastAsia="Times New Roman" w:cs="Arial"/>
+          <w:b/>
+          <w:bCs/>
+          <w:color w:val="FFC000"/>
+          <w:lang w:val="de-DE"/>
+        </w:rPr>
+      </w:pPr>
+    </w:p>
+    <w:p>
+      <w:pPr>
+        <w:spacing w:before="100" w:beforeAutospacing="1" w:after="100" w:afterAutospacing="1" w:line="240" w:lineRule="auto"/>
+        <w:rPr>
+          <w:rFonts w:eastAsia="Times New Roman" w:cs="Arial"/>
+          <w:b/>
+          <w:bCs/>
+          <w:color w:val="FFC000"/>
+          <w:lang w:val="de-DE"/>
+        </w:rPr>
+      </w:pPr>
+    </w:p>
+    <w:p>
+      <w:pPr>
+        <w:spacing w:before="100" w:beforeAutospacing="1" w:after="100" w:afterAutospacing="1" w:line="240" w:lineRule="auto"/>
+        <w:rPr>
+          <w:rFonts w:eastAsia="Times New Roman" w:cs="Arial"/>
+          <w:b/>
+          <w:bCs/>
+          <w:color w:val="FFC000"/>
+          <w:lang w:val="de-DE"/>
+        </w:rPr>
+      </w:pPr>
+    </w:p>
+    <w:p>
+      <w:pPr>
+        <w:spacing w:before="100" w:beforeAutospacing="1" w:after="100" w:afterAutospacing="1" w:line="240" w:lineRule="auto"/>
+        <w:rPr>
+          <w:rFonts w:eastAsia="Times New Roman" w:cs="Arial"/>
+          <w:b/>
+          <w:bCs/>
+          <w:color w:val="FFC000"/>
+          <w:lang w:val="de-DE"/>
+        </w:rPr>
+      </w:pPr>
+    </w:p>
+    <w:p>
+      <w:pPr>
+        <w:spacing w:before="100" w:beforeAutospacing="1" w:after="100" w:afterAutospacing="1" w:line="240" w:lineRule="auto"/>
+        <w:rPr>
+          <w:rFonts w:eastAsia="Times New Roman" w:cs="Arial"/>
+          <w:b/>
+          <w:bCs/>
+          <w:color w:val="FFC000"/>
+          <w:lang w:val="de-DE"/>
+        </w:rPr>
+      </w:pPr>
+    </w:p>
+    <w:p>
+      <w:pPr>
+        <w:spacing w:before="100" w:beforeAutospacing="1" w:after="100" w:afterAutospacing="1" w:line="240" w:lineRule="auto"/>
+        <w:rPr>
+          <w:rFonts w:eastAsia="Times New Roman" w:cs="Arial"/>
+          <w:b/>
+          <w:bCs/>
+          <w:color w:val="FFC000"/>
+          <w:lang w:val="de-DE"/>
+        </w:rPr>
+      </w:pPr>
+    </w:p>
+    <w:p>
+      <w:pPr>
+        <w:spacing w:before="100" w:beforeAutospacing="1" w:after="100" w:afterAutospacing="1" w:line="240" w:lineRule="auto"/>
+        <w:rPr>
+          <w:rFonts w:eastAsia="Times New Roman" w:cs="Arial"/>
+          <w:b/>
+          <w:bCs/>
+          <w:color w:val="FFC000"/>
+          <w:lang w:val="de-DE"/>
+        </w:rPr>
+      </w:pPr>
+    </w:p>
+    <w:p>
+      <w:pPr>
+        <w:spacing w:before="100" w:beforeAutospacing="1" w:after="100" w:afterAutospacing="1" w:line="240" w:lineRule="auto"/>
+        <w:rPr>
+          <w:rFonts w:eastAsia="Times New Roman" w:cs="Arial"/>
+          <w:b/>
+          <w:bCs/>
+          <w:color w:val="FFC000"/>
+          <w:lang w:val="de-DE"/>
+        </w:rPr>
+      </w:pPr>
+    </w:p>
+    <w:p>
+      <w:pPr>
+        <w:spacing w:before="100" w:beforeAutospacing="1" w:after="100" w:afterAutospacing="1" w:line="240" w:lineRule="auto"/>
+        <w:rPr>
+          <w:rFonts w:eastAsia="Times New Roman" w:cs="Arial"/>
+          <w:b/>
+          <w:bCs/>
+          <w:color w:val="FFC000"/>
+          <w:lang w:val="de-DE"/>
+        </w:rPr>
+      </w:pPr>
+    </w:p>
+    <w:p>
+      <w:pPr>
+        <w:spacing w:before="100" w:beforeAutospacing="1" w:after="100" w:afterAutospacing="1" w:line="240" w:lineRule="auto"/>
+        <w:rPr>
+          <w:rFonts w:eastAsia="Times New Roman" w:cs="Arial"/>
+          <w:b/>
+          <w:bCs/>
+          <w:color w:val="FFC000"/>
+          <w:lang w:val="de-DE"/>
+        </w:rPr>
+      </w:pPr>
+    </w:p>
+    <w:p>
+      <w:pPr>
+        <w:spacing w:before="100" w:beforeAutospacing="1" w:after="100" w:afterAutospacing="1" w:line="240" w:lineRule="auto"/>
+        <w:rPr>
+          <w:rFonts w:eastAsia="Times New Roman" w:cs="Arial"/>
+          <w:b/>
+          <w:bCs/>
+          <w:color w:val="FFC000"/>
+          <w:lang w:val="de-DE"/>
+        </w:rPr>
+      </w:pPr>
+    </w:p>
+    <w:p>
+      <w:pPr>
+        <w:spacing w:before="100" w:beforeAutospacing="1" w:after="100" w:afterAutospacing="1" w:line="240" w:lineRule="auto"/>
+        <w:rPr>
+          <w:rFonts w:eastAsia="Times New Roman" w:cs="Arial"/>
+          <w:b/>
+          <w:bCs/>
+          <w:color w:val="FFC000"/>
+          <w:lang w:val="de-DE"/>
+        </w:rPr>
+      </w:pPr>
+    </w:p>
+    <w:p>
+      <w:pPr>
+        <w:spacing w:before="100" w:beforeAutospacing="1" w:after="100" w:afterAutospacing="1" w:line="240" w:lineRule="auto"/>
+        <w:rPr>
+          <w:rFonts w:eastAsia="Times New Roman" w:cs="Arial"/>
+          <w:b/>
+          <w:bCs/>
+          <w:color w:val="FFC000"/>
+          <w:lang w:val="de-DE"/>
+        </w:rPr>
+      </w:pPr>
+    </w:p>
+    <w:p>
+      <w:pPr>
+        <w:spacing w:before="100" w:beforeAutospacing="1" w:after="100" w:afterAutospacing="1" w:line="240" w:lineRule="auto"/>
+        <w:rPr>
+          <w:rFonts w:eastAsia="Times New Roman" w:cs="Arial"/>
+          <w:b/>
+          <w:bCs/>
+          <w:color w:val="FFC000"/>
+          <w:lang w:val="de-DE"/>
+        </w:rPr>
+      </w:pPr>
+    </w:p>
+    <w:p>
+      <w:pPr>
+        <w:spacing w:before="100" w:beforeAutospacing="1" w:after="100" w:afterAutospacing="1" w:line="240" w:lineRule="auto"/>
+        <w:rPr>
+          <w:rFonts w:eastAsia="Times New Roman" w:cs="Arial"/>
+          <w:b/>
+          <w:bCs/>
+          <w:color w:val="FFC000"/>
+          <w:lang w:val="de-DE"/>
+        </w:rPr>
+      </w:pPr>
     </w:p>
     <w:p>
       <w:pPr>
         <w:pStyle w:val="berschrift1"/>
         <w:numPr>
           <w:ilvl w:val="0"/>
-          <w:numId w:val="11"/>
+          <w:numId w:val="10"/>
         </w:numPr>
         <w:rPr>
-          <w:lang w:val="de-DE"/>
-        </w:rPr>
-      </w:pPr>
-      <w:bookmarkStart w:id="16" w:name="_Toc59094561"/>
-      <w:r>
-        <w:rPr>
-          <w:lang w:val="de-DE"/>
-        </w:rPr>
-        <w:t>Testfälle/</w:t>
-      </w:r>
-      <w:r>
-        <w:rPr>
-          <w:lang w:val="de-DE"/>
-        </w:rPr>
-        <w:t>Testprotokoll</w:t>
-      </w:r>
-      <w:bookmarkEnd w:id="16"/>
+          <w:rFonts w:eastAsia="Times New Roman"/>
+          <w:lang w:val="de-DE"/>
+        </w:rPr>
+      </w:pPr>
+      <w:r>
+        <w:rPr>
+          <w:rFonts w:eastAsia="Times New Roman"/>
+          <w:lang w:val="de-DE"/>
+        </w:rPr>
+        <w:lastRenderedPageBreak/>
+        <w:t>Testfälle</w:t>
+      </w:r>
     </w:p>
     <w:tbl>
       <w:tblPr>
         <w:tblStyle w:val="Tabellenraster"/>
-        <w:tblW w:w="9322" w:type="dxa"/>
+        <w:tblW w:w="10031" w:type="dxa"/>
+        <w:tblLook w:val="04A0" w:firstRow="1" w:lastRow="0" w:firstColumn="1" w:lastColumn="0" w:noHBand="0" w:noVBand="1"/>
+      </w:tblPr>
+      <w:tblGrid>
+        <w:gridCol w:w="1101"/>
+        <w:gridCol w:w="3402"/>
+        <w:gridCol w:w="5528"/>
+      </w:tblGrid>
+      <w:tr>
+        <w:tc>
+          <w:tcPr>
+            <w:tcW w:w="1101" w:type="dxa"/>
+            <w:shd w:val="clear" w:color="auto" w:fill="FFFF00"/>
+          </w:tcPr>
+          <w:p>
+            <w:pPr>
+              <w:rPr>
+                <w:b/>
+                <w:sz w:val="28"/>
+                <w:lang w:val="de-DE"/>
+              </w:rPr>
+            </w:pPr>
+            <w:r>
+              <w:rPr>
+                <w:b/>
+                <w:sz w:val="28"/>
+                <w:lang w:val="de-DE"/>
+              </w:rPr>
+              <w:t>ID</w:t>
+            </w:r>
+          </w:p>
+        </w:tc>
+        <w:tc>
+          <w:tcPr>
+            <w:tcW w:w="3402" w:type="dxa"/>
+            <w:shd w:val="clear" w:color="auto" w:fill="FFFF00"/>
+          </w:tcPr>
+          <w:p>
+            <w:pPr>
+              <w:rPr>
+                <w:b/>
+                <w:sz w:val="28"/>
+                <w:lang w:val="de-DE"/>
+              </w:rPr>
+            </w:pPr>
+            <w:r>
+              <w:rPr>
+                <w:b/>
+                <w:sz w:val="28"/>
+                <w:lang w:val="de-DE"/>
+              </w:rPr>
+              <w:t>Aktivität</w:t>
+            </w:r>
+          </w:p>
+        </w:tc>
+        <w:tc>
+          <w:tcPr>
+            <w:tcW w:w="5528" w:type="dxa"/>
+            <w:shd w:val="clear" w:color="auto" w:fill="FFFF00"/>
+          </w:tcPr>
+          <w:p>
+            <w:pPr>
+              <w:rPr>
+                <w:b/>
+                <w:sz w:val="28"/>
+                <w:lang w:val="de-DE"/>
+              </w:rPr>
+            </w:pPr>
+            <w:r>
+              <w:rPr>
+                <w:b/>
+                <w:sz w:val="28"/>
+                <w:lang w:val="de-DE"/>
+              </w:rPr>
+              <w:t>Erwartetes Resultat</w:t>
+            </w:r>
+          </w:p>
+        </w:tc>
+      </w:tr>
+      <w:tr>
+        <w:tc>
+          <w:tcPr>
+            <w:tcW w:w="1101" w:type="dxa"/>
+            <w:shd w:val="clear" w:color="auto" w:fill="FFFFFF" w:themeFill="background1"/>
+          </w:tcPr>
+          <w:p>
+            <w:pPr>
+              <w:rPr>
+                <w:lang w:val="de-DE"/>
+              </w:rPr>
+            </w:pPr>
+            <w:r>
+              <w:rPr>
+                <w:lang w:val="de-DE"/>
+              </w:rPr>
+              <w:t>1</w:t>
+            </w:r>
+          </w:p>
+        </w:tc>
+        <w:tc>
+          <w:tcPr>
+            <w:tcW w:w="3402" w:type="dxa"/>
+            <w:shd w:val="clear" w:color="auto" w:fill="FFFFFF" w:themeFill="background1"/>
+          </w:tcPr>
+          <w:p>
+            <w:pPr>
+              <w:rPr>
+                <w:lang w:val="de-DE"/>
+              </w:rPr>
+            </w:pPr>
+            <w:r>
+              <w:rPr>
+                <w:lang w:val="de-DE"/>
+              </w:rPr>
+              <w:t>Programm starten</w:t>
+            </w:r>
+          </w:p>
+        </w:tc>
+        <w:tc>
+          <w:tcPr>
+            <w:tcW w:w="5528" w:type="dxa"/>
+            <w:shd w:val="clear" w:color="auto" w:fill="FFFFFF" w:themeFill="background1"/>
+          </w:tcPr>
+          <w:p>
+            <w:pPr>
+              <w:rPr>
+                <w:lang w:val="de-DE"/>
+              </w:rPr>
+            </w:pPr>
+            <w:r>
+              <w:rPr>
+                <w:lang w:val="de-DE"/>
+              </w:rPr>
+              <w:t>Das GUI wird ersichtlich und ich kann es bedienen.</w:t>
+            </w:r>
+          </w:p>
+        </w:tc>
+      </w:tr>
+      <w:tr>
+        <w:tc>
+          <w:tcPr>
+            <w:tcW w:w="1101" w:type="dxa"/>
+          </w:tcPr>
+          <w:p>
+            <w:pPr>
+              <w:rPr>
+                <w:lang w:val="de-DE"/>
+              </w:rPr>
+            </w:pPr>
+            <w:r>
+              <w:rPr>
+                <w:lang w:val="de-DE"/>
+              </w:rPr>
+              <w:t>2</w:t>
+            </w:r>
+          </w:p>
+        </w:tc>
+        <w:tc>
+          <w:tcPr>
+            <w:tcW w:w="3402" w:type="dxa"/>
+          </w:tcPr>
+          <w:p>
+            <w:pPr>
+              <w:rPr>
+                <w:lang w:val="de-DE"/>
+              </w:rPr>
+            </w:pPr>
+            <w:r>
+              <w:rPr>
+                <w:lang w:val="de-DE"/>
+              </w:rPr>
+              <w:t>Datum anpassen</w:t>
+            </w:r>
+          </w:p>
+        </w:tc>
+        <w:tc>
+          <w:tcPr>
+            <w:tcW w:w="5528" w:type="dxa"/>
+          </w:tcPr>
+          <w:p>
+            <w:pPr>
+              <w:rPr>
+                <w:lang w:val="de-DE"/>
+              </w:rPr>
+            </w:pPr>
+            <w:r>
+              <w:rPr>
+                <w:lang w:val="de-DE"/>
+              </w:rPr>
+              <w:t>Ich kann das Datum nach meinem Wunsch anpassen und es übernimmt meine Eingabe</w:t>
+            </w:r>
+          </w:p>
+        </w:tc>
+      </w:tr>
+      <w:tr>
+        <w:tc>
+          <w:tcPr>
+            <w:tcW w:w="1101" w:type="dxa"/>
+          </w:tcPr>
+          <w:p>
+            <w:pPr>
+              <w:rPr>
+                <w:lang w:val="de-DE"/>
+              </w:rPr>
+            </w:pPr>
+            <w:r>
+              <w:rPr>
+                <w:lang w:val="de-DE"/>
+              </w:rPr>
+              <w:t>3</w:t>
+            </w:r>
+          </w:p>
+        </w:tc>
+        <w:tc>
+          <w:tcPr>
+            <w:tcW w:w="3402" w:type="dxa"/>
+          </w:tcPr>
+          <w:p>
+            <w:pPr>
+              <w:rPr>
+                <w:lang w:val="de-DE"/>
+              </w:rPr>
+            </w:pPr>
+            <w:r>
+              <w:rPr>
+                <w:lang w:val="de-DE"/>
+              </w:rPr>
+              <w:t>Zeit anpassen</w:t>
+            </w:r>
+          </w:p>
+        </w:tc>
+        <w:tc>
+          <w:tcPr>
+            <w:tcW w:w="5528" w:type="dxa"/>
+          </w:tcPr>
+          <w:p>
+            <w:pPr>
+              <w:rPr>
+                <w:lang w:val="de-DE"/>
+              </w:rPr>
+            </w:pPr>
+            <w:r>
+              <w:rPr>
+                <w:lang w:val="de-DE"/>
+              </w:rPr>
+              <w:t>Ich kann die Zeit nach meinem Wunsch anpassen und es übernimmt meine Eingabe.</w:t>
+            </w:r>
+          </w:p>
+        </w:tc>
+      </w:tr>
+      <w:tr>
+        <w:tc>
+          <w:tcPr>
+            <w:tcW w:w="1101" w:type="dxa"/>
+          </w:tcPr>
+          <w:p>
+            <w:pPr>
+              <w:rPr>
+                <w:lang w:val="de-DE"/>
+              </w:rPr>
+            </w:pPr>
+            <w:r>
+              <w:rPr>
+                <w:lang w:val="de-DE"/>
+              </w:rPr>
+              <w:t>4</w:t>
+            </w:r>
+          </w:p>
+        </w:tc>
+        <w:tc>
+          <w:tcPr>
+            <w:tcW w:w="3402" w:type="dxa"/>
+          </w:tcPr>
+          <w:p>
+            <w:pPr>
+              <w:rPr>
+                <w:lang w:val="de-DE"/>
+              </w:rPr>
+            </w:pPr>
+            <w:r>
+              <w:rPr>
+                <w:lang w:val="de-DE"/>
+              </w:rPr>
+              <w:t>Start-Station ComboBox</w:t>
+            </w:r>
+          </w:p>
+        </w:tc>
+        <w:tc>
+          <w:tcPr>
+            <w:tcW w:w="5528" w:type="dxa"/>
+          </w:tcPr>
+          <w:p>
+            <w:pPr>
+              <w:rPr>
+                <w:lang w:val="de-DE"/>
+              </w:rPr>
+            </w:pPr>
+            <w:r>
+              <w:rPr>
+                <w:lang w:val="de-DE"/>
+              </w:rPr>
+              <w:t>Ich sollte fähig sein, etwas in die ComboBox Start-Station zu schreiben.</w:t>
+            </w:r>
+          </w:p>
+        </w:tc>
+      </w:tr>
+      <w:tr>
+        <w:tc>
+          <w:tcPr>
+            <w:tcW w:w="1101" w:type="dxa"/>
+          </w:tcPr>
+          <w:p>
+            <w:pPr>
+              <w:rPr>
+                <w:lang w:val="de-DE"/>
+              </w:rPr>
+            </w:pPr>
+            <w:r>
+              <w:rPr>
+                <w:lang w:val="de-DE"/>
+              </w:rPr>
+              <w:t>5</w:t>
+            </w:r>
+          </w:p>
+        </w:tc>
+        <w:tc>
+          <w:tcPr>
+            <w:tcW w:w="3402" w:type="dxa"/>
+          </w:tcPr>
+          <w:p>
+            <w:pPr>
+              <w:rPr>
+                <w:lang w:val="de-DE"/>
+              </w:rPr>
+            </w:pPr>
+            <w:r>
+              <w:rPr>
+                <w:lang w:val="de-DE"/>
+              </w:rPr>
+              <w:t>End-Station ComboBox</w:t>
+            </w:r>
+          </w:p>
+        </w:tc>
+        <w:tc>
+          <w:tcPr>
+            <w:tcW w:w="5528" w:type="dxa"/>
+          </w:tcPr>
+          <w:p>
+            <w:pPr>
+              <w:rPr>
+                <w:lang w:val="de-DE"/>
+              </w:rPr>
+            </w:pPr>
+            <w:r>
+              <w:rPr>
+                <w:lang w:val="de-DE"/>
+              </w:rPr>
+              <w:t>Ich sollte fähig sein, etwas in die ComboBox End-Station zu schreiben.</w:t>
+            </w:r>
+          </w:p>
+        </w:tc>
+      </w:tr>
+      <w:tr>
+        <w:tc>
+          <w:tcPr>
+            <w:tcW w:w="1101" w:type="dxa"/>
+          </w:tcPr>
+          <w:p>
+            <w:pPr>
+              <w:rPr>
+                <w:lang w:val="de-DE"/>
+              </w:rPr>
+            </w:pPr>
+            <w:r>
+              <w:rPr>
+                <w:lang w:val="de-DE"/>
+              </w:rPr>
+              <w:t>6</w:t>
+            </w:r>
+          </w:p>
+        </w:tc>
+        <w:tc>
+          <w:tcPr>
+            <w:tcW w:w="3402" w:type="dxa"/>
+          </w:tcPr>
+          <w:p>
+            <w:pPr>
+              <w:rPr>
+                <w:lang w:val="de-DE"/>
+              </w:rPr>
+            </w:pPr>
+            <w:r>
+              <w:rPr>
+                <w:lang w:val="de-DE"/>
+              </w:rPr>
+              <w:t>Button „Verbindungen Suchen“</w:t>
+            </w:r>
+          </w:p>
+        </w:tc>
+        <w:tc>
+          <w:tcPr>
+            <w:tcW w:w="5528" w:type="dxa"/>
+          </w:tcPr>
+          <w:p>
+            <w:pPr>
+              <w:rPr>
+                <w:lang w:val="de-DE"/>
+              </w:rPr>
+            </w:pPr>
+            <w:r>
+              <w:rPr>
+                <w:lang w:val="de-DE"/>
+              </w:rPr>
+              <w:t>Wenn ich auf den Button klicke, nimmt er erfolgreich die Daten der ComboBoxen</w:t>
+            </w:r>
+            <w:r>
+              <w:rPr>
+                <w:lang w:val="de-DE"/>
+              </w:rPr>
+              <w:t xml:space="preserve"> </w:t>
+            </w:r>
+            <w:r>
+              <w:rPr>
+                <w:lang w:val="de-DE"/>
+              </w:rPr>
+              <w:t>Start-, End-Station, das Datum und die Zeit. Danach sucht er die passenden Verbindungen und fügt sie in die Tabelle ein.</w:t>
+            </w:r>
+          </w:p>
+        </w:tc>
+      </w:tr>
+      <w:tr>
+        <w:tc>
+          <w:tcPr>
+            <w:tcW w:w="1101" w:type="dxa"/>
+          </w:tcPr>
+          <w:p>
+            <w:pPr>
+              <w:rPr>
+                <w:lang w:val="de-DE"/>
+              </w:rPr>
+            </w:pPr>
+            <w:r>
+              <w:rPr>
+                <w:lang w:val="de-DE"/>
+              </w:rPr>
+              <w:t>7</w:t>
+            </w:r>
+          </w:p>
+        </w:tc>
+        <w:tc>
+          <w:tcPr>
+            <w:tcW w:w="3402" w:type="dxa"/>
+          </w:tcPr>
+          <w:p>
+            <w:pPr>
+              <w:rPr>
+                <w:lang w:val="de-DE"/>
+              </w:rPr>
+            </w:pPr>
+            <w:r>
+              <w:rPr>
+                <w:lang w:val="de-DE"/>
+              </w:rPr>
+              <w:t>Button „Abfahrtstafel“</w:t>
+            </w:r>
+          </w:p>
+        </w:tc>
+        <w:tc>
+          <w:tcPr>
+            <w:tcW w:w="5528" w:type="dxa"/>
+          </w:tcPr>
+          <w:p>
+            <w:pPr>
+              <w:rPr>
+                <w:lang w:val="de-DE"/>
+              </w:rPr>
+            </w:pPr>
+            <w:r>
+              <w:rPr>
+                <w:lang w:val="de-DE"/>
+              </w:rPr>
+              <w:t xml:space="preserve">Wenn ich auf diesen Knopf </w:t>
+            </w:r>
+            <w:r>
+              <w:rPr>
+                <w:lang w:val="de-DE"/>
+              </w:rPr>
+              <w:t>drücke, erscheint das neue GUI der Abfahrtstafel, welches ich separat erstellt habe.</w:t>
+            </w:r>
+          </w:p>
+        </w:tc>
+      </w:tr>
+      <w:tr>
+        <w:tc>
+          <w:tcPr>
+            <w:tcW w:w="1101" w:type="dxa"/>
+          </w:tcPr>
+          <w:p>
+            <w:pPr>
+              <w:rPr>
+                <w:lang w:val="de-DE"/>
+              </w:rPr>
+            </w:pPr>
+            <w:r>
+              <w:rPr>
+                <w:lang w:val="de-DE"/>
+              </w:rPr>
+              <w:t>8</w:t>
+            </w:r>
+          </w:p>
+        </w:tc>
+        <w:tc>
+          <w:tcPr>
+            <w:tcW w:w="3402" w:type="dxa"/>
+          </w:tcPr>
+          <w:p>
+            <w:pPr>
+              <w:rPr>
+                <w:lang w:val="de-DE"/>
+              </w:rPr>
+            </w:pPr>
+            <w:r>
+              <w:rPr>
+                <w:lang w:val="de-DE"/>
+              </w:rPr>
+              <w:t>Button „Suchen“ (in neuer Form)</w:t>
+            </w:r>
+          </w:p>
+        </w:tc>
+        <w:tc>
+          <w:tcPr>
+            <w:tcW w:w="5528" w:type="dxa"/>
+          </w:tcPr>
+          <w:p>
+            <w:pPr>
+              <w:rPr>
+                <w:lang w:val="de-DE"/>
+              </w:rPr>
+            </w:pPr>
+            <w:r>
+              <w:rPr>
+                <w:lang w:val="de-DE"/>
+              </w:rPr>
+              <w:t>Es nimmt die Eingabe von der Start-Station ComboBox und fügt die nächsten Verbindungen, von dieser Station, in die Tabelle ein</w:t>
+            </w:r>
+            <w:r>
+              <w:rPr>
+                <w:lang w:val="de-DE"/>
+              </w:rPr>
+              <w:t xml:space="preserve"> und gibt alle nötigen Informationen dafür aus</w:t>
+            </w:r>
+            <w:r>
+              <w:rPr>
+                <w:lang w:val="de-DE"/>
+              </w:rPr>
+              <w:t>.</w:t>
+            </w:r>
+          </w:p>
+        </w:tc>
+      </w:tr>
+      <w:tr>
+        <w:tc>
+          <w:tcPr>
+            <w:tcW w:w="1101" w:type="dxa"/>
+          </w:tcPr>
+          <w:p>
+            <w:pPr>
+              <w:rPr>
+                <w:lang w:val="en-US"/>
+              </w:rPr>
+            </w:pPr>
+            <w:r>
+              <w:rPr>
+                <w:lang w:val="en-US"/>
+              </w:rPr>
+              <w:t>9</w:t>
+            </w:r>
+          </w:p>
+        </w:tc>
+        <w:tc>
+          <w:tcPr>
+            <w:tcW w:w="3402" w:type="dxa"/>
+          </w:tcPr>
+          <w:p>
+            <w:pPr>
+              <w:rPr>
+                <w:lang w:val="en-US"/>
+              </w:rPr>
+            </w:pPr>
+            <w:r>
+              <w:rPr>
+                <w:lang w:val="en-US"/>
+              </w:rPr>
+              <w:t xml:space="preserve">Unit Test </w:t>
+            </w:r>
+            <w:r>
+              <w:rPr>
+                <w:lang w:val="en-US"/>
+              </w:rPr>
+              <w:t>“</w:t>
+            </w:r>
+            <w:r>
+              <w:rPr>
+                <w:lang w:val="en-US"/>
+              </w:rPr>
+              <w:t>StationBoard</w:t>
+            </w:r>
+            <w:r>
+              <w:rPr>
+                <w:lang w:val="en-US"/>
+              </w:rPr>
+              <w:t>”</w:t>
+            </w:r>
+            <w:r>
+              <w:rPr>
+                <w:lang w:val="en-US"/>
+              </w:rPr>
+              <w:t xml:space="preserve"> in „TransportTest“</w:t>
+            </w:r>
+          </w:p>
+        </w:tc>
+        <w:tc>
+          <w:tcPr>
+            <w:tcW w:w="5528" w:type="dxa"/>
+          </w:tcPr>
+          <w:p>
+            <w:pPr>
+              <w:rPr>
+                <w:lang w:val="de-DE"/>
+              </w:rPr>
+            </w:pPr>
+            <w:r>
+              <w:rPr>
+                <w:lang w:val="de-DE"/>
+              </w:rPr>
+              <w:t>Als ich es das erste Mal getestet habe, hat es mir einen Fehler zurückgegeben. Danach musste ich der Funktion noch die Zeit und die Anzahl Ausgaben mitgeben und danach hat es funktioniert.</w:t>
+            </w:r>
+          </w:p>
+        </w:tc>
+      </w:tr>
+      <w:tr>
+        <w:tc>
+          <w:tcPr>
+            <w:tcW w:w="1101" w:type="dxa"/>
+          </w:tcPr>
+          <w:p>
+            <w:pPr>
+              <w:rPr>
+                <w:lang w:val="en-US"/>
+              </w:rPr>
+            </w:pPr>
+            <w:r>
+              <w:rPr>
+                <w:lang w:val="en-US"/>
+              </w:rPr>
+              <w:t>10</w:t>
+            </w:r>
+          </w:p>
+        </w:tc>
+        <w:tc>
+          <w:tcPr>
+            <w:tcW w:w="3402" w:type="dxa"/>
+          </w:tcPr>
+          <w:p>
+            <w:pPr>
+              <w:rPr>
+                <w:lang w:val="en-US"/>
+              </w:rPr>
+            </w:pPr>
+            <w:r>
+              <w:rPr>
+                <w:lang w:val="en-US"/>
+              </w:rPr>
+              <w:t xml:space="preserve">Unit Test </w:t>
+            </w:r>
+            <w:r>
+              <w:rPr>
+                <w:lang w:val="en-US"/>
+              </w:rPr>
+              <w:t>“</w:t>
+            </w:r>
+            <w:r>
+              <w:rPr>
+                <w:lang w:val="en-US"/>
+              </w:rPr>
+              <w:t>Connections</w:t>
+            </w:r>
+            <w:r>
+              <w:rPr>
+                <w:lang w:val="en-US"/>
+              </w:rPr>
+              <w:t>”</w:t>
+            </w:r>
+            <w:r>
+              <w:rPr>
+                <w:lang w:val="en-US"/>
+              </w:rPr>
+              <w:t xml:space="preserve"> in „TransportTest“</w:t>
+            </w:r>
+          </w:p>
+        </w:tc>
+        <w:tc>
+          <w:tcPr>
+            <w:tcW w:w="5528" w:type="dxa"/>
+          </w:tcPr>
+          <w:p>
+            <w:pPr>
+              <w:rPr>
+                <w:lang w:val="de-DE"/>
+              </w:rPr>
+            </w:pPr>
+            <w:r>
+              <w:rPr>
+                <w:lang w:val="de-DE"/>
+              </w:rPr>
+              <w:t xml:space="preserve">Ich habe hier ebenfalls zuerst ein Fehler erhalten. </w:t>
+            </w:r>
+            <w:r>
+              <w:rPr>
+                <w:lang w:val="de-DE"/>
+              </w:rPr>
+              <w:t>Danach habe ich noch die Zeit, Datum und die Anzahl Ausgaben mitgegeben. Anschliessend hat es funktioniert</w:t>
+            </w:r>
+          </w:p>
+        </w:tc>
+      </w:tr>
+      <w:tr>
+        <w:tc>
+          <w:tcPr>
+            <w:tcW w:w="1101" w:type="dxa"/>
+          </w:tcPr>
+          <w:p>
+            <w:pPr>
+              <w:rPr>
+                <w:lang w:val="en-US"/>
+              </w:rPr>
+            </w:pPr>
+            <w:r>
+              <w:rPr>
+                <w:lang w:val="en-US"/>
+              </w:rPr>
+              <w:t>11</w:t>
+            </w:r>
+          </w:p>
+        </w:tc>
+        <w:tc>
+          <w:tcPr>
+            <w:tcW w:w="3402" w:type="dxa"/>
+          </w:tcPr>
+          <w:p>
+            <w:pPr>
+              <w:rPr>
+                <w:lang w:val="en-US"/>
+              </w:rPr>
+            </w:pPr>
+            <w:r>
+              <w:rPr>
+                <w:lang w:val="en-US"/>
+              </w:rPr>
+              <w:t>Unit Test “Locations” in “TransportTest”</w:t>
+            </w:r>
+          </w:p>
+        </w:tc>
+        <w:tc>
+          <w:tcPr>
+            <w:tcW w:w="5528" w:type="dxa"/>
+          </w:tcPr>
+          <w:p>
+            <w:pPr>
+              <w:rPr>
+                <w:lang w:val="de-DE"/>
+              </w:rPr>
+            </w:pPr>
+            <w:r>
+              <w:rPr>
+                <w:lang w:val="de-DE"/>
+              </w:rPr>
+              <w:t xml:space="preserve">Dieser Test hat von Anfang an funktioniert. </w:t>
+            </w:r>
+            <w:r>
+              <w:rPr>
+                <w:lang w:val="de-DE"/>
+              </w:rPr>
+              <w:t>Ich musste nichts verändern</w:t>
+            </w:r>
+            <w:r>
+              <w:rPr>
+                <w:lang w:val="de-DE"/>
+              </w:rPr>
+              <w:t>. Da ich mit dieser Funktion nichts gemacht habe, habe ich auch erwartet, dass dieser Test funktioniert.</w:t>
+            </w:r>
+          </w:p>
+        </w:tc>
+      </w:tr>
+      <w:tr>
+        <w:tc>
+          <w:tcPr>
+            <w:tcW w:w="1101" w:type="dxa"/>
+          </w:tcPr>
+          <w:p>
+            <w:pPr>
+              <w:rPr>
+                <w:lang w:val="de-DE"/>
+              </w:rPr>
+            </w:pPr>
+            <w:r>
+              <w:rPr>
+                <w:lang w:val="de-DE"/>
+              </w:rPr>
+              <w:t>12</w:t>
+            </w:r>
+          </w:p>
+        </w:tc>
+        <w:tc>
+          <w:tcPr>
+            <w:tcW w:w="3402" w:type="dxa"/>
+          </w:tcPr>
+          <w:p>
+            <w:pPr>
+              <w:rPr>
+                <w:lang w:val="en-US"/>
+              </w:rPr>
+            </w:pPr>
+            <w:r>
+              <w:rPr>
+                <w:lang w:val="en-US"/>
+              </w:rPr>
+              <w:t>Vorschläge während eingabe</w:t>
+            </w:r>
+          </w:p>
+        </w:tc>
+        <w:tc>
+          <w:tcPr>
+            <w:tcW w:w="5528" w:type="dxa"/>
+          </w:tcPr>
+          <w:p>
+            <w:pPr>
+              <w:rPr>
+                <w:lang w:val="de-DE"/>
+              </w:rPr>
+            </w:pPr>
+            <w:r>
+              <w:rPr>
+                <w:lang w:val="de-DE"/>
+              </w:rPr>
+              <w:t>Während ich einen Ort eingebe, werden mir Orte Vorgeschlagen, welche passen könnten. Ich habe eingestellt, dass es erst Vorschläge anzeigt, wenn mindestens zwei Buchstaben eingegeben wurden</w:t>
+            </w:r>
+            <w:r>
+              <w:rPr>
+                <w:lang w:val="de-DE"/>
+              </w:rPr>
+              <w:t>.</w:t>
+            </w:r>
+          </w:p>
+        </w:tc>
+      </w:tr>
+      <w:tr>
+        <w:tc>
+          <w:tcPr>
+            <w:tcW w:w="1101" w:type="dxa"/>
+          </w:tcPr>
+          <w:p>
+            <w:pPr>
+              <w:rPr>
+                <w:lang w:val="de-DE"/>
+              </w:rPr>
+            </w:pPr>
+            <w:r>
+              <w:rPr>
+                <w:lang w:val="de-DE"/>
+              </w:rPr>
+              <w:t>13</w:t>
+            </w:r>
+          </w:p>
+        </w:tc>
+        <w:tc>
+          <w:tcPr>
+            <w:tcW w:w="3402" w:type="dxa"/>
+          </w:tcPr>
+          <w:p>
+            <w:pPr>
+              <w:rPr>
+                <w:lang w:val="en-US"/>
+              </w:rPr>
+            </w:pPr>
+            <w:r>
+              <w:rPr>
+                <w:lang w:val="en-US"/>
+              </w:rPr>
+              <w:t xml:space="preserve">Button </w:t>
+            </w:r>
+            <w:r>
+              <w:rPr>
+                <w:lang w:val="en-US"/>
+              </w:rPr>
+              <w:t>E-Mail versenden</w:t>
+            </w:r>
+          </w:p>
+        </w:tc>
+        <w:tc>
+          <w:tcPr>
+            <w:tcW w:w="5528" w:type="dxa"/>
+          </w:tcPr>
+          <w:p>
+            <w:pPr>
+              <w:rPr>
+                <w:lang w:val="de-DE"/>
+              </w:rPr>
+            </w:pPr>
+            <w:r>
+              <w:rPr>
+                <w:lang w:val="de-DE"/>
+              </w:rPr>
+              <w:t>Ich erwarte</w:t>
+            </w:r>
+            <w:r>
+              <w:rPr>
+                <w:lang w:val="de-DE"/>
+              </w:rPr>
+              <w:t>,</w:t>
+            </w:r>
+            <w:r>
+              <w:rPr>
+                <w:lang w:val="de-DE"/>
+              </w:rPr>
+              <w:t xml:space="preserve"> </w:t>
+            </w:r>
+            <w:r>
+              <w:rPr>
+                <w:lang w:val="de-DE"/>
+              </w:rPr>
+              <w:t>dass das Programm an der eingegebene E-Mail, die ausgewählte Verbindung zuschickt.</w:t>
+            </w:r>
+          </w:p>
+        </w:tc>
+      </w:tr>
+      <w:tr>
+        <w:tc>
+          <w:tcPr>
+            <w:tcW w:w="1101" w:type="dxa"/>
+          </w:tcPr>
+          <w:p>
+            <w:pPr>
+              <w:rPr>
+                <w:lang w:val="de-DE"/>
+              </w:rPr>
+            </w:pPr>
+            <w:r>
+              <w:rPr>
+                <w:lang w:val="de-DE"/>
+              </w:rPr>
+              <w:t>14</w:t>
+            </w:r>
+          </w:p>
+        </w:tc>
+        <w:tc>
+          <w:tcPr>
+            <w:tcW w:w="3402" w:type="dxa"/>
+          </w:tcPr>
+          <w:p>
+            <w:pPr>
+              <w:rPr>
+                <w:lang w:val="en-US"/>
+              </w:rPr>
+            </w:pPr>
+            <w:r>
+              <w:rPr>
+                <w:lang w:val="en-US"/>
+              </w:rPr>
+              <w:t>App ausprobieren</w:t>
+            </w:r>
+          </w:p>
+        </w:tc>
+        <w:tc>
+          <w:tcPr>
+            <w:tcW w:w="5528" w:type="dxa"/>
+          </w:tcPr>
+          <w:p>
+            <w:pPr>
+              <w:rPr>
+                <w:lang w:val="de-DE"/>
+              </w:rPr>
+            </w:pPr>
+            <w:r>
+              <w:rPr>
+                <w:lang w:val="de-DE"/>
+              </w:rPr>
+              <w:t>Nachdem ich das Setup.exe ausgeführt habe, konnte ich die App öffnen. Ich erwartete, dass die App gleich funktioniert, wie wenn ich das Programm in Visual Stuidio Code starte.</w:t>
+            </w:r>
+          </w:p>
+        </w:tc>
+      </w:tr>
+    </w:tbl>
+    <w:p>
+      <w:pPr>
+        <w:spacing w:before="100" w:beforeAutospacing="1" w:after="100" w:afterAutospacing="1" w:line="240" w:lineRule="auto"/>
+        <w:rPr>
+          <w:rFonts w:eastAsia="Times New Roman" w:cs="Arial"/>
+          <w:b/>
+          <w:bCs/>
+          <w:color w:val="FFC000"/>
+          <w:lang w:val="de-DE"/>
+        </w:rPr>
+      </w:pPr>
+    </w:p>
+    <w:p>
+      <w:pPr>
+        <w:spacing w:before="100" w:beforeAutospacing="1" w:after="100" w:afterAutospacing="1" w:line="240" w:lineRule="auto"/>
+        <w:rPr>
+          <w:rFonts w:eastAsia="Times New Roman" w:cs="Arial"/>
+          <w:b/>
+          <w:bCs/>
+          <w:color w:val="FFC000"/>
+          <w:lang w:val="de-DE"/>
+        </w:rPr>
+      </w:pPr>
+    </w:p>
+    <w:p>
+      <w:pPr>
+        <w:spacing w:before="100" w:beforeAutospacing="1" w:after="100" w:afterAutospacing="1" w:line="240" w:lineRule="auto"/>
+        <w:rPr>
+          <w:rFonts w:eastAsia="Times New Roman" w:cs="Arial"/>
+          <w:b/>
+          <w:bCs/>
+          <w:color w:val="FFC000"/>
+          <w:lang w:val="de-DE"/>
+        </w:rPr>
+      </w:pPr>
+    </w:p>
+    <w:p>
+      <w:pPr>
+        <w:spacing w:before="100" w:beforeAutospacing="1" w:after="100" w:afterAutospacing="1" w:line="240" w:lineRule="auto"/>
+        <w:rPr>
+          <w:rFonts w:eastAsia="Times New Roman" w:cs="Arial"/>
+          <w:b/>
+          <w:bCs/>
+          <w:color w:val="FFC000"/>
+          <w:lang w:val="de-DE"/>
+        </w:rPr>
+      </w:pPr>
+    </w:p>
+    <w:p>
+      <w:pPr>
+        <w:spacing w:before="100" w:beforeAutospacing="1" w:after="100" w:afterAutospacing="1" w:line="240" w:lineRule="auto"/>
+        <w:rPr>
+          <w:rFonts w:eastAsia="Times New Roman" w:cs="Arial"/>
+          <w:b/>
+          <w:bCs/>
+          <w:color w:val="FFC000"/>
+          <w:lang w:val="de-DE"/>
+        </w:rPr>
+      </w:pPr>
+    </w:p>
+    <w:p>
+      <w:pPr>
+        <w:pStyle w:val="berschrift1"/>
+        <w:numPr>
+          <w:ilvl w:val="0"/>
+          <w:numId w:val="10"/>
+        </w:numPr>
+        <w:rPr>
+          <w:lang w:val="de-DE"/>
+        </w:rPr>
+      </w:pPr>
+      <w:bookmarkStart w:id="16" w:name="_Toc59094561"/>
+      <w:r>
+        <w:rPr>
+          <w:lang w:val="de-DE"/>
+        </w:rPr>
+        <w:lastRenderedPageBreak/>
+        <w:t>Testprotokoll</w:t>
+      </w:r>
+      <w:bookmarkEnd w:id="16"/>
+    </w:p>
+    <w:tbl>
+      <w:tblPr>
+        <w:tblStyle w:val="Tabellenraster"/>
+        <w:tblW w:w="9889" w:type="dxa"/>
         <w:tblLayout w:type="fixed"/>
         <w:tblLook w:val="04A0" w:firstRow="1" w:lastRow="0" w:firstColumn="1" w:lastColumn="0" w:noHBand="0" w:noVBand="1"/>
       </w:tblPr>
       <w:tblGrid>
-        <w:gridCol w:w="1377"/>
-        <w:gridCol w:w="1834"/>
-        <w:gridCol w:w="3560"/>
-        <w:gridCol w:w="1518"/>
-        <w:gridCol w:w="1033"/>
+        <w:gridCol w:w="2518"/>
+        <w:gridCol w:w="1559"/>
+        <w:gridCol w:w="2552"/>
+        <w:gridCol w:w="3260"/>
       </w:tblGrid>
       <w:tr>
         <w:trPr>
@@ -4850,7 +6131,7 @@
         </w:trPr>
         <w:tc>
           <w:tcPr>
-            <w:tcW w:w="1377" w:type="dxa"/>
+            <w:tcW w:w="2518" w:type="dxa"/>
             <w:shd w:val="clear" w:color="auto" w:fill="FFFF00"/>
           </w:tcPr>
           <w:p>
@@ -4873,7 +6154,7 @@
         </w:tc>
         <w:tc>
           <w:tcPr>
-            <w:tcW w:w="1834" w:type="dxa"/>
+            <w:tcW w:w="1559" w:type="dxa"/>
             <w:shd w:val="clear" w:color="auto" w:fill="FFFF00"/>
           </w:tcPr>
           <w:p>
@@ -4890,13 +6171,13 @@
                 <w:sz w:val="24"/>
                 <w:lang w:val="de-DE"/>
               </w:rPr>
-              <w:t>Test</w:t>
-            </w:r>
-          </w:p>
-        </w:tc>
-        <w:tc>
-          <w:tcPr>
-            <w:tcW w:w="3560" w:type="dxa"/>
+              <w:t>ID</w:t>
+            </w:r>
+          </w:p>
+        </w:tc>
+        <w:tc>
+          <w:tcPr>
+            <w:tcW w:w="2552" w:type="dxa"/>
             <w:shd w:val="clear" w:color="auto" w:fill="FFFF00"/>
           </w:tcPr>
           <w:p>
@@ -4913,44 +6194,13 @@
                 <w:sz w:val="24"/>
                 <w:lang w:val="de-DE"/>
               </w:rPr>
-              <w:t>Testresultat</w:t>
-            </w:r>
-            <w:r>
-              <w:rPr>
-                <w:b/>
-                <w:sz w:val="24"/>
-                <w:lang w:val="de-DE"/>
-              </w:rPr>
-              <w:t>/Beschrieb</w:t>
-            </w:r>
-          </w:p>
-        </w:tc>
-        <w:tc>
-          <w:tcPr>
-            <w:tcW w:w="1518" w:type="dxa"/>
-            <w:shd w:val="clear" w:color="auto" w:fill="FFFF00"/>
-          </w:tcPr>
-          <w:p>
-            <w:pPr>
-              <w:rPr>
-                <w:b/>
-                <w:sz w:val="24"/>
-                <w:lang w:val="de-DE"/>
-              </w:rPr>
-            </w:pPr>
-            <w:r>
-              <w:rPr>
-                <w:b/>
-                <w:sz w:val="24"/>
-                <w:lang w:val="de-DE"/>
-              </w:rPr>
               <w:t>Datum des Tests</w:t>
             </w:r>
           </w:p>
         </w:tc>
         <w:tc>
           <w:tcPr>
-            <w:tcW w:w="1033" w:type="dxa"/>
+            <w:tcW w:w="3260" w:type="dxa"/>
             <w:shd w:val="clear" w:color="auto" w:fill="FFFF00"/>
           </w:tcPr>
           <w:p>
@@ -4986,18 +6236,18 @@
                 <w:sz w:val="24"/>
                 <w:lang w:val="de-DE"/>
               </w:rPr>
-              <w:t>Error</w:t>
+              <w:t>Fehlschlag</w:t>
             </w:r>
           </w:p>
         </w:tc>
       </w:tr>
       <w:tr>
         <w:trPr>
-          <w:trHeight w:val="1272"/>
+          <w:trHeight w:val="567"/>
         </w:trPr>
         <w:tc>
           <w:tcPr>
-            <w:tcW w:w="1377" w:type="dxa"/>
+            <w:tcW w:w="2518" w:type="dxa"/>
           </w:tcPr>
           <w:p>
             <w:pPr>
@@ -5015,43 +6265,25 @@
         </w:tc>
         <w:tc>
           <w:tcPr>
-            <w:tcW w:w="1834" w:type="dxa"/>
-          </w:tcPr>
-          <w:p>
-            <w:pPr>
-              <w:rPr>
-                <w:lang w:val="de-DE"/>
-              </w:rPr>
-            </w:pPr>
-            <w:r>
-              <w:rPr>
-                <w:lang w:val="de-DE"/>
-              </w:rPr>
-              <w:t>Datum anpassen</w:t>
-            </w:r>
-          </w:p>
-        </w:tc>
-        <w:tc>
-          <w:tcPr>
-            <w:tcW w:w="3560" w:type="dxa"/>
-          </w:tcPr>
-          <w:p>
-            <w:pPr>
-              <w:rPr>
-                <w:lang w:val="de-DE"/>
-              </w:rPr>
-            </w:pPr>
-            <w:r>
-              <w:rPr>
-                <w:lang w:val="de-DE"/>
-              </w:rPr>
-              <w:t>Ich konnte mithilfe von einem DateTimePicker mein gewünschtes Datum auswählen und es hat erfolgreich übernommen.</w:t>
-            </w:r>
-          </w:p>
-        </w:tc>
-        <w:tc>
-          <w:tcPr>
-            <w:tcW w:w="1518" w:type="dxa"/>
+            <w:tcW w:w="1559" w:type="dxa"/>
+          </w:tcPr>
+          <w:p>
+            <w:pPr>
+              <w:rPr>
+                <w:lang w:val="de-DE"/>
+              </w:rPr>
+            </w:pPr>
+            <w:r>
+              <w:rPr>
+                <w:lang w:val="de-DE"/>
+              </w:rPr>
+              <w:t>1</w:t>
+            </w:r>
+          </w:p>
+        </w:tc>
+        <w:tc>
+          <w:tcPr>
+            <w:tcW w:w="2552" w:type="dxa"/>
             <w:shd w:val="clear" w:color="auto" w:fill="FFFFFF" w:themeFill="background1"/>
           </w:tcPr>
           <w:p>
@@ -5070,7 +6302,7 @@
         </w:tc>
         <w:tc>
           <w:tcPr>
-            <w:tcW w:w="1033" w:type="dxa"/>
+            <w:tcW w:w="3260" w:type="dxa"/>
             <w:shd w:val="clear" w:color="auto" w:fill="92D050"/>
           </w:tcPr>
           <w:p>
@@ -5085,65 +6317,42 @@
       </w:tr>
       <w:tr>
         <w:trPr>
-          <w:trHeight w:val="1030"/>
+          <w:trHeight w:val="560"/>
         </w:trPr>
         <w:tc>
           <w:tcPr>
-            <w:tcW w:w="1377" w:type="dxa"/>
-          </w:tcPr>
-          <w:p>
-            <w:pPr>
-              <w:rPr>
-                <w:lang w:val="de-DE"/>
-              </w:rPr>
-            </w:pPr>
-            <w:r>
-              <w:rPr>
-                <w:lang w:val="de-DE"/>
-              </w:rPr>
-              <w:t>„“</w:t>
-            </w:r>
-          </w:p>
-        </w:tc>
-        <w:tc>
-          <w:tcPr>
-            <w:tcW w:w="1834" w:type="dxa"/>
-          </w:tcPr>
-          <w:p>
-            <w:pPr>
-              <w:rPr>
-                <w:lang w:val="de-DE"/>
-              </w:rPr>
-            </w:pPr>
-            <w:r>
-              <w:rPr>
-                <w:lang w:val="de-DE"/>
-              </w:rPr>
-              <w:t>Zeit anpassen</w:t>
-            </w:r>
-          </w:p>
-        </w:tc>
-        <w:tc>
-          <w:tcPr>
-            <w:tcW w:w="3560" w:type="dxa"/>
-          </w:tcPr>
-          <w:p>
-            <w:pPr>
-              <w:rPr>
-                <w:lang w:val="de-DE"/>
-              </w:rPr>
-            </w:pPr>
-            <w:r>
-              <w:rPr>
-                <w:lang w:val="de-DE"/>
-              </w:rPr>
-              <w:t>Ich konnte ebenfalls mit einem DateTimePicker eine gewünschte Zeit eingeben und es hat es erfolgreich übernommen</w:t>
-            </w:r>
-          </w:p>
-        </w:tc>
-        <w:tc>
-          <w:tcPr>
-            <w:tcW w:w="1518" w:type="dxa"/>
+            <w:tcW w:w="2518" w:type="dxa"/>
+          </w:tcPr>
+          <w:p>
+            <w:r>
+              <w:rPr>
+                <w:lang w:val="de-DE"/>
+              </w:rPr>
+              <w:t>Luca Rickenbach</w:t>
+            </w:r>
+          </w:p>
+        </w:tc>
+        <w:tc>
+          <w:tcPr>
+            <w:tcW w:w="1559" w:type="dxa"/>
+          </w:tcPr>
+          <w:p>
+            <w:pPr>
+              <w:rPr>
+                <w:lang w:val="de-DE"/>
+              </w:rPr>
+            </w:pPr>
+            <w:r>
+              <w:rPr>
+                <w:lang w:val="de-DE"/>
+              </w:rPr>
+              <w:t>2</w:t>
+            </w:r>
+          </w:p>
+        </w:tc>
+        <w:tc>
+          <w:tcPr>
+            <w:tcW w:w="2552" w:type="dxa"/>
             <w:shd w:val="clear" w:color="auto" w:fill="FFFFFF" w:themeFill="background1"/>
           </w:tcPr>
           <w:p>
@@ -5162,7 +6371,7 @@
         </w:tc>
         <w:tc>
           <w:tcPr>
-            <w:tcW w:w="1033" w:type="dxa"/>
+            <w:tcW w:w="3260" w:type="dxa"/>
             <w:shd w:val="clear" w:color="auto" w:fill="92D050"/>
           </w:tcPr>
           <w:p>
@@ -5177,65 +6386,42 @@
       </w:tr>
       <w:tr>
         <w:trPr>
-          <w:trHeight w:val="757"/>
+          <w:trHeight w:val="554"/>
         </w:trPr>
         <w:tc>
           <w:tcPr>
-            <w:tcW w:w="1377" w:type="dxa"/>
-          </w:tcPr>
-          <w:p>
-            <w:pPr>
-              <w:rPr>
-                <w:lang w:val="de-DE"/>
-              </w:rPr>
-            </w:pPr>
-            <w:r>
-              <w:rPr>
-                <w:lang w:val="de-DE"/>
-              </w:rPr>
-              <w:t>„“</w:t>
-            </w:r>
-          </w:p>
-        </w:tc>
-        <w:tc>
-          <w:tcPr>
-            <w:tcW w:w="1834" w:type="dxa"/>
-          </w:tcPr>
-          <w:p>
-            <w:pPr>
-              <w:rPr>
-                <w:lang w:val="de-DE"/>
-              </w:rPr>
-            </w:pPr>
-            <w:r>
-              <w:rPr>
-                <w:lang w:val="de-DE"/>
-              </w:rPr>
-              <w:t>Start-Station ComboBox</w:t>
-            </w:r>
-          </w:p>
-        </w:tc>
-        <w:tc>
-          <w:tcPr>
-            <w:tcW w:w="3560" w:type="dxa"/>
-          </w:tcPr>
-          <w:p>
-            <w:pPr>
-              <w:rPr>
-                <w:lang w:val="de-DE"/>
-              </w:rPr>
-            </w:pPr>
-            <w:r>
-              <w:rPr>
-                <w:lang w:val="de-DE"/>
-              </w:rPr>
-              <w:t>Ich kann in die ComboBox meine gewünschte Start-Station eingeben.</w:t>
-            </w:r>
-          </w:p>
-        </w:tc>
-        <w:tc>
-          <w:tcPr>
-            <w:tcW w:w="1518" w:type="dxa"/>
+            <w:tcW w:w="2518" w:type="dxa"/>
+          </w:tcPr>
+          <w:p>
+            <w:r>
+              <w:rPr>
+                <w:lang w:val="de-DE"/>
+              </w:rPr>
+              <w:t>Luca Rickenbach</w:t>
+            </w:r>
+          </w:p>
+        </w:tc>
+        <w:tc>
+          <w:tcPr>
+            <w:tcW w:w="1559" w:type="dxa"/>
+          </w:tcPr>
+          <w:p>
+            <w:pPr>
+              <w:rPr>
+                <w:lang w:val="de-DE"/>
+              </w:rPr>
+            </w:pPr>
+            <w:r>
+              <w:rPr>
+                <w:lang w:val="de-DE"/>
+              </w:rPr>
+              <w:t>3</w:t>
+            </w:r>
+          </w:p>
+        </w:tc>
+        <w:tc>
+          <w:tcPr>
+            <w:tcW w:w="2552" w:type="dxa"/>
             <w:shd w:val="clear" w:color="auto" w:fill="FFFFFF" w:themeFill="background1"/>
           </w:tcPr>
           <w:p>
@@ -5254,7 +6440,7 @@
         </w:tc>
         <w:tc>
           <w:tcPr>
-            <w:tcW w:w="1033" w:type="dxa"/>
+            <w:tcW w:w="3260" w:type="dxa"/>
             <w:shd w:val="clear" w:color="auto" w:fill="92D050"/>
           </w:tcPr>
           <w:p>
@@ -5269,65 +6455,42 @@
       </w:tr>
       <w:tr>
         <w:trPr>
-          <w:trHeight w:val="757"/>
+          <w:trHeight w:val="562"/>
         </w:trPr>
         <w:tc>
           <w:tcPr>
-            <w:tcW w:w="1377" w:type="dxa"/>
-          </w:tcPr>
-          <w:p>
-            <w:pPr>
-              <w:rPr>
-                <w:lang w:val="de-DE"/>
-              </w:rPr>
-            </w:pPr>
-            <w:r>
-              <w:rPr>
-                <w:lang w:val="de-DE"/>
-              </w:rPr>
-              <w:t>„“</w:t>
-            </w:r>
-          </w:p>
-        </w:tc>
-        <w:tc>
-          <w:tcPr>
-            <w:tcW w:w="1834" w:type="dxa"/>
-          </w:tcPr>
-          <w:p>
-            <w:pPr>
-              <w:rPr>
-                <w:lang w:val="de-DE"/>
-              </w:rPr>
-            </w:pPr>
-            <w:r>
-              <w:rPr>
-                <w:lang w:val="de-DE"/>
-              </w:rPr>
-              <w:t>End-Station ComboBox</w:t>
-            </w:r>
-          </w:p>
-        </w:tc>
-        <w:tc>
-          <w:tcPr>
-            <w:tcW w:w="3560" w:type="dxa"/>
-          </w:tcPr>
-          <w:p>
-            <w:pPr>
-              <w:rPr>
-                <w:lang w:val="de-DE"/>
-              </w:rPr>
-            </w:pPr>
-            <w:r>
-              <w:rPr>
-                <w:lang w:val="de-DE"/>
-              </w:rPr>
-              <w:t>Ich kann in die ComboBox meine Gewünschte End-Station eingeben.</w:t>
-            </w:r>
-          </w:p>
-        </w:tc>
-        <w:tc>
-          <w:tcPr>
-            <w:tcW w:w="1518" w:type="dxa"/>
+            <w:tcW w:w="2518" w:type="dxa"/>
+          </w:tcPr>
+          <w:p>
+            <w:r>
+              <w:rPr>
+                <w:lang w:val="de-DE"/>
+              </w:rPr>
+              <w:t>Luca Rickenbach</w:t>
+            </w:r>
+          </w:p>
+        </w:tc>
+        <w:tc>
+          <w:tcPr>
+            <w:tcW w:w="1559" w:type="dxa"/>
+          </w:tcPr>
+          <w:p>
+            <w:pPr>
+              <w:rPr>
+                <w:lang w:val="de-DE"/>
+              </w:rPr>
+            </w:pPr>
+            <w:r>
+              <w:rPr>
+                <w:lang w:val="de-DE"/>
+              </w:rPr>
+              <w:t>4</w:t>
+            </w:r>
+          </w:p>
+        </w:tc>
+        <w:tc>
+          <w:tcPr>
+            <w:tcW w:w="2552" w:type="dxa"/>
             <w:shd w:val="clear" w:color="auto" w:fill="FFFFFF" w:themeFill="background1"/>
           </w:tcPr>
           <w:p>
@@ -5346,7 +6509,7 @@
         </w:tc>
         <w:tc>
           <w:tcPr>
-            <w:tcW w:w="1033" w:type="dxa"/>
+            <w:tcW w:w="3260" w:type="dxa"/>
             <w:shd w:val="clear" w:color="auto" w:fill="92D050"/>
           </w:tcPr>
           <w:p>
@@ -5361,65 +6524,42 @@
       </w:tr>
       <w:tr>
         <w:trPr>
-          <w:trHeight w:val="1787"/>
+          <w:trHeight w:val="556"/>
         </w:trPr>
         <w:tc>
           <w:tcPr>
-            <w:tcW w:w="1377" w:type="dxa"/>
-          </w:tcPr>
-          <w:p>
-            <w:pPr>
-              <w:rPr>
-                <w:lang w:val="de-DE"/>
-              </w:rPr>
-            </w:pPr>
-            <w:r>
-              <w:rPr>
-                <w:lang w:val="de-DE"/>
-              </w:rPr>
-              <w:t>„“</w:t>
-            </w:r>
-          </w:p>
-        </w:tc>
-        <w:tc>
-          <w:tcPr>
-            <w:tcW w:w="1834" w:type="dxa"/>
-          </w:tcPr>
-          <w:p>
-            <w:pPr>
-              <w:rPr>
-                <w:lang w:val="de-DE"/>
-              </w:rPr>
-            </w:pPr>
-            <w:r>
-              <w:rPr>
-                <w:lang w:val="de-DE"/>
-              </w:rPr>
-              <w:t>Button „Verbindungen Suchen“</w:t>
-            </w:r>
-          </w:p>
-        </w:tc>
-        <w:tc>
-          <w:tcPr>
-            <w:tcW w:w="3560" w:type="dxa"/>
-          </w:tcPr>
-          <w:p>
-            <w:pPr>
-              <w:rPr>
-                <w:lang w:val="de-DE"/>
-              </w:rPr>
-            </w:pPr>
-            <w:r>
-              <w:rPr>
-                <w:lang w:val="de-DE"/>
-              </w:rPr>
-              <w:t>Wenn ich auf den Button klicke, nimmt er erfolgreich die Daten der Start-, End-Station ComboBoxen, das Datum und die Zeit. Danach sucht er die passenden Verbindungen und fügt sie in die Tabelle ein.</w:t>
-            </w:r>
-          </w:p>
-        </w:tc>
-        <w:tc>
-          <w:tcPr>
-            <w:tcW w:w="1518" w:type="dxa"/>
+            <w:tcW w:w="2518" w:type="dxa"/>
+          </w:tcPr>
+          <w:p>
+            <w:r>
+              <w:rPr>
+                <w:lang w:val="de-DE"/>
+              </w:rPr>
+              <w:t>Luca Rickenbach</w:t>
+            </w:r>
+          </w:p>
+        </w:tc>
+        <w:tc>
+          <w:tcPr>
+            <w:tcW w:w="1559" w:type="dxa"/>
+          </w:tcPr>
+          <w:p>
+            <w:pPr>
+              <w:rPr>
+                <w:lang w:val="de-DE"/>
+              </w:rPr>
+            </w:pPr>
+            <w:r>
+              <w:rPr>
+                <w:lang w:val="de-DE"/>
+              </w:rPr>
+              <w:t>5</w:t>
+            </w:r>
+          </w:p>
+        </w:tc>
+        <w:tc>
+          <w:tcPr>
+            <w:tcW w:w="2552" w:type="dxa"/>
             <w:shd w:val="clear" w:color="auto" w:fill="FFFFFF" w:themeFill="background1"/>
           </w:tcPr>
           <w:p>
@@ -5438,7 +6578,7 @@
         </w:tc>
         <w:tc>
           <w:tcPr>
-            <w:tcW w:w="1033" w:type="dxa"/>
+            <w:tcW w:w="3260" w:type="dxa"/>
             <w:shd w:val="clear" w:color="auto" w:fill="92D050"/>
           </w:tcPr>
           <w:p>
@@ -5453,65 +6593,42 @@
       </w:tr>
       <w:tr>
         <w:trPr>
-          <w:trHeight w:val="1014"/>
+          <w:trHeight w:val="408"/>
         </w:trPr>
         <w:tc>
           <w:tcPr>
-            <w:tcW w:w="1377" w:type="dxa"/>
-          </w:tcPr>
-          <w:p>
-            <w:pPr>
-              <w:rPr>
-                <w:lang w:val="de-DE"/>
-              </w:rPr>
-            </w:pPr>
-            <w:r>
-              <w:rPr>
-                <w:lang w:val="de-DE"/>
-              </w:rPr>
-              <w:t>„“</w:t>
-            </w:r>
-          </w:p>
-        </w:tc>
-        <w:tc>
-          <w:tcPr>
-            <w:tcW w:w="1834" w:type="dxa"/>
-          </w:tcPr>
-          <w:p>
-            <w:pPr>
-              <w:rPr>
-                <w:lang w:val="de-DE"/>
-              </w:rPr>
-            </w:pPr>
-            <w:r>
-              <w:rPr>
-                <w:lang w:val="de-DE"/>
-              </w:rPr>
-              <w:t>Button „Abfahrtstafel“</w:t>
-            </w:r>
-          </w:p>
-        </w:tc>
-        <w:tc>
-          <w:tcPr>
-            <w:tcW w:w="3560" w:type="dxa"/>
-          </w:tcPr>
-          <w:p>
-            <w:pPr>
-              <w:rPr>
-                <w:lang w:val="de-DE"/>
-              </w:rPr>
-            </w:pPr>
-            <w:r>
-              <w:rPr>
-                <w:lang w:val="de-DE"/>
-              </w:rPr>
-              <w:t xml:space="preserve">Wenn ich auf diesen Knopf drücke, erscheint eine neue Form. </w:t>
-            </w:r>
-          </w:p>
-        </w:tc>
-        <w:tc>
-          <w:tcPr>
-            <w:tcW w:w="1518" w:type="dxa"/>
+            <w:tcW w:w="2518" w:type="dxa"/>
+          </w:tcPr>
+          <w:p>
+            <w:r>
+              <w:rPr>
+                <w:lang w:val="de-DE"/>
+              </w:rPr>
+              <w:t>Luca Rickenbach</w:t>
+            </w:r>
+          </w:p>
+        </w:tc>
+        <w:tc>
+          <w:tcPr>
+            <w:tcW w:w="1559" w:type="dxa"/>
+          </w:tcPr>
+          <w:p>
+            <w:pPr>
+              <w:rPr>
+                <w:lang w:val="de-DE"/>
+              </w:rPr>
+            </w:pPr>
+            <w:r>
+              <w:rPr>
+                <w:lang w:val="de-DE"/>
+              </w:rPr>
+              <w:t>6</w:t>
+            </w:r>
+          </w:p>
+        </w:tc>
+        <w:tc>
+          <w:tcPr>
+            <w:tcW w:w="2552" w:type="dxa"/>
             <w:shd w:val="clear" w:color="auto" w:fill="FFFFFF" w:themeFill="background1"/>
           </w:tcPr>
           <w:p>
@@ -5524,31 +6641,21 @@
               <w:rPr>
                 <w:lang w:val="de-DE"/>
               </w:rPr>
-              <w:t>16.12.2020</w:t>
-            </w:r>
-          </w:p>
-        </w:tc>
-        <w:tc>
-          <w:tcPr>
-            <w:tcW w:w="1033" w:type="dxa"/>
+              <w:t>15</w:t>
+            </w:r>
+            <w:r>
+              <w:rPr>
+                <w:lang w:val="de-DE"/>
+              </w:rPr>
+              <w:t>.12.2020</w:t>
+            </w:r>
+          </w:p>
+        </w:tc>
+        <w:tc>
+          <w:tcPr>
+            <w:tcW w:w="3260" w:type="dxa"/>
             <w:shd w:val="clear" w:color="auto" w:fill="92D050"/>
           </w:tcPr>
-          <w:p>
-            <w:pPr>
-              <w:rPr>
-                <w:color w:val="92D050"/>
-                <w:lang w:val="de-DE"/>
-              </w:rPr>
-            </w:pPr>
-          </w:p>
-          <w:p>
-            <w:pPr>
-              <w:rPr>
-                <w:color w:val="92D050"/>
-                <w:lang w:val="de-DE"/>
-              </w:rPr>
-            </w:pPr>
-          </w:p>
           <w:p>
             <w:pPr>
               <w:rPr>
@@ -5569,65 +6676,42 @@
       </w:tr>
       <w:tr>
         <w:trPr>
-          <w:trHeight w:val="1014"/>
+          <w:trHeight w:val="522"/>
         </w:trPr>
         <w:tc>
           <w:tcPr>
-            <w:tcW w:w="1377" w:type="dxa"/>
-          </w:tcPr>
-          <w:p>
-            <w:pPr>
-              <w:rPr>
-                <w:lang w:val="de-DE"/>
-              </w:rPr>
-            </w:pPr>
-            <w:r>
-              <w:rPr>
-                <w:lang w:val="de-DE"/>
-              </w:rPr>
-              <w:t>„“</w:t>
-            </w:r>
-          </w:p>
-        </w:tc>
-        <w:tc>
-          <w:tcPr>
-            <w:tcW w:w="1834" w:type="dxa"/>
-          </w:tcPr>
-          <w:p>
-            <w:pPr>
-              <w:rPr>
-                <w:lang w:val="de-DE"/>
-              </w:rPr>
-            </w:pPr>
-            <w:r>
-              <w:rPr>
-                <w:lang w:val="de-DE"/>
-              </w:rPr>
-              <w:t>Button „Suchen“ (in neuer Form)</w:t>
-            </w:r>
-          </w:p>
-        </w:tc>
-        <w:tc>
-          <w:tcPr>
-            <w:tcW w:w="3560" w:type="dxa"/>
-          </w:tcPr>
-          <w:p>
-            <w:pPr>
-              <w:rPr>
-                <w:lang w:val="de-DE"/>
-              </w:rPr>
-            </w:pPr>
-            <w:r>
-              <w:rPr>
-                <w:lang w:val="de-DE"/>
-              </w:rPr>
-              <w:t xml:space="preserve">Es nimmt die Eingabe von der Start-Station ComboBox und fügt die nächsten Verbindungen, von dieser Station, in die Tabelle ein. </w:t>
-            </w:r>
-          </w:p>
-        </w:tc>
-        <w:tc>
-          <w:tcPr>
-            <w:tcW w:w="1518" w:type="dxa"/>
+            <w:tcW w:w="2518" w:type="dxa"/>
+          </w:tcPr>
+          <w:p>
+            <w:r>
+              <w:rPr>
+                <w:lang w:val="de-DE"/>
+              </w:rPr>
+              <w:t>Luca Rickenbach</w:t>
+            </w:r>
+          </w:p>
+        </w:tc>
+        <w:tc>
+          <w:tcPr>
+            <w:tcW w:w="1559" w:type="dxa"/>
+          </w:tcPr>
+          <w:p>
+            <w:pPr>
+              <w:rPr>
+                <w:lang w:val="de-DE"/>
+              </w:rPr>
+            </w:pPr>
+            <w:r>
+              <w:rPr>
+                <w:lang w:val="de-DE"/>
+              </w:rPr>
+              <w:t>7</w:t>
+            </w:r>
+          </w:p>
+        </w:tc>
+        <w:tc>
+          <w:tcPr>
+            <w:tcW w:w="2552" w:type="dxa"/>
             <w:shd w:val="clear" w:color="auto" w:fill="FFFFFF" w:themeFill="background1"/>
           </w:tcPr>
           <w:p>
@@ -5646,7 +6730,7 @@
         </w:tc>
         <w:tc>
           <w:tcPr>
-            <w:tcW w:w="1033" w:type="dxa"/>
+            <w:tcW w:w="3260" w:type="dxa"/>
             <w:shd w:val="clear" w:color="auto" w:fill="92D050"/>
           </w:tcPr>
           <w:p>
@@ -5661,89 +6745,42 @@
       </w:tr>
       <w:tr>
         <w:trPr>
-          <w:trHeight w:val="1530"/>
+          <w:trHeight w:val="544"/>
         </w:trPr>
         <w:tc>
           <w:tcPr>
-            <w:tcW w:w="1377" w:type="dxa"/>
-          </w:tcPr>
-          <w:p>
-            <w:pPr>
-              <w:rPr>
-                <w:lang w:val="de-DE"/>
-              </w:rPr>
-            </w:pPr>
-            <w:r>
-              <w:rPr>
-                <w:lang w:val="de-DE"/>
-              </w:rPr>
-              <w:t>„“</w:t>
-            </w:r>
-          </w:p>
-        </w:tc>
-        <w:tc>
-          <w:tcPr>
-            <w:tcW w:w="1834" w:type="dxa"/>
-          </w:tcPr>
-          <w:p>
-            <w:pPr>
-              <w:rPr>
-                <w:lang w:val="en-US"/>
-              </w:rPr>
-            </w:pPr>
-            <w:r>
-              <w:rPr>
-                <w:lang w:val="en-US"/>
-              </w:rPr>
-              <w:t xml:space="preserve">Unit Test </w:t>
-            </w:r>
-            <w:r>
-              <w:rPr>
-                <w:lang w:val="en-US"/>
-              </w:rPr>
-              <w:t>“</w:t>
-            </w:r>
-            <w:r>
-              <w:rPr>
-                <w:lang w:val="en-US"/>
-              </w:rPr>
-              <w:t>StationBoard</w:t>
-            </w:r>
-            <w:r>
-              <w:rPr>
-                <w:lang w:val="en-US"/>
-              </w:rPr>
-              <w:t>”</w:t>
-            </w:r>
-            <w:r>
-              <w:rPr>
-                <w:lang w:val="en-US"/>
-              </w:rPr>
-              <w:t xml:space="preserve"> in „TransportTest“</w:t>
-            </w:r>
-          </w:p>
-        </w:tc>
-        <w:tc>
-          <w:tcPr>
-            <w:tcW w:w="3560" w:type="dxa"/>
-          </w:tcPr>
-          <w:p>
-            <w:pPr>
-              <w:rPr>
-                <w:lang w:val="de-DE"/>
-              </w:rPr>
-            </w:pPr>
-            <w:r>
-              <w:rPr>
-                <w:lang w:val="de-DE"/>
-              </w:rPr>
-              <w:t>Als ich es das erste Mal getestet habe, hat es mir einen Fehler zurückgegeben. Danach musste ich der Funktion noch die Zeit und die Anzahl Ausgaben mitgeben und danach hat es funktioniert.</w:t>
-            </w:r>
-          </w:p>
-        </w:tc>
-        <w:tc>
-          <w:tcPr>
-            <w:tcW w:w="1518" w:type="dxa"/>
+            <w:tcW w:w="2518" w:type="dxa"/>
+          </w:tcPr>
+          <w:p>
+            <w:r>
+              <w:rPr>
+                <w:lang w:val="de-DE"/>
+              </w:rPr>
+              <w:t>Luca Rickenbach</w:t>
+            </w:r>
+          </w:p>
+        </w:tc>
+        <w:tc>
+          <w:tcPr>
+            <w:tcW w:w="1559" w:type="dxa"/>
+          </w:tcPr>
+          <w:p>
+            <w:pPr>
+              <w:rPr>
+                <w:lang w:val="de-DE"/>
+              </w:rPr>
+            </w:pPr>
+            <w:r>
+              <w:rPr>
+                <w:lang w:val="de-DE"/>
+              </w:rPr>
+              <w:t>8</w:t>
+            </w:r>
+          </w:p>
+        </w:tc>
+        <w:tc>
+          <w:tcPr>
+            <w:tcW w:w="2552" w:type="dxa"/>
             <w:shd w:val="clear" w:color="auto" w:fill="FFFFFF" w:themeFill="background1"/>
           </w:tcPr>
           <w:p>
@@ -5762,7 +6799,7 @@
         </w:tc>
         <w:tc>
           <w:tcPr>
-            <w:tcW w:w="1033" w:type="dxa"/>
+            <w:tcW w:w="3260" w:type="dxa"/>
             <w:shd w:val="clear" w:color="auto" w:fill="92D050"/>
           </w:tcPr>
           <w:p>
@@ -5777,30 +6814,24 @@
       </w:tr>
       <w:tr>
         <w:trPr>
-          <w:trHeight w:val="1272"/>
+          <w:trHeight w:val="579"/>
         </w:trPr>
         <w:tc>
           <w:tcPr>
-            <w:tcW w:w="1377" w:type="dxa"/>
-          </w:tcPr>
-          <w:p>
-            <w:pPr>
-              <w:rPr>
-                <w:lang w:val="de-DE"/>
-              </w:rPr>
-            </w:pPr>
-            <w:r>
-              <w:rPr>
-                <w:lang w:val="de-DE"/>
-              </w:rPr>
-              <w:lastRenderedPageBreak/>
-              <w:t>„“</w:t>
-            </w:r>
-          </w:p>
-        </w:tc>
-        <w:tc>
-          <w:tcPr>
-            <w:tcW w:w="1834" w:type="dxa"/>
+            <w:tcW w:w="2518" w:type="dxa"/>
+          </w:tcPr>
+          <w:p>
+            <w:r>
+              <w:rPr>
+                <w:lang w:val="de-DE"/>
+              </w:rPr>
+              <w:t>Luca Rickenbach</w:t>
+            </w:r>
+          </w:p>
+        </w:tc>
+        <w:tc>
+          <w:tcPr>
+            <w:tcW w:w="1559" w:type="dxa"/>
           </w:tcPr>
           <w:p>
             <w:pPr>
@@ -5812,61 +6843,13 @@
               <w:rPr>
                 <w:lang w:val="en-US"/>
               </w:rPr>
-              <w:t xml:space="preserve">Unit Test </w:t>
-            </w:r>
-            <w:r>
-              <w:rPr>
-                <w:lang w:val="en-US"/>
-              </w:rPr>
-              <w:t>“</w:t>
-            </w:r>
-            <w:r>
-              <w:rPr>
-                <w:lang w:val="en-US"/>
-              </w:rPr>
-              <w:t>Connections</w:t>
-            </w:r>
-            <w:r>
-              <w:rPr>
-                <w:lang w:val="en-US"/>
-              </w:rPr>
-              <w:t>”</w:t>
-            </w:r>
-            <w:r>
-              <w:rPr>
-                <w:lang w:val="en-US"/>
-              </w:rPr>
-              <w:t xml:space="preserve"> in „TransportTest“</w:t>
-            </w:r>
-          </w:p>
-        </w:tc>
-        <w:tc>
-          <w:tcPr>
-            <w:tcW w:w="3560" w:type="dxa"/>
-          </w:tcPr>
-          <w:p>
-            <w:pPr>
-              <w:rPr>
-                <w:lang w:val="de-DE"/>
-              </w:rPr>
-            </w:pPr>
-            <w:r>
-              <w:rPr>
-                <w:lang w:val="de-DE"/>
-              </w:rPr>
-              <w:t xml:space="preserve">Ich habe hier ebenfalls zuerst ein Fehler erhalten. </w:t>
-            </w:r>
-            <w:r>
-              <w:rPr>
-                <w:lang w:val="de-DE"/>
-              </w:rPr>
-              <w:t>Danach habe ich noch die Zeit, Datum und die Anzahl Ausgaben mitgegeben. Anschliessend hat es funktioniert</w:t>
-            </w:r>
-          </w:p>
-        </w:tc>
-        <w:tc>
-          <w:tcPr>
-            <w:tcW w:w="1518" w:type="dxa"/>
+              <w:t>9</w:t>
+            </w:r>
+          </w:p>
+        </w:tc>
+        <w:tc>
+          <w:tcPr>
+            <w:tcW w:w="2552" w:type="dxa"/>
             <w:shd w:val="clear" w:color="auto" w:fill="FFFFFF" w:themeFill="background1"/>
           </w:tcPr>
           <w:p>
@@ -5885,7 +6868,7 @@
         </w:tc>
         <w:tc>
           <w:tcPr>
-            <w:tcW w:w="1033" w:type="dxa"/>
+            <w:tcW w:w="3260" w:type="dxa"/>
             <w:shd w:val="clear" w:color="auto" w:fill="92D050"/>
           </w:tcPr>
           <w:p>
@@ -5900,29 +6883,24 @@
       </w:tr>
       <w:tr>
         <w:trPr>
-          <w:trHeight w:val="757"/>
+          <w:trHeight w:val="546"/>
         </w:trPr>
         <w:tc>
           <w:tcPr>
-            <w:tcW w:w="1377" w:type="dxa"/>
-          </w:tcPr>
-          <w:p>
-            <w:pPr>
-              <w:rPr>
-                <w:lang w:val="de-DE"/>
-              </w:rPr>
-            </w:pPr>
-            <w:r>
-              <w:rPr>
-                <w:lang w:val="de-DE"/>
-              </w:rPr>
-              <w:t>„“</w:t>
-            </w:r>
-          </w:p>
-        </w:tc>
-        <w:tc>
-          <w:tcPr>
-            <w:tcW w:w="1834" w:type="dxa"/>
+            <w:tcW w:w="2518" w:type="dxa"/>
+          </w:tcPr>
+          <w:p>
+            <w:r>
+              <w:rPr>
+                <w:lang w:val="de-DE"/>
+              </w:rPr>
+              <w:t>Luca Rickenbach</w:t>
+            </w:r>
+          </w:p>
+        </w:tc>
+        <w:tc>
+          <w:tcPr>
+            <w:tcW w:w="1559" w:type="dxa"/>
           </w:tcPr>
           <w:p>
             <w:pPr>
@@ -5934,37 +6912,13 @@
               <w:rPr>
                 <w:lang w:val="en-US"/>
               </w:rPr>
-              <w:t>Unit Test “Locations” in “TransportTest”</w:t>
-            </w:r>
-          </w:p>
-        </w:tc>
-        <w:tc>
-          <w:tcPr>
-            <w:tcW w:w="3560" w:type="dxa"/>
-          </w:tcPr>
-          <w:p>
-            <w:pPr>
-              <w:rPr>
-                <w:lang w:val="de-DE"/>
-              </w:rPr>
-            </w:pPr>
-            <w:r>
-              <w:rPr>
-                <w:lang w:val="de-DE"/>
-              </w:rPr>
-              <w:t xml:space="preserve">Dieser Test hat von Anfang an funktioniert. </w:t>
-            </w:r>
-            <w:r>
-              <w:rPr>
-                <w:lang w:val="de-DE"/>
-              </w:rPr>
-              <w:t>Ich musste nichts verändern</w:t>
-            </w:r>
-          </w:p>
-        </w:tc>
-        <w:tc>
-          <w:tcPr>
-            <w:tcW w:w="1518" w:type="dxa"/>
+              <w:t>10</w:t>
+            </w:r>
+          </w:p>
+        </w:tc>
+        <w:tc>
+          <w:tcPr>
+            <w:tcW w:w="2552" w:type="dxa"/>
             <w:shd w:val="clear" w:color="auto" w:fill="FFFFFF" w:themeFill="background1"/>
           </w:tcPr>
           <w:p>
@@ -5983,7 +6937,7 @@
         </w:tc>
         <w:tc>
           <w:tcPr>
-            <w:tcW w:w="1033" w:type="dxa"/>
+            <w:tcW w:w="3260" w:type="dxa"/>
             <w:shd w:val="clear" w:color="auto" w:fill="92D050"/>
           </w:tcPr>
           <w:p>
@@ -5998,29 +6952,24 @@
       </w:tr>
       <w:tr>
         <w:trPr>
-          <w:trHeight w:val="1787"/>
+          <w:trHeight w:val="554"/>
         </w:trPr>
         <w:tc>
           <w:tcPr>
-            <w:tcW w:w="1377" w:type="dxa"/>
-          </w:tcPr>
-          <w:p>
-            <w:pPr>
-              <w:rPr>
-                <w:lang w:val="de-DE"/>
-              </w:rPr>
-            </w:pPr>
-            <w:r>
-              <w:rPr>
-                <w:lang w:val="de-DE"/>
-              </w:rPr>
-              <w:t>„“</w:t>
-            </w:r>
-          </w:p>
-        </w:tc>
-        <w:tc>
-          <w:tcPr>
-            <w:tcW w:w="1834" w:type="dxa"/>
+            <w:tcW w:w="2518" w:type="dxa"/>
+          </w:tcPr>
+          <w:p>
+            <w:r>
+              <w:rPr>
+                <w:lang w:val="de-DE"/>
+              </w:rPr>
+              <w:t>Luca Rickenbach</w:t>
+            </w:r>
+          </w:p>
+        </w:tc>
+        <w:tc>
+          <w:tcPr>
+            <w:tcW w:w="1559" w:type="dxa"/>
           </w:tcPr>
           <w:p>
             <w:pPr>
@@ -6032,31 +6981,13 @@
               <w:rPr>
                 <w:lang w:val="en-US"/>
               </w:rPr>
-              <w:t>Vorschläge während eingabe</w:t>
-            </w:r>
-          </w:p>
-        </w:tc>
-        <w:tc>
-          <w:tcPr>
-            <w:tcW w:w="3560" w:type="dxa"/>
-          </w:tcPr>
-          <w:p>
-            <w:pPr>
-              <w:rPr>
-                <w:lang w:val="de-DE"/>
-              </w:rPr>
-            </w:pPr>
-            <w:r>
-              <w:rPr>
-                <w:lang w:val="de-DE"/>
-              </w:rPr>
-              <w:t>Während ich einen Ort eingebe, werden mir Orte Vorgeschlagen, welche passen könnten. Ich habe eingestellt, dass es erst Vorschläge anzeigt, wenn mindestens zwei Buchstaben eingegeben wurden.</w:t>
-            </w:r>
-          </w:p>
-        </w:tc>
-        <w:tc>
-          <w:tcPr>
-            <w:tcW w:w="1518" w:type="dxa"/>
+              <w:t>11</w:t>
+            </w:r>
+          </w:p>
+        </w:tc>
+        <w:tc>
+          <w:tcPr>
+            <w:tcW w:w="2552" w:type="dxa"/>
             <w:shd w:val="clear" w:color="auto" w:fill="FFFFFF" w:themeFill="background1"/>
           </w:tcPr>
           <w:p>
@@ -6075,7 +7006,7 @@
         </w:tc>
         <w:tc>
           <w:tcPr>
-            <w:tcW w:w="1033" w:type="dxa"/>
+            <w:tcW w:w="3260" w:type="dxa"/>
             <w:shd w:val="clear" w:color="auto" w:fill="92D050"/>
           </w:tcPr>
           <w:p>
@@ -6094,6 +7025,72 @@
               </w:rPr>
             </w:pPr>
           </w:p>
+        </w:tc>
+      </w:tr>
+      <w:tr>
+        <w:trPr>
+          <w:trHeight w:val="554"/>
+        </w:trPr>
+        <w:tc>
+          <w:tcPr>
+            <w:tcW w:w="2518" w:type="dxa"/>
+          </w:tcPr>
+          <w:p>
+            <w:pPr>
+              <w:rPr>
+                <w:lang w:val="de-DE"/>
+              </w:rPr>
+            </w:pPr>
+            <w:r>
+              <w:rPr>
+                <w:lang w:val="de-DE"/>
+              </w:rPr>
+              <w:t>Luca Rickenbach</w:t>
+            </w:r>
+          </w:p>
+        </w:tc>
+        <w:tc>
+          <w:tcPr>
+            <w:tcW w:w="1559" w:type="dxa"/>
+          </w:tcPr>
+          <w:p>
+            <w:pPr>
+              <w:rPr>
+                <w:lang w:val="en-US"/>
+              </w:rPr>
+            </w:pPr>
+            <w:r>
+              <w:rPr>
+                <w:lang w:val="en-US"/>
+              </w:rPr>
+              <w:t>12</w:t>
+            </w:r>
+          </w:p>
+        </w:tc>
+        <w:tc>
+          <w:tcPr>
+            <w:tcW w:w="2552" w:type="dxa"/>
+            <w:shd w:val="clear" w:color="auto" w:fill="FFFFFF" w:themeFill="background1"/>
+          </w:tcPr>
+          <w:p>
+            <w:pPr>
+              <w:rPr>
+                <w:lang w:val="de-DE"/>
+              </w:rPr>
+            </w:pPr>
+            <w:r>
+              <w:rPr>
+                <w:lang w:val="de-DE"/>
+              </w:rPr>
+              <w:t>17.12.2020</w:t>
+            </w:r>
+          </w:p>
+        </w:tc>
+        <w:tc>
+          <w:tcPr>
+            <w:tcW w:w="3260" w:type="dxa"/>
+            <w:shd w:val="clear" w:color="auto" w:fill="92D050"/>
+          </w:tcPr>
           <w:p>
             <w:pPr>
               <w:rPr>
@@ -6102,30 +7099,151 @@
               </w:rPr>
             </w:pPr>
           </w:p>
-          <w:p>
-            <w:pPr>
-              <w:rPr>
-                <w:color w:val="92D050"/>
-                <w:lang w:val="de-DE"/>
-              </w:rPr>
-            </w:pPr>
-          </w:p>
-          <w:p>
-            <w:pPr>
-              <w:rPr>
-                <w:color w:val="92D050"/>
-                <w:lang w:val="de-DE"/>
-              </w:rPr>
-            </w:pPr>
-          </w:p>
-          <w:p>
-            <w:pPr>
-              <w:rPr>
-                <w:color w:val="92D050"/>
-                <w:lang w:val="de-DE"/>
-              </w:rPr>
-            </w:pPr>
-          </w:p>
+        </w:tc>
+      </w:tr>
+      <w:tr>
+        <w:trPr>
+          <w:trHeight w:val="554"/>
+        </w:trPr>
+        <w:tc>
+          <w:tcPr>
+            <w:tcW w:w="2518" w:type="dxa"/>
+          </w:tcPr>
+          <w:p>
+            <w:pPr>
+              <w:rPr>
+                <w:lang w:val="de-DE"/>
+              </w:rPr>
+            </w:pPr>
+            <w:r>
+              <w:rPr>
+                <w:lang w:val="de-DE"/>
+              </w:rPr>
+              <w:t>Luca Rickenbach</w:t>
+            </w:r>
+          </w:p>
+        </w:tc>
+        <w:tc>
+          <w:tcPr>
+            <w:tcW w:w="1559" w:type="dxa"/>
+          </w:tcPr>
+          <w:p>
+            <w:pPr>
+              <w:rPr>
+                <w:lang w:val="en-US"/>
+              </w:rPr>
+            </w:pPr>
+            <w:r>
+              <w:rPr>
+                <w:lang w:val="en-US"/>
+              </w:rPr>
+              <w:t>13</w:t>
+            </w:r>
+          </w:p>
+        </w:tc>
+        <w:tc>
+          <w:tcPr>
+            <w:tcW w:w="2552" w:type="dxa"/>
+            <w:shd w:val="clear" w:color="auto" w:fill="FFFFFF" w:themeFill="background1"/>
+          </w:tcPr>
+          <w:p>
+            <w:pPr>
+              <w:rPr>
+                <w:lang w:val="de-DE"/>
+              </w:rPr>
+            </w:pPr>
+            <w:r>
+              <w:rPr>
+                <w:lang w:val="de-DE"/>
+              </w:rPr>
+              <w:t>17.12.2020</w:t>
+            </w:r>
+          </w:p>
+        </w:tc>
+        <w:tc>
+          <w:tcPr>
+            <w:tcW w:w="3260" w:type="dxa"/>
+            <w:shd w:val="clear" w:color="auto" w:fill="FF0000"/>
+          </w:tcPr>
+          <w:p>
+            <w:pPr>
+              <w:rPr>
+                <w:lang w:val="de-DE"/>
+              </w:rPr>
+            </w:pPr>
+            <w:r>
+              <w:rPr>
+                <w:lang w:val="de-DE"/>
+              </w:rPr>
+              <w:t>Da es nicht funktioniert hat, habe ich die Funktion aus dem Programm entfernt.</w:t>
+            </w:r>
+          </w:p>
+        </w:tc>
+      </w:tr>
+      <w:tr>
+        <w:trPr>
+          <w:trHeight w:val="554"/>
+        </w:trPr>
+        <w:tc>
+          <w:tcPr>
+            <w:tcW w:w="2518" w:type="dxa"/>
+          </w:tcPr>
+          <w:p>
+            <w:pPr>
+              <w:rPr>
+                <w:lang w:val="de-DE"/>
+              </w:rPr>
+            </w:pPr>
+            <w:r>
+              <w:rPr>
+                <w:lang w:val="de-DE"/>
+              </w:rPr>
+              <w:t>Luca Rickenbach</w:t>
+            </w:r>
+          </w:p>
+        </w:tc>
+        <w:tc>
+          <w:tcPr>
+            <w:tcW w:w="1559" w:type="dxa"/>
+          </w:tcPr>
+          <w:p>
+            <w:pPr>
+              <w:rPr>
+                <w:lang w:val="en-US"/>
+              </w:rPr>
+            </w:pPr>
+            <w:r>
+              <w:rPr>
+                <w:lang w:val="en-US"/>
+              </w:rPr>
+              <w:t>14</w:t>
+            </w:r>
+          </w:p>
+        </w:tc>
+        <w:tc>
+          <w:tcPr>
+            <w:tcW w:w="2552" w:type="dxa"/>
+            <w:shd w:val="clear" w:color="auto" w:fill="FFFFFF" w:themeFill="background1"/>
+          </w:tcPr>
+          <w:p>
+            <w:pPr>
+              <w:rPr>
+                <w:lang w:val="de-DE"/>
+              </w:rPr>
+            </w:pPr>
+            <w:r>
+              <w:rPr>
+                <w:lang w:val="de-DE"/>
+              </w:rPr>
+              <w:t>17.12.2020</w:t>
+            </w:r>
+          </w:p>
+        </w:tc>
+        <w:tc>
+          <w:tcPr>
+            <w:tcW w:w="3260" w:type="dxa"/>
+            <w:shd w:val="clear" w:color="auto" w:fill="92D050"/>
+          </w:tcPr>
           <w:p>
             <w:pPr>
               <w:rPr>
@@ -6139,31 +7257,36 @@
     </w:tbl>
     <w:p>
       <w:pPr>
-        <w:pStyle w:val="berschrift1"/>
-        <w:ind w:left="720"/>
         <w:rPr>
           <w:lang w:val="de-DE"/>
         </w:rPr>
       </w:pPr>
       <w:bookmarkStart w:id="17" w:name="_Toc59094562"/>
+    </w:p>
+    <w:p>
+      <w:pPr>
+        <w:rPr>
+          <w:lang w:val="de-DE"/>
+        </w:rPr>
+      </w:pPr>
       <w:r>
         <w:rPr>
           <w:noProof/>
           <w:lang w:val="en-US"/>
         </w:rPr>
         <w:drawing>
-          <wp:anchor distT="0" distB="0" distL="114300" distR="114300" simplePos="0" relativeHeight="251663360" behindDoc="0" locked="0" layoutInCell="1" allowOverlap="1">
+          <wp:anchor distT="0" distB="0" distL="114300" distR="114300" simplePos="0" relativeHeight="251670016" behindDoc="0" locked="0" layoutInCell="1" allowOverlap="1">
             <wp:simplePos x="0" y="0"/>
             <wp:positionH relativeFrom="column">
-              <wp:posOffset>-118745</wp:posOffset>
+              <wp:posOffset>-4445</wp:posOffset>
             </wp:positionH>
             <wp:positionV relativeFrom="paragraph">
-              <wp:posOffset>63500</wp:posOffset>
+              <wp:posOffset>386080</wp:posOffset>
             </wp:positionV>
-            <wp:extent cx="6019800" cy="3035935"/>
+            <wp:extent cx="5867400" cy="2933700"/>
             <wp:effectExtent l="0" t="0" r="0" b="0"/>
             <wp:wrapSquare wrapText="bothSides"/>
-            <wp:docPr id="1" name="Grafik 1"/>
+            <wp:docPr id="3" name="Grafik 3" descr="C:\Users\luca.rickenbach\source\repos\modul-318-student\doc\UnitTest.JPG"/>
             <wp:cNvGraphicFramePr>
               <a:graphicFrameLocks xmlns:a="http://schemas.openxmlformats.org/drawingml/2006/main" noChangeAspect="1"/>
             </wp:cNvGraphicFramePr>
@@ -6171,8 +7294,10 @@
               <a:graphicData uri="http://schemas.openxmlformats.org/drawingml/2006/picture">
                 <pic:pic xmlns:pic="http://schemas.openxmlformats.org/drawingml/2006/picture">
                   <pic:nvPicPr>
-                    <pic:cNvPr id="1" name=""/>
-                    <pic:cNvPicPr/>
+                    <pic:cNvPr id="0" name="Picture 2" descr="C:\Users\luca.rickenbach\source\repos\modul-318-student\doc\UnitTest.JPG"/>
+                    <pic:cNvPicPr>
+                      <a:picLocks noChangeAspect="1" noChangeArrowheads="1"/>
+                    </pic:cNvPicPr>
                   </pic:nvPicPr>
                   <pic:blipFill>
                     <a:blip r:embed="rId12">
@@ -6182,18 +7307,23 @@
                         </a:ext>
                       </a:extLst>
                     </a:blip>
+                    <a:srcRect/>
                     <a:stretch>
                       <a:fillRect/>
                     </a:stretch>
                   </pic:blipFill>
-                  <pic:spPr>
+                  <pic:spPr bwMode="auto">
                     <a:xfrm>
                       <a:off x="0" y="0"/>
-                      <a:ext cx="6019800" cy="3035935"/>
+                      <a:ext cx="5867400" cy="2933700"/>
                     </a:xfrm>
                     <a:prstGeom prst="rect">
                       <a:avLst/>
                     </a:prstGeom>
+                    <a:noFill/>
+                    <a:ln>
+                      <a:noFill/>
+                    </a:ln>
                   </pic:spPr>
                 </pic:pic>
               </a:graphicData>
@@ -6207,13 +7337,28 @@
           </wp:anchor>
         </w:drawing>
       </w:r>
+      <w:r>
+        <w:rPr>
+          <w:lang w:val="de-DE"/>
+        </w:rPr>
+        <w:t>Unit-Tests:</w:t>
+      </w:r>
+    </w:p>
+    <w:p>
+      <w:pPr>
+        <w:pStyle w:val="berschrift1"/>
+        <w:ind w:left="720"/>
+        <w:rPr>
+          <w:lang w:val="de-DE"/>
+        </w:rPr>
+      </w:pPr>
     </w:p>
     <w:p>
       <w:pPr>
         <w:pStyle w:val="berschrift1"/>
         <w:numPr>
           <w:ilvl w:val="0"/>
-          <w:numId w:val="11"/>
+          <w:numId w:val="10"/>
         </w:numPr>
         <w:rPr>
           <w:lang w:val="de-DE"/>
@@ -6245,6 +7390,18 @@
           <w:lang w:val="de-DE"/>
         </w:rPr>
       </w:pPr>
+      <w:r>
+        <w:rPr>
+          <w:lang w:val="de-DE"/>
+        </w:rPr>
+        <w:t>In dem Ordner des Projekts, gehen sie in den Ordner „MyTransportApp“. Danach in den „Debug“ Ordner. Anschliessend führen sie das Programm „setup.exe“ aus. Es sollte sich jetzt ein Fenster öffnen, mit welchem sie nun die App installieren können. Wenn sie die Installation fortsetzten wollen, müssen sie auf „Ich stimme zu“ klicken. Sonst bricht es die Installation ab. Danach müssen sie auf „Ja“ klicken.</w:t>
+      </w:r>
+      <w:r>
+        <w:rPr>
+          <w:lang w:val="de-DE"/>
+        </w:rPr>
+        <w:t xml:space="preserve"> Es dauert nicht lange bis die App installiert ist. Sobald die Installation fertig ist, sollte nun auf dem Desktop eine Verknüpfung erschienen sein, mit welcher sie die App starten können. Die Verknüpfung heisst „MyTransportApp“.</w:t>
+      </w:r>
     </w:p>
     <w:sectPr>
       <w:headerReference w:type="default" r:id="rId13"/>
@@ -6295,7 +7452,6 @@
         <w:docPartUnique/>
       </w:docPartObj>
     </w:sdtPr>
-    <w:sdtEndPr/>
     <w:sdtContent>
       <w:p>
         <w:pPr>
@@ -6316,7 +7472,7 @@
             <w:noProof/>
             <w:lang w:val="de-DE"/>
           </w:rPr>
-          <w:t>8</w:t>
+          <w:t>3</w:t>
         </w:r>
         <w:r>
           <w:fldChar w:fldCharType="end"/>
@@ -8619,7 +9775,7 @@
 </file>
 
 <file path=customXml/itemProps2.xml><?xml version="1.0" encoding="utf-8"?>
-<ds:datastoreItem xmlns:ds="http://schemas.openxmlformats.org/officeDocument/2006/customXml" ds:itemID="{64C9EF44-804D-498C-94DD-FC10C6D26C84}">
+<ds:datastoreItem xmlns:ds="http://schemas.openxmlformats.org/officeDocument/2006/customXml" ds:itemID="{0D494C7D-7CEF-4283-B407-07FC6C854988}">
   <ds:schemaRefs>
     <ds:schemaRef ds:uri="http://schemas.openxmlformats.org/officeDocument/2006/bibliography"/>
   </ds:schemaRefs>

</xml_diff>